<commit_message>
-IONUserQuery, IONQueryCircuitStatistics, IONUserList, VerifyAdminSession, -DBUtil: Formatting added, checks for null SessionReply added, un-necessary TBD comments already implemented removed -ion.js, ion_admin.js: Added some checks to prevent some "undefined" or other Javascript errors which led to showing "server not reachable" -dojo-release-1.3.1-ion.tar.gz, IONUserModify, IONUserDelete: Files that I could not check in due to svn errors are added. web.xml updated to refer to these -INSTALL_GUIDE.docx, GETTINGSTARTED and QucikStart documens updated for ION -startServers.sh - replaced bask startIONUI which got deleted sometime between commit 9569 and now .sqls: Updated to ignore if duplicates (i.e sql scripts have already been run once) -Scripts: uncommented lines related to ION
git-svn-id: https://oscars.es.net/repos/oscars/trunk@9598 c75a6b91-02ef-0310-b74a-e20389c9c41d
</commit_message>
<xml_diff>
--- a/doc/INSTALL_GUIDE.docx
+++ b/doc/INSTALL_GUIDE.docx
@@ -76,7 +76,7 @@
         <w:rPr>
           <w:noProof/>
         </w:rPr>
-        <w:instrText xml:space="preserve"> PAGEREF _Toc167254090 \h </w:instrText>
+        <w:instrText xml:space="preserve"> PAGEREF _Toc172179680 \h </w:instrText>
       </w:r>
       <w:r>
         <w:rPr>
@@ -137,7 +137,7 @@
         <w:rPr>
           <w:noProof/>
         </w:rPr>
-        <w:instrText xml:space="preserve"> PAGEREF _Toc167254091 \h </w:instrText>
+        <w:instrText xml:space="preserve"> PAGEREF _Toc172179681 \h </w:instrText>
       </w:r>
       <w:r>
         <w:rPr>
@@ -199,7 +199,7 @@
         <w:rPr>
           <w:noProof/>
         </w:rPr>
-        <w:instrText xml:space="preserve"> PAGEREF _Toc167254092 \h </w:instrText>
+        <w:instrText xml:space="preserve"> PAGEREF _Toc172179682 \h </w:instrText>
       </w:r>
       <w:r>
         <w:rPr>
@@ -260,7 +260,7 @@
         <w:rPr>
           <w:noProof/>
         </w:rPr>
-        <w:instrText xml:space="preserve"> PAGEREF _Toc167254093 \h </w:instrText>
+        <w:instrText xml:space="preserve"> PAGEREF _Toc172179683 \h </w:instrText>
       </w:r>
       <w:r>
         <w:rPr>
@@ -321,7 +321,7 @@
         <w:rPr>
           <w:noProof/>
         </w:rPr>
-        <w:instrText xml:space="preserve"> PAGEREF _Toc167254094 \h </w:instrText>
+        <w:instrText xml:space="preserve"> PAGEREF _Toc172179684 \h </w:instrText>
       </w:r>
       <w:r>
         <w:rPr>
@@ -382,7 +382,7 @@
         <w:rPr>
           <w:noProof/>
         </w:rPr>
-        <w:instrText xml:space="preserve"> PAGEREF _Toc167254095 \h </w:instrText>
+        <w:instrText xml:space="preserve"> PAGEREF _Toc172179685 \h </w:instrText>
       </w:r>
       <w:r>
         <w:rPr>
@@ -443,7 +443,7 @@
         <w:rPr>
           <w:noProof/>
         </w:rPr>
-        <w:instrText xml:space="preserve"> PAGEREF _Toc167254096 \h </w:instrText>
+        <w:instrText xml:space="preserve"> PAGEREF _Toc172179686 \h </w:instrText>
       </w:r>
       <w:r>
         <w:rPr>
@@ -504,7 +504,7 @@
         <w:rPr>
           <w:noProof/>
         </w:rPr>
-        <w:instrText xml:space="preserve"> PAGEREF _Toc167254097 \h </w:instrText>
+        <w:instrText xml:space="preserve"> PAGEREF _Toc172179687 \h </w:instrText>
       </w:r>
       <w:r>
         <w:rPr>
@@ -565,7 +565,7 @@
         <w:rPr>
           <w:noProof/>
         </w:rPr>
-        <w:instrText xml:space="preserve"> PAGEREF _Toc167254098 \h </w:instrText>
+        <w:instrText xml:space="preserve"> PAGEREF _Toc172179688 \h </w:instrText>
       </w:r>
       <w:r>
         <w:rPr>
@@ -626,7 +626,7 @@
         <w:rPr>
           <w:noProof/>
         </w:rPr>
-        <w:instrText xml:space="preserve"> PAGEREF _Toc167254099 \h </w:instrText>
+        <w:instrText xml:space="preserve"> PAGEREF _Toc172179689 \h </w:instrText>
       </w:r>
       <w:r>
         <w:rPr>
@@ -687,7 +687,7 @@
         <w:rPr>
           <w:noProof/>
         </w:rPr>
-        <w:instrText xml:space="preserve"> PAGEREF _Toc167254100 \h </w:instrText>
+        <w:instrText xml:space="preserve"> PAGEREF _Toc172179690 \h </w:instrText>
       </w:r>
       <w:r>
         <w:rPr>
@@ -748,7 +748,7 @@
         <w:rPr>
           <w:noProof/>
         </w:rPr>
-        <w:instrText xml:space="preserve"> PAGEREF _Toc167254101 \h </w:instrText>
+        <w:instrText xml:space="preserve"> PAGEREF _Toc172179691 \h </w:instrText>
       </w:r>
       <w:r>
         <w:rPr>
@@ -809,7 +809,7 @@
         <w:rPr>
           <w:noProof/>
         </w:rPr>
-        <w:instrText xml:space="preserve"> PAGEREF _Toc167254102 \h </w:instrText>
+        <w:instrText xml:space="preserve"> PAGEREF _Toc172179692 \h </w:instrText>
       </w:r>
       <w:r>
         <w:rPr>
@@ -870,7 +870,7 @@
         <w:rPr>
           <w:noProof/>
         </w:rPr>
-        <w:instrText xml:space="preserve"> PAGEREF _Toc167254103 \h </w:instrText>
+        <w:instrText xml:space="preserve"> PAGEREF _Toc172179693 \h </w:instrText>
       </w:r>
       <w:r>
         <w:rPr>
@@ -931,7 +931,7 @@
         <w:rPr>
           <w:noProof/>
         </w:rPr>
-        <w:instrText xml:space="preserve"> PAGEREF _Toc167254104 \h </w:instrText>
+        <w:instrText xml:space="preserve"> PAGEREF _Toc172179694 \h </w:instrText>
       </w:r>
       <w:r>
         <w:rPr>
@@ -992,7 +992,7 @@
         <w:rPr>
           <w:noProof/>
         </w:rPr>
-        <w:instrText xml:space="preserve"> PAGEREF _Toc167254105 \h </w:instrText>
+        <w:instrText xml:space="preserve"> PAGEREF _Toc172179695 \h </w:instrText>
       </w:r>
       <w:r>
         <w:rPr>
@@ -1053,7 +1053,7 @@
         <w:rPr>
           <w:noProof/>
         </w:rPr>
-        <w:instrText xml:space="preserve"> PAGEREF _Toc167254106 \h </w:instrText>
+        <w:instrText xml:space="preserve"> PAGEREF _Toc172179696 \h </w:instrText>
       </w:r>
       <w:r>
         <w:rPr>
@@ -1113,7 +1113,7 @@
         <w:rPr>
           <w:noProof/>
         </w:rPr>
-        <w:instrText xml:space="preserve"> PAGEREF _Toc167254107 \h </w:instrText>
+        <w:instrText xml:space="preserve"> PAGEREF _Toc172179697 \h </w:instrText>
       </w:r>
       <w:r>
         <w:rPr>
@@ -1174,7 +1174,7 @@
         <w:rPr>
           <w:noProof/>
         </w:rPr>
-        <w:instrText xml:space="preserve"> PAGEREF _Toc167254108 \h </w:instrText>
+        <w:instrText xml:space="preserve"> PAGEREF _Toc172179698 \h </w:instrText>
       </w:r>
       <w:r>
         <w:rPr>
@@ -1234,7 +1234,7 @@
         <w:rPr>
           <w:noProof/>
         </w:rPr>
-        <w:instrText xml:space="preserve"> PAGEREF _Toc167254109 \h </w:instrText>
+        <w:instrText xml:space="preserve"> PAGEREF _Toc172179699 \h </w:instrText>
       </w:r>
       <w:r>
         <w:rPr>
@@ -1294,7 +1294,7 @@
         <w:rPr>
           <w:noProof/>
         </w:rPr>
-        <w:instrText xml:space="preserve"> PAGEREF _Toc167254110 \h </w:instrText>
+        <w:instrText xml:space="preserve"> PAGEREF _Toc172179700 \h </w:instrText>
       </w:r>
       <w:r>
         <w:rPr>
@@ -1355,7 +1355,7 @@
         <w:rPr>
           <w:noProof/>
         </w:rPr>
-        <w:instrText xml:space="preserve"> PAGEREF _Toc167254111 \h </w:instrText>
+        <w:instrText xml:space="preserve"> PAGEREF _Toc172179701 \h </w:instrText>
       </w:r>
       <w:r>
         <w:rPr>
@@ -1398,7 +1398,7 @@
         <w:rPr>
           <w:noProof/>
         </w:rPr>
-        <w:t>Running</w:t>
+        <w:t>Using the ION UI</w:t>
       </w:r>
       <w:r>
         <w:rPr>
@@ -1416,7 +1416,7 @@
         <w:rPr>
           <w:noProof/>
         </w:rPr>
-        <w:instrText xml:space="preserve"> PAGEREF _Toc167254112 \h </w:instrText>
+        <w:instrText xml:space="preserve"> PAGEREF _Toc172179702 \h </w:instrText>
       </w:r>
       <w:r>
         <w:rPr>
@@ -1434,6 +1434,368 @@
           <w:noProof/>
         </w:rPr>
         <w:t>11</w:t>
+      </w:r>
+      <w:r>
+        <w:rPr>
+          <w:noProof/>
+        </w:rPr>
+        <w:fldChar w:fldCharType="end"/>
+      </w:r>
+    </w:p>
+    <w:p>
+      <w:pPr>
+        <w:pStyle w:val="TOC2"/>
+        <w:tabs>
+          <w:tab w:val="right" w:leader="dot" w:pos="10070"/>
+        </w:tabs>
+        <w:rPr>
+          <w:rFonts w:asciiTheme="minorHAnsi" w:eastAsiaTheme="minorEastAsia" w:hAnsiTheme="minorHAnsi" w:cstheme="minorBidi"/>
+          <w:i w:val="0"/>
+          <w:noProof/>
+          <w:sz w:val="24"/>
+        </w:rPr>
+      </w:pPr>
+      <w:r>
+        <w:rPr>
+          <w:noProof/>
+        </w:rPr>
+        <w:t>Starting/Accessing ION UI Service</w:t>
+      </w:r>
+      <w:r>
+        <w:rPr>
+          <w:noProof/>
+        </w:rPr>
+        <w:tab/>
+      </w:r>
+      <w:r>
+        <w:rPr>
+          <w:noProof/>
+        </w:rPr>
+        <w:fldChar w:fldCharType="begin"/>
+      </w:r>
+      <w:r>
+        <w:rPr>
+          <w:noProof/>
+        </w:rPr>
+        <w:instrText xml:space="preserve"> PAGEREF _Toc172179703 \h </w:instrText>
+      </w:r>
+      <w:r>
+        <w:rPr>
+          <w:noProof/>
+        </w:rPr>
+      </w:r>
+      <w:r>
+        <w:rPr>
+          <w:noProof/>
+        </w:rPr>
+        <w:fldChar w:fldCharType="separate"/>
+      </w:r>
+      <w:r>
+        <w:rPr>
+          <w:noProof/>
+        </w:rPr>
+        <w:t>11</w:t>
+      </w:r>
+      <w:r>
+        <w:rPr>
+          <w:noProof/>
+        </w:rPr>
+        <w:fldChar w:fldCharType="end"/>
+      </w:r>
+    </w:p>
+    <w:p>
+      <w:pPr>
+        <w:pStyle w:val="TOC2"/>
+        <w:tabs>
+          <w:tab w:val="right" w:leader="dot" w:pos="10070"/>
+        </w:tabs>
+        <w:rPr>
+          <w:rFonts w:asciiTheme="minorHAnsi" w:eastAsiaTheme="minorEastAsia" w:hAnsiTheme="minorHAnsi" w:cstheme="minorBidi"/>
+          <w:i w:val="0"/>
+          <w:noProof/>
+          <w:sz w:val="24"/>
+        </w:rPr>
+      </w:pPr>
+      <w:r>
+        <w:rPr>
+          <w:noProof/>
+        </w:rPr>
+        <w:t>Configuring the ION UI Service</w:t>
+      </w:r>
+      <w:r>
+        <w:rPr>
+          <w:noProof/>
+        </w:rPr>
+        <w:tab/>
+      </w:r>
+      <w:r>
+        <w:rPr>
+          <w:noProof/>
+        </w:rPr>
+        <w:fldChar w:fldCharType="begin"/>
+      </w:r>
+      <w:r>
+        <w:rPr>
+          <w:noProof/>
+        </w:rPr>
+        <w:instrText xml:space="preserve"> PAGEREF _Toc172179704 \h </w:instrText>
+      </w:r>
+      <w:r>
+        <w:rPr>
+          <w:noProof/>
+        </w:rPr>
+      </w:r>
+      <w:r>
+        <w:rPr>
+          <w:noProof/>
+        </w:rPr>
+        <w:fldChar w:fldCharType="separate"/>
+      </w:r>
+      <w:r>
+        <w:rPr>
+          <w:noProof/>
+        </w:rPr>
+        <w:t>11</w:t>
+      </w:r>
+      <w:r>
+        <w:rPr>
+          <w:noProof/>
+        </w:rPr>
+        <w:fldChar w:fldCharType="end"/>
+      </w:r>
+    </w:p>
+    <w:p>
+      <w:pPr>
+        <w:pStyle w:val="TOC3"/>
+        <w:tabs>
+          <w:tab w:val="right" w:leader="dot" w:pos="10070"/>
+        </w:tabs>
+        <w:rPr>
+          <w:rFonts w:asciiTheme="minorHAnsi" w:eastAsiaTheme="minorEastAsia" w:hAnsiTheme="minorHAnsi" w:cstheme="minorBidi"/>
+          <w:noProof/>
+          <w:sz w:val="24"/>
+        </w:rPr>
+      </w:pPr>
+      <w:r>
+        <w:rPr>
+          <w:noProof/>
+        </w:rPr>
+        <w:t>PerfSonar-PS components</w:t>
+      </w:r>
+      <w:r>
+        <w:rPr>
+          <w:noProof/>
+        </w:rPr>
+        <w:tab/>
+      </w:r>
+      <w:r>
+        <w:rPr>
+          <w:noProof/>
+        </w:rPr>
+        <w:fldChar w:fldCharType="begin"/>
+      </w:r>
+      <w:r>
+        <w:rPr>
+          <w:noProof/>
+        </w:rPr>
+        <w:instrText xml:space="preserve"> PAGEREF _Toc172179705 \h </w:instrText>
+      </w:r>
+      <w:r>
+        <w:rPr>
+          <w:noProof/>
+        </w:rPr>
+      </w:r>
+      <w:r>
+        <w:rPr>
+          <w:noProof/>
+        </w:rPr>
+        <w:fldChar w:fldCharType="separate"/>
+      </w:r>
+      <w:r>
+        <w:rPr>
+          <w:noProof/>
+        </w:rPr>
+        <w:t>12</w:t>
+      </w:r>
+      <w:r>
+        <w:rPr>
+          <w:noProof/>
+        </w:rPr>
+        <w:fldChar w:fldCharType="end"/>
+      </w:r>
+    </w:p>
+    <w:p>
+      <w:pPr>
+        <w:pStyle w:val="TOC3"/>
+        <w:tabs>
+          <w:tab w:val="right" w:leader="dot" w:pos="10070"/>
+        </w:tabs>
+        <w:rPr>
+          <w:rFonts w:asciiTheme="minorHAnsi" w:eastAsiaTheme="minorEastAsia" w:hAnsiTheme="minorHAnsi" w:cstheme="minorBidi"/>
+          <w:noProof/>
+          <w:sz w:val="24"/>
+        </w:rPr>
+      </w:pPr>
+      <w:r>
+        <w:rPr>
+          <w:noProof/>
+        </w:rPr>
+        <w:t>Database (MySql) password</w:t>
+      </w:r>
+      <w:r>
+        <w:rPr>
+          <w:noProof/>
+        </w:rPr>
+        <w:tab/>
+      </w:r>
+      <w:r>
+        <w:rPr>
+          <w:noProof/>
+        </w:rPr>
+        <w:fldChar w:fldCharType="begin"/>
+      </w:r>
+      <w:r>
+        <w:rPr>
+          <w:noProof/>
+        </w:rPr>
+        <w:instrText xml:space="preserve"> PAGEREF _Toc172179706 \h </w:instrText>
+      </w:r>
+      <w:r>
+        <w:rPr>
+          <w:noProof/>
+        </w:rPr>
+      </w:r>
+      <w:r>
+        <w:rPr>
+          <w:noProof/>
+        </w:rPr>
+        <w:fldChar w:fldCharType="separate"/>
+      </w:r>
+      <w:r>
+        <w:rPr>
+          <w:noProof/>
+        </w:rPr>
+        <w:t>12</w:t>
+      </w:r>
+      <w:r>
+        <w:rPr>
+          <w:noProof/>
+        </w:rPr>
+        <w:fldChar w:fldCharType="end"/>
+      </w:r>
+    </w:p>
+    <w:p>
+      <w:pPr>
+        <w:pStyle w:val="TOC3"/>
+        <w:tabs>
+          <w:tab w:val="right" w:leader="dot" w:pos="10070"/>
+        </w:tabs>
+        <w:rPr>
+          <w:rFonts w:asciiTheme="minorHAnsi" w:eastAsiaTheme="minorEastAsia" w:hAnsiTheme="minorHAnsi" w:cstheme="minorBidi"/>
+          <w:noProof/>
+          <w:sz w:val="24"/>
+        </w:rPr>
+      </w:pPr>
+      <w:r>
+        <w:rPr>
+          <w:noProof/>
+        </w:rPr>
+        <w:t>Port number</w:t>
+      </w:r>
+      <w:r>
+        <w:rPr>
+          <w:noProof/>
+        </w:rPr>
+        <w:tab/>
+      </w:r>
+      <w:r>
+        <w:rPr>
+          <w:noProof/>
+        </w:rPr>
+        <w:fldChar w:fldCharType="begin"/>
+      </w:r>
+      <w:r>
+        <w:rPr>
+          <w:noProof/>
+        </w:rPr>
+        <w:instrText xml:space="preserve"> PAGEREF _Toc172179707 \h </w:instrText>
+      </w:r>
+      <w:r>
+        <w:rPr>
+          <w:noProof/>
+        </w:rPr>
+      </w:r>
+      <w:r>
+        <w:rPr>
+          <w:noProof/>
+        </w:rPr>
+        <w:fldChar w:fldCharType="separate"/>
+      </w:r>
+      <w:r>
+        <w:rPr>
+          <w:noProof/>
+        </w:rPr>
+        <w:t>13</w:t>
+      </w:r>
+      <w:r>
+        <w:rPr>
+          <w:noProof/>
+        </w:rPr>
+        <w:fldChar w:fldCharType="end"/>
+      </w:r>
+    </w:p>
+    <w:p>
+      <w:pPr>
+        <w:pStyle w:val="TOC3"/>
+        <w:tabs>
+          <w:tab w:val="right" w:leader="dot" w:pos="10070"/>
+        </w:tabs>
+        <w:rPr>
+          <w:rFonts w:asciiTheme="minorHAnsi" w:eastAsiaTheme="minorEastAsia" w:hAnsiTheme="minorHAnsi" w:cstheme="minorBidi"/>
+          <w:noProof/>
+          <w:sz w:val="24"/>
+        </w:rPr>
+      </w:pPr>
+      <w:r>
+        <w:rPr>
+          <w:noProof/>
+        </w:rPr>
+        <w:t>Allowing/Denying access to make requests to the ION UI Server</w:t>
+      </w:r>
+      <w:r>
+        <w:rPr>
+          <w:noProof/>
+        </w:rPr>
+        <w:tab/>
+      </w:r>
+      <w:r>
+        <w:rPr>
+          <w:noProof/>
+        </w:rPr>
+        <w:fldChar w:fldCharType="begin"/>
+      </w:r>
+      <w:r>
+        <w:rPr>
+          <w:noProof/>
+        </w:rPr>
+        <w:instrText xml:space="preserve"> PAGEREF _Toc172179708 \h </w:instrText>
+      </w:r>
+      <w:r>
+        <w:rPr>
+          <w:noProof/>
+        </w:rPr>
+      </w:r>
+      <w:r>
+        <w:rPr>
+          <w:noProof/>
+        </w:rPr>
+        <w:fldChar w:fldCharType="separate"/>
+      </w:r>
+      <w:r>
+        <w:rPr>
+          <w:noProof/>
+        </w:rPr>
+        <w:t>13</w:t>
       </w:r>
       <w:r>
         <w:rPr>
@@ -1459,6 +1821,67 @@
         <w:rPr>
           <w:noProof/>
         </w:rPr>
+        <w:t>Running</w:t>
+      </w:r>
+      <w:r>
+        <w:rPr>
+          <w:noProof/>
+        </w:rPr>
+        <w:tab/>
+      </w:r>
+      <w:r>
+        <w:rPr>
+          <w:noProof/>
+        </w:rPr>
+        <w:fldChar w:fldCharType="begin"/>
+      </w:r>
+      <w:r>
+        <w:rPr>
+          <w:noProof/>
+        </w:rPr>
+        <w:instrText xml:space="preserve"> PAGEREF _Toc172179709 \h </w:instrText>
+      </w:r>
+      <w:r>
+        <w:rPr>
+          <w:noProof/>
+        </w:rPr>
+      </w:r>
+      <w:r>
+        <w:rPr>
+          <w:noProof/>
+        </w:rPr>
+        <w:fldChar w:fldCharType="separate"/>
+      </w:r>
+      <w:r>
+        <w:rPr>
+          <w:noProof/>
+        </w:rPr>
+        <w:t>13</w:t>
+      </w:r>
+      <w:r>
+        <w:rPr>
+          <w:noProof/>
+        </w:rPr>
+        <w:fldChar w:fldCharType="end"/>
+      </w:r>
+    </w:p>
+    <w:p>
+      <w:pPr>
+        <w:pStyle w:val="TOC1"/>
+        <w:tabs>
+          <w:tab w:val="right" w:leader="dot" w:pos="10070"/>
+        </w:tabs>
+        <w:rPr>
+          <w:rFonts w:asciiTheme="minorHAnsi" w:eastAsiaTheme="minorEastAsia" w:hAnsiTheme="minorHAnsi" w:cstheme="minorBidi"/>
+          <w:b w:val="0"/>
+          <w:noProof/>
+          <w:sz w:val="24"/>
+        </w:rPr>
+      </w:pPr>
+      <w:r>
+        <w:rPr>
+          <w:noProof/>
+        </w:rPr>
         <w:t>Testing</w:t>
       </w:r>
       <w:r>
@@ -1477,7 +1900,7 @@
         <w:rPr>
           <w:noProof/>
         </w:rPr>
-        <w:instrText xml:space="preserve"> PAGEREF _Toc167254113 \h </w:instrText>
+        <w:instrText xml:space="preserve"> PAGEREF _Toc172179710 \h </w:instrText>
       </w:r>
       <w:r>
         <w:rPr>
@@ -1494,7 +1917,7 @@
         <w:rPr>
           <w:noProof/>
         </w:rPr>
-        <w:t>11</w:t>
+        <w:t>14</w:t>
       </w:r>
       <w:r>
         <w:rPr>
@@ -1538,7 +1961,7 @@
         <w:rPr>
           <w:noProof/>
         </w:rPr>
-        <w:instrText xml:space="preserve"> PAGEREF _Toc167254114 \h </w:instrText>
+        <w:instrText xml:space="preserve"> PAGEREF _Toc172179711 \h </w:instrText>
       </w:r>
       <w:r>
         <w:rPr>
@@ -1555,7 +1978,7 @@
         <w:rPr>
           <w:noProof/>
         </w:rPr>
-        <w:t>12</w:t>
+        <w:t>15</w:t>
       </w:r>
       <w:r>
         <w:rPr>
@@ -1599,7 +2022,7 @@
         <w:rPr>
           <w:noProof/>
         </w:rPr>
-        <w:instrText xml:space="preserve"> PAGEREF _Toc167254115 \h </w:instrText>
+        <w:instrText xml:space="preserve"> PAGEREF _Toc172179712 \h </w:instrText>
       </w:r>
       <w:r>
         <w:rPr>
@@ -1616,7 +2039,7 @@
         <w:rPr>
           <w:noProof/>
         </w:rPr>
-        <w:t>13</w:t>
+        <w:t>15</w:t>
       </w:r>
       <w:r>
         <w:rPr>
@@ -1638,7 +2061,7 @@
       <w:pPr>
         <w:pStyle w:val="Heading1"/>
       </w:pPr>
-      <w:bookmarkStart w:id="1" w:name="_Toc167254090"/>
+      <w:bookmarkStart w:id="1" w:name="_Toc172179680"/>
       <w:r>
         <w:t>Introduction</w:t>
       </w:r>
@@ -1664,12 +2087,12 @@
       <w:pPr>
         <w:pStyle w:val="Heading1"/>
       </w:pPr>
-      <w:bookmarkStart w:id="2" w:name="_Toc156308394"/>
-      <w:bookmarkStart w:id="3" w:name="_Toc167254091"/>
+      <w:bookmarkStart w:id="2" w:name="_Toc172179681"/>
+      <w:bookmarkStart w:id="3" w:name="_Toc156308394"/>
       <w:r>
         <w:t>Preparing your environment</w:t>
       </w:r>
-      <w:bookmarkEnd w:id="3"/>
+      <w:bookmarkEnd w:id="2"/>
     </w:p>
     <w:p>
       <w:pPr>
@@ -1689,14 +2112,14 @@
           <w:lang w:eastAsia="ar-SA"/>
         </w:rPr>
       </w:pPr>
-      <w:bookmarkStart w:id="4" w:name="_Toc167254092"/>
+      <w:bookmarkStart w:id="4" w:name="_Toc172179682"/>
       <w:r>
         <w:rPr>
           <w:lang w:eastAsia="ar-SA"/>
         </w:rPr>
         <w:t>Installing the Java Development Kit (JDK)</w:t>
       </w:r>
-      <w:bookmarkEnd w:id="2"/>
+      <w:bookmarkEnd w:id="3"/>
       <w:bookmarkEnd w:id="4"/>
     </w:p>
     <w:p>
@@ -1721,7 +2144,7 @@
           <w:lang w:eastAsia="ar-SA"/>
         </w:rPr>
       </w:pPr>
-      <w:bookmarkStart w:id="5" w:name="_Toc167254093"/>
+      <w:bookmarkStart w:id="5" w:name="_Toc172179683"/>
       <w:r>
         <w:rPr>
           <w:lang w:eastAsia="ar-SA"/>
@@ -1748,23 +2171,7 @@
           <w:sz w:val="20"/>
           <w:lang w:eastAsia="ar-SA"/>
         </w:rPr>
-        <w:t xml:space="preserve">% </w:t>
-      </w:r>
-      <w:proofErr w:type="gramStart"/>
-      <w:r>
-        <w:rPr>
-          <w:sz w:val="20"/>
-          <w:lang w:eastAsia="ar-SA"/>
-        </w:rPr>
-        <w:t>javac</w:t>
-      </w:r>
-      <w:proofErr w:type="gramEnd"/>
-      <w:r>
-        <w:rPr>
-          <w:sz w:val="20"/>
-          <w:lang w:eastAsia="ar-SA"/>
-        </w:rPr>
-        <w:t xml:space="preserve"> –version</w:t>
+        <w:t>% javac –version</w:t>
       </w:r>
     </w:p>
     <w:p>
@@ -1926,7 +2333,7 @@
       <w:bookmarkStart w:id="6" w:name="_Ref185929815"/>
       <w:bookmarkStart w:id="7" w:name="_Ref185929795"/>
       <w:bookmarkStart w:id="8" w:name="_Toc156308396"/>
-      <w:bookmarkStart w:id="9" w:name="_Toc167254094"/>
+      <w:bookmarkStart w:id="9" w:name="_Toc172179684"/>
       <w:r>
         <w:rPr>
           <w:lang w:eastAsia="ar-SA"/>
@@ -2031,30 +2438,14 @@
           <w:sz w:val="20"/>
           <w:lang w:eastAsia="ar-SA"/>
         </w:rPr>
-        <w:t xml:space="preserve">% </w:t>
-      </w:r>
-      <w:proofErr w:type="gramStart"/>
+        <w:t>% sud</w:t>
+      </w:r>
       <w:r>
         <w:rPr>
           <w:sz w:val="20"/>
           <w:lang w:eastAsia="ar-SA"/>
         </w:rPr>
-        <w:t>sud</w:t>
-      </w:r>
-      <w:r>
-        <w:rPr>
-          <w:sz w:val="20"/>
-          <w:lang w:eastAsia="ar-SA"/>
-        </w:rPr>
-        <w:t>o</w:t>
-      </w:r>
-      <w:proofErr w:type="gramEnd"/>
-      <w:r>
-        <w:rPr>
-          <w:sz w:val="20"/>
-          <w:lang w:eastAsia="ar-SA"/>
-        </w:rPr>
-        <w:t xml:space="preserve"> mv jdk1.5.0_X /usr/local/java6</w:t>
+        <w:t>o mv jdk1.5.0_X /usr/local/java6</w:t>
       </w:r>
     </w:p>
     <w:p>
@@ -2090,7 +2481,7 @@
       <w:bookmarkStart w:id="10" w:name="_Ref185929735"/>
       <w:bookmarkStart w:id="11" w:name="_Ref185929730"/>
       <w:bookmarkStart w:id="12" w:name="_Toc156308397"/>
-      <w:bookmarkStart w:id="13" w:name="_Toc167254095"/>
+      <w:bookmarkStart w:id="13" w:name="_Toc172179685"/>
       <w:r>
         <w:rPr>
           <w:lang w:eastAsia="ar-SA"/>
@@ -2188,13 +2579,8 @@
         </w:rPr>
         <w:t xml:space="preserve">) </w:t>
       </w:r>
-      <w:proofErr w:type="gramStart"/>
-      <w:r>
-        <w:t>to</w:t>
-      </w:r>
-      <w:proofErr w:type="gramEnd"/>
-      <w:r>
-        <w:t xml:space="preserve"> run. To set this environment variable, issue these commands:</w:t>
+      <w:r>
+        <w:t>to run. To set this environment variable, issue these commands:</w:t>
       </w:r>
     </w:p>
     <w:p>
@@ -2228,23 +2614,7 @@
           <w:sz w:val="20"/>
           <w:lang w:eastAsia="ar-SA"/>
         </w:rPr>
-        <w:t xml:space="preserve">% </w:t>
-      </w:r>
-      <w:proofErr w:type="gramStart"/>
-      <w:r>
-        <w:rPr>
-          <w:sz w:val="20"/>
-          <w:lang w:eastAsia="ar-SA"/>
-        </w:rPr>
-        <w:t>export</w:t>
-      </w:r>
-      <w:proofErr w:type="gramEnd"/>
-      <w:r>
-        <w:rPr>
-          <w:sz w:val="20"/>
-          <w:lang w:eastAsia="ar-SA"/>
-        </w:rPr>
-        <w:t xml:space="preserve"> JAVA_HOME</w:t>
+        <w:t>% export JAVA_HOME</w:t>
       </w:r>
     </w:p>
     <w:p>
@@ -2256,7 +2626,7 @@
       <w:pPr>
         <w:pStyle w:val="Heading1"/>
       </w:pPr>
-      <w:bookmarkStart w:id="14" w:name="_Toc167254096"/>
+      <w:bookmarkStart w:id="14" w:name="_Toc172179686"/>
       <w:r>
         <w:t>Installing Maven</w:t>
       </w:r>
@@ -2294,7 +2664,7 @@
           <w:lang w:eastAsia="ar-SA"/>
         </w:rPr>
       </w:pPr>
-      <w:bookmarkStart w:id="15" w:name="_Toc167254097"/>
+      <w:bookmarkStart w:id="15" w:name="_Toc172179687"/>
       <w:r>
         <w:rPr>
           <w:lang w:eastAsia="ar-SA"/>
@@ -2371,15 +2741,7 @@
     <w:p/>
     <w:p>
       <w:r>
-        <w:t>The first time maven is run</w:t>
-      </w:r>
-      <w:proofErr w:type="gramStart"/>
-      <w:r>
-        <w:t>,</w:t>
-      </w:r>
-      <w:proofErr w:type="gramEnd"/>
-      <w:r>
-        <w:t xml:space="preserve"> </w:t>
+        <w:t xml:space="preserve">The first time maven is run, </w:t>
       </w:r>
       <w:r>
         <w:t>it will download al</w:t>
@@ -2392,7 +2754,7 @@
       <w:pPr>
         <w:pStyle w:val="Heading1"/>
       </w:pPr>
-      <w:bookmarkStart w:id="16" w:name="_Toc167254098"/>
+      <w:bookmarkStart w:id="16" w:name="_Toc172179688"/>
       <w:r>
         <w:t>Installing MYSQL</w:t>
       </w:r>
@@ -2494,7 +2856,7 @@
       <w:pPr>
         <w:pStyle w:val="Heading2"/>
       </w:pPr>
-      <w:bookmarkStart w:id="17" w:name="_Toc167254099"/>
+      <w:bookmarkStart w:id="17" w:name="_Toc172179689"/>
       <w:r>
         <w:t>Initializing MYSQL</w:t>
       </w:r>
@@ -2583,7 +2945,7 @@
       <w:pPr>
         <w:pStyle w:val="Heading1"/>
       </w:pPr>
-      <w:bookmarkStart w:id="19" w:name="_Toc167254100"/>
+      <w:bookmarkStart w:id="19" w:name="_Toc172179690"/>
       <w:r>
         <w:t>Downloading the IDC</w:t>
       </w:r>
@@ -2653,27 +3015,7 @@
           <w:sz w:val="21"/>
           <w:szCs w:val="21"/>
         </w:rPr>
-        <w:t xml:space="preserve">You can use subversion to download the most recent set of </w:t>
-      </w:r>
-      <w:proofErr w:type="gramStart"/>
-      <w:r>
-        <w:rPr>
-          <w:rFonts w:ascii="Arial" w:hAnsi="Arial" w:cs="Arial"/>
-          <w:color w:val="000000"/>
-          <w:sz w:val="21"/>
-          <w:szCs w:val="21"/>
-        </w:rPr>
-        <w:t>OSCARS</w:t>
-      </w:r>
-      <w:proofErr w:type="gramEnd"/>
-      <w:r>
-        <w:rPr>
-          <w:rFonts w:ascii="Arial" w:hAnsi="Arial" w:cs="Arial"/>
-          <w:color w:val="000000"/>
-          <w:sz w:val="21"/>
-          <w:szCs w:val="21"/>
-        </w:rPr>
-        <w:t xml:space="preserve"> sources or you can download a tar file of the last checkpointed SDK set of sources.</w:t>
+        <w:t>You can use subversion to download the most recent set of OSCARS sources or you can download a tar file of the last checkpointed SDK set of sources.</w:t>
       </w:r>
     </w:p>
     <w:p>
@@ -2893,19 +3235,7 @@
           <w:rPr>
             <w:rStyle w:val="Hyperlink"/>
           </w:rPr>
-          <w:t>http://code.goo</w:t>
-        </w:r>
-        <w:r>
-          <w:rPr>
-            <w:rStyle w:val="Hyperlink"/>
-          </w:rPr>
-          <w:t>g</w:t>
-        </w:r>
-        <w:r>
-          <w:rPr>
-            <w:rStyle w:val="Hyperlink"/>
-          </w:rPr>
-          <w:t>le.com/p/oscars-idc/source/checkout</w:t>
+          <w:t>http://code.google.com/p/oscars-idc/source/checkout</w:t>
         </w:r>
       </w:hyperlink>
     </w:p>
@@ -2913,7 +3243,7 @@
       <w:pPr>
         <w:pStyle w:val="Heading1"/>
       </w:pPr>
-      <w:bookmarkStart w:id="20" w:name="_Toc167254101"/>
+      <w:bookmarkStart w:id="20" w:name="_Toc172179691"/>
       <w:r>
         <w:t>Installing the IDC</w:t>
       </w:r>
@@ -2923,7 +3253,7 @@
       <w:pPr>
         <w:pStyle w:val="Heading2"/>
       </w:pPr>
-      <w:bookmarkStart w:id="21" w:name="_Toc167254102"/>
+      <w:bookmarkStart w:id="21" w:name="_Toc172179692"/>
       <w:r>
         <w:t>Set environment variables</w:t>
       </w:r>
@@ -3026,7 +3356,7 @@
       <w:pPr>
         <w:pStyle w:val="Heading2"/>
       </w:pPr>
-      <w:bookmarkStart w:id="22" w:name="_Toc167254103"/>
+      <w:bookmarkStart w:id="22" w:name="_Toc172179693"/>
       <w:r>
         <w:t>Installing from the binary distribution</w:t>
       </w:r>
@@ -3149,7 +3479,6 @@
         </w:rPr>
         <w:t>“</w:t>
       </w:r>
-      <w:proofErr w:type="gramStart"/>
       <w:r>
         <w:rPr>
           <w:rFonts w:ascii="Arial" w:hAnsi="Arial" w:cs="Arial"/>
@@ -3157,37 +3486,7 @@
           <w:sz w:val="21"/>
           <w:szCs w:val="21"/>
         </w:rPr>
-        <w:t>do</w:t>
-      </w:r>
-      <w:proofErr w:type="gramEnd"/>
-      <w:r>
-        <w:rPr>
-          <w:rFonts w:ascii="Arial" w:hAnsi="Arial" w:cs="Arial"/>
-          <w:color w:val="000000"/>
-          <w:sz w:val="21"/>
-          <w:szCs w:val="21"/>
-        </w:rPr>
-        <w:t xml:space="preserve"> you want to edit the mysql oscars password or change any of the service ports? [</w:t>
-      </w:r>
-      <w:proofErr w:type="gramStart"/>
-      <w:r>
-        <w:rPr>
-          <w:rFonts w:ascii="Arial" w:hAnsi="Arial" w:cs="Arial"/>
-          <w:color w:val="000000"/>
-          <w:sz w:val="21"/>
-          <w:szCs w:val="21"/>
-        </w:rPr>
-        <w:t>y</w:t>
-      </w:r>
-      <w:proofErr w:type="gramEnd"/>
-      <w:r>
-        <w:rPr>
-          <w:rFonts w:ascii="Arial" w:hAnsi="Arial" w:cs="Arial"/>
-          <w:color w:val="000000"/>
-          <w:sz w:val="21"/>
-          <w:szCs w:val="21"/>
-        </w:rPr>
-        <w:t>|n]</w:t>
+        <w:t>do you want to edit the mysql oscars password or change any of the service ports? [y|n]</w:t>
       </w:r>
       <w:r>
         <w:rPr>
@@ -3272,27 +3571,7 @@
           <w:sz w:val="21"/>
           <w:szCs w:val="21"/>
         </w:rPr>
-        <w:t xml:space="preserve">print </w:t>
-      </w:r>
-      <w:proofErr w:type="gramStart"/>
-      <w:r>
-        <w:rPr>
-          <w:rFonts w:ascii="Arial" w:hAnsi="Arial" w:cs="Arial"/>
-          <w:color w:val="000000"/>
-          <w:sz w:val="21"/>
-          <w:szCs w:val="21"/>
-        </w:rPr>
-        <w:t>a</w:t>
-      </w:r>
-      <w:proofErr w:type="gramEnd"/>
-      <w:r>
-        <w:rPr>
-          <w:rFonts w:ascii="Arial" w:hAnsi="Arial" w:cs="Arial"/>
-          <w:color w:val="000000"/>
-          <w:sz w:val="21"/>
-          <w:szCs w:val="21"/>
-        </w:rPr>
-        <w:t xml:space="preserve"> information message</w:t>
+        <w:t>print a information message</w:t>
       </w:r>
       <w:r>
         <w:rPr>
@@ -3617,7 +3896,7 @@
       <w:pPr>
         <w:pStyle w:val="Heading2"/>
       </w:pPr>
-      <w:bookmarkStart w:id="23" w:name="_Toc167254104"/>
+      <w:bookmarkStart w:id="23" w:name="_Toc172179694"/>
       <w:r>
         <w:t>Installing from the Source Distribution</w:t>
       </w:r>
@@ -4145,7 +4424,6 @@
           <w:szCs w:val="21"/>
         </w:rPr>
       </w:pPr>
-      <w:proofErr w:type="gramStart"/>
       <w:r>
         <w:rPr>
           <w:rFonts w:ascii="Arial" w:hAnsi="Arial" w:cs="Arial"/>
@@ -4155,7 +4433,6 @@
         </w:rPr>
         <w:t>failures</w:t>
       </w:r>
-      <w:proofErr w:type="gramEnd"/>
     </w:p>
     <w:p>
       <w:pPr>
@@ -4229,19 +4506,11 @@
           <w:rStyle w:val="PlainTextChar"/>
         </w:rPr>
       </w:pPr>
-      <w:proofErr w:type="gramStart"/>
-      <w:r>
-        <w:rPr>
-          <w:rStyle w:val="PlainTextChar"/>
-        </w:rPr>
-        <w:t>svn</w:t>
-      </w:r>
-      <w:proofErr w:type="gramEnd"/>
-      <w:r>
-        <w:rPr>
-          <w:rStyle w:val="PlainTextChar"/>
-        </w:rPr>
-        <w:t xml:space="preserve"> update </w:t>
+      <w:r>
+        <w:rPr>
+          <w:rStyle w:val="PlainTextChar"/>
+        </w:rPr>
+        <w:t xml:space="preserve">svn update </w:t>
       </w:r>
     </w:p>
     <w:p>
@@ -4249,26 +4518,18 @@
         <w:pStyle w:val="List2"/>
         <w:ind w:firstLine="0"/>
       </w:pPr>
-      <w:proofErr w:type="gramStart"/>
-      <w:r>
-        <w:rPr>
-          <w:rStyle w:val="PlainTextChar"/>
-        </w:rPr>
-        <w:t>mvn</w:t>
-      </w:r>
-      <w:proofErr w:type="gramEnd"/>
-      <w:r>
-        <w:rPr>
-          <w:rStyle w:val="PlainTextChar"/>
-        </w:rPr>
-        <w:t xml:space="preserve"> install</w:t>
+      <w:r>
+        <w:rPr>
+          <w:rStyle w:val="PlainTextChar"/>
+        </w:rPr>
+        <w:t>mvn install</w:t>
       </w:r>
     </w:p>
     <w:p>
       <w:pPr>
         <w:pStyle w:val="Heading1"/>
       </w:pPr>
-      <w:bookmarkStart w:id="24" w:name="_Toc167254105"/>
+      <w:bookmarkStart w:id="24" w:name="_Toc172179695"/>
       <w:r>
         <w:t>Create D</w:t>
       </w:r>
@@ -4405,21 +4666,12 @@
       <w:r>
         <w:t xml:space="preserve">    </w:t>
       </w:r>
-      <w:proofErr w:type="gramStart"/>
       <w:r>
         <w:rPr>
           <w:rStyle w:val="PlainTextChar"/>
           <w:b/>
         </w:rPr>
-        <w:t>oscarsdb</w:t>
-      </w:r>
-      <w:proofErr w:type="gramEnd"/>
-      <w:r>
-        <w:rPr>
-          <w:rStyle w:val="PlainTextChar"/>
-          <w:b/>
-        </w:rPr>
-        <w:t xml:space="preserve"> rt</w:t>
+        <w:t>oscarsdb rt</w:t>
       </w:r>
       <w:r>
         <w:rPr>
@@ -4483,7 +4735,7 @@
         <w:pStyle w:val="Heading1"/>
       </w:pPr>
       <w:bookmarkStart w:id="25" w:name="_Toc125736882"/>
-      <w:bookmarkStart w:id="26" w:name="_Toc167254106"/>
+      <w:bookmarkStart w:id="26" w:name="_Toc172179696"/>
       <w:r>
         <w:t>C</w:t>
       </w:r>
@@ -4587,7 +4839,7 @@
         <w:pStyle w:val="Heading3"/>
       </w:pPr>
       <w:bookmarkStart w:id="27" w:name="_Editing_configuration_files"/>
-      <w:bookmarkStart w:id="28" w:name="_Toc167254107"/>
+      <w:bookmarkStart w:id="28" w:name="_Toc172179697"/>
       <w:bookmarkEnd w:id="27"/>
       <w:r>
         <w:t>Editing configuration files from source distribution</w:t>
@@ -4633,7 +4885,7 @@
       <w:pPr>
         <w:pStyle w:val="Heading2"/>
       </w:pPr>
-      <w:bookmarkStart w:id="29" w:name="_Toc167254108"/>
+      <w:bookmarkStart w:id="29" w:name="_Toc172179698"/>
       <w:r>
         <w:t>Configuration files</w:t>
       </w:r>
@@ -4657,235 +4909,135 @@
       <w:r>
         <w:t xml:space="preserve">   </w:t>
       </w:r>
-      <w:proofErr w:type="gramStart"/>
       <w:r>
         <w:rPr>
           <w:b/>
         </w:rPr>
-        <w:t>manifest.yaml</w:t>
-      </w:r>
-      <w:proofErr w:type="gramEnd"/>
+        <w:t xml:space="preserve">manifest.yaml </w:t>
+      </w:r>
       <w:r>
         <w:rPr>
           <w:b/>
         </w:rPr>
+        <w:tab/>
+      </w:r>
+    </w:p>
+    <w:p>
+      <w:pPr>
+        <w:pStyle w:val="BodyTextIndent"/>
+      </w:pPr>
+      <w:r>
+        <w:t xml:space="preserve">contains the path names of the configuration files needed by that service.  Variations of the configuration files are selected for UNITTEST, SDK, DEVELOPMENT and PRODUCTION contexts. The context value is held in the ContexConfig class and should be defined by the program that starts the service (often named Invoker, e.g. es.net.oscars.coord.common.Invoker.java). The startServer.sh scripts take a command line argument and pass it to the invoker. For standalone clients, the context needs to be defined in whatever script or program is being used to call the client interface. </w:t>
+      </w:r>
+    </w:p>
+    <w:p>
+      <w:r>
+        <w:t xml:space="preserve">   </w:t>
+      </w:r>
+      <w:r>
+        <w:rPr>
+          <w:b/>
+        </w:rPr>
+        <w:t>{service&gt;|config}.yaml.[template</w:t>
+      </w:r>
+      <w:r>
+        <w:t>]</w:t>
+      </w:r>
+    </w:p>
+    <w:p>
+      <w:pPr>
+        <w:pStyle w:val="BodyTextIndent"/>
+      </w:pPr>
+      <w:r>
+        <w:t>contains the publishTo address and optionally  hibernate user values. If a yaml.template exists, it contains dummy hibernate oscars-user and password values. It will be copied to a  .yaml file if one does not exist. The .yaml file should be edited to match the values in the local database.</w:t>
+      </w:r>
+    </w:p>
+    <w:p>
+      <w:r>
+        <w:t xml:space="preserve">   </w:t>
+      </w:r>
+      <w:r>
+        <w:rPr>
+          <w:b/>
+        </w:rPr>
+        <w:t>log4j.properties</w:t>
+      </w:r>
+      <w:r>
+        <w:t xml:space="preserve"> – variations for DEBUG, MESSAGES, INFO</w:t>
+      </w:r>
+    </w:p>
+    <w:p>
+      <w:pPr>
+        <w:pStyle w:val="BodyTextIndent"/>
+      </w:pPr>
+      <w:r>
+        <w:t>contains log4j logging properties</w:t>
+      </w:r>
+    </w:p>
+    <w:p>
+      <w:r>
+        <w:t xml:space="preserve">   </w:t>
+      </w:r>
+      <w:r>
+        <w:rPr>
+          <w:b/>
+        </w:rPr>
+        <w:t>server-cxf.xml</w:t>
+      </w:r>
+      <w:r>
+        <w:t xml:space="preserve">  - variations for SSL or HTTP</w:t>
+      </w:r>
+    </w:p>
+    <w:p>
+      <w:pPr>
+        <w:pStyle w:val="BodyTextIndent"/>
+      </w:pPr>
+      <w:r>
+        <w:t>contains https configuration, enables cxf message logging</w:t>
+      </w:r>
+    </w:p>
+    <w:p>
+      <w:r>
+        <w:t xml:space="preserve">   </w:t>
+      </w:r>
+      <w:r>
+        <w:rPr>
+          <w:b/>
+        </w:rPr>
+        <w:t>client-cxf.xml</w:t>
+      </w:r>
+      <w:r>
+        <w:t xml:space="preserve">  - variations for SSL or HTTP</w:t>
+      </w:r>
+    </w:p>
+    <w:p>
+      <w:pPr>
+        <w:ind w:firstLine="720"/>
+      </w:pPr>
+      <w:r>
+        <w:t>contains https configuration, enables cxf message logging</w:t>
+      </w:r>
+    </w:p>
+    <w:p>
+      <w:r>
+        <w:t xml:space="preserve">   </w:t>
+      </w:r>
+      <w:r>
+        <w:rPr>
+          <w:b/>
+        </w:rPr>
+        <w:t>&lt;service&gt;.cxf.xml</w:t>
+      </w:r>
+      <w:r>
         <w:t xml:space="preserve"> </w:t>
       </w:r>
-      <w:r>
-        <w:rPr>
-          <w:b/>
-        </w:rPr>
-        <w:tab/>
-      </w:r>
     </w:p>
     <w:p>
       <w:pPr>
         <w:pStyle w:val="BodyTextIndent"/>
       </w:pPr>
-      <w:proofErr w:type="gramStart"/>
-      <w:r>
-        <w:t>contains</w:t>
-      </w:r>
-      <w:proofErr w:type="gramEnd"/>
-      <w:r>
-        <w:t xml:space="preserve"> the path names of the configuration files needed by that service.  Variations of the configuration files are selected for UNITTEST, SDK, DEVELOPMENT and PRODUCTION contexts. The context value is held in the ContexConfig class and should be defined by the program that starts the service (often named Invoker, e.g. es.net.oscars.coord.common.Invoker.java). The startServer.sh scripts take a command line argument and pass it to the invoker. For standalone clients, the context needs to be defined in whatever script or program is being used to call the client interface. </w:t>
-      </w:r>
-    </w:p>
-    <w:p>
-      <w:r>
-        <w:t xml:space="preserve">   </w:t>
-      </w:r>
-      <w:r>
-        <w:rPr>
-          <w:b/>
-        </w:rPr>
-        <w:t>{</w:t>
-      </w:r>
-      <w:proofErr w:type="gramStart"/>
-      <w:r>
-        <w:rPr>
-          <w:b/>
-        </w:rPr>
-        <w:t>service</w:t>
-      </w:r>
-      <w:proofErr w:type="gramEnd"/>
-      <w:r>
-        <w:rPr>
-          <w:b/>
-        </w:rPr>
-        <w:t>&gt;|config}.yaml.[template</w:t>
-      </w:r>
-      <w:r>
-        <w:t>]</w:t>
-      </w:r>
-    </w:p>
-    <w:p>
-      <w:pPr>
-        <w:pStyle w:val="BodyTextIndent"/>
-      </w:pPr>
-      <w:proofErr w:type="gramStart"/>
-      <w:r>
-        <w:t>contains</w:t>
-      </w:r>
-      <w:proofErr w:type="gramEnd"/>
-      <w:r>
-        <w:t xml:space="preserve"> the publishTo address and optionally  hibernate user values. If a yaml.template exists, it contains dummy hibernate oscars-user and password values. It will be copied to </w:t>
-      </w:r>
-      <w:proofErr w:type="gramStart"/>
-      <w:r>
-        <w:t>a  .yaml</w:t>
-      </w:r>
-      <w:proofErr w:type="gramEnd"/>
-      <w:r>
-        <w:t xml:space="preserve"> file if one does not exist. </w:t>
-      </w:r>
-      <w:proofErr w:type="gramStart"/>
-      <w:r>
-        <w:t>The .yaml</w:t>
-      </w:r>
-      <w:proofErr w:type="gramEnd"/>
-      <w:r>
-        <w:t xml:space="preserve"> file should be edited to match the values in the local database.</w:t>
-      </w:r>
-    </w:p>
-    <w:p>
-      <w:r>
-        <w:t xml:space="preserve">   </w:t>
-      </w:r>
-      <w:proofErr w:type="gramStart"/>
-      <w:r>
-        <w:rPr>
-          <w:b/>
-        </w:rPr>
-        <w:t>log4j.properties</w:t>
-      </w:r>
-      <w:proofErr w:type="gramEnd"/>
-      <w:r>
-        <w:t xml:space="preserve"> – variations for DEBUG, MESSAGES, INFO</w:t>
-      </w:r>
-    </w:p>
-    <w:p>
-      <w:pPr>
-        <w:pStyle w:val="BodyTextIndent"/>
-      </w:pPr>
-      <w:proofErr w:type="gramStart"/>
-      <w:r>
-        <w:t>contains</w:t>
-      </w:r>
-      <w:proofErr w:type="gramEnd"/>
-      <w:r>
-        <w:t xml:space="preserve"> log4j logging properties</w:t>
-      </w:r>
-    </w:p>
-    <w:p>
-      <w:r>
-        <w:t xml:space="preserve">   </w:t>
-      </w:r>
-      <w:proofErr w:type="gramStart"/>
-      <w:r>
-        <w:rPr>
-          <w:b/>
-        </w:rPr>
-        <w:t>server</w:t>
-      </w:r>
-      <w:proofErr w:type="gramEnd"/>
-      <w:r>
-        <w:rPr>
-          <w:b/>
-        </w:rPr>
-        <w:t>-cxf.xml</w:t>
-      </w:r>
-      <w:r>
-        <w:t xml:space="preserve">  - variations for SSL or HTTP</w:t>
-      </w:r>
-    </w:p>
-    <w:p>
-      <w:pPr>
-        <w:pStyle w:val="BodyTextIndent"/>
-      </w:pPr>
-      <w:proofErr w:type="gramStart"/>
-      <w:r>
-        <w:t>contains</w:t>
-      </w:r>
-      <w:proofErr w:type="gramEnd"/>
-      <w:r>
-        <w:t xml:space="preserve"> https configuration, enables cxf message logging</w:t>
-      </w:r>
-    </w:p>
-    <w:p>
-      <w:r>
-        <w:t xml:space="preserve">   </w:t>
-      </w:r>
-      <w:proofErr w:type="gramStart"/>
-      <w:r>
-        <w:rPr>
-          <w:b/>
-        </w:rPr>
-        <w:t>client</w:t>
-      </w:r>
-      <w:proofErr w:type="gramEnd"/>
-      <w:r>
-        <w:rPr>
-          <w:b/>
-        </w:rPr>
-        <w:t>-cxf.xml</w:t>
-      </w:r>
-      <w:r>
-        <w:t xml:space="preserve">  - variations for SSL or HTTP</w:t>
-      </w:r>
-    </w:p>
-    <w:p>
-      <w:pPr>
-        <w:ind w:firstLine="720"/>
-      </w:pPr>
-      <w:proofErr w:type="gramStart"/>
-      <w:r>
-        <w:t>contains</w:t>
-      </w:r>
-      <w:proofErr w:type="gramEnd"/>
-      <w:r>
-        <w:t xml:space="preserve"> https configuration, enables cxf message logging</w:t>
-      </w:r>
-    </w:p>
-    <w:p>
-      <w:r>
-        <w:t xml:space="preserve">   </w:t>
-      </w:r>
-      <w:r>
-        <w:rPr>
-          <w:b/>
-        </w:rPr>
-        <w:t>&lt;</w:t>
-      </w:r>
-      <w:proofErr w:type="gramStart"/>
-      <w:r>
-        <w:rPr>
-          <w:b/>
-        </w:rPr>
-        <w:t>service</w:t>
-      </w:r>
-      <w:proofErr w:type="gramEnd"/>
-      <w:r>
-        <w:rPr>
-          <w:b/>
-        </w:rPr>
-        <w:t>&gt;.cxf.xml</w:t>
-      </w:r>
-      <w:r>
-        <w:t xml:space="preserve"> </w:t>
-      </w:r>
-    </w:p>
-    <w:p>
-      <w:pPr>
-        <w:pStyle w:val="BodyTextIndent"/>
-      </w:pPr>
-      <w:proofErr w:type="gramStart"/>
-      <w:r>
-        <w:t>contains</w:t>
-      </w:r>
-      <w:proofErr w:type="gramEnd"/>
-      <w:r>
-        <w:t xml:space="preserve"> the hibernate database configuration, if the service uses a database</w:t>
+      <w:r>
+        <w:t>contains the hibernate database configuration, if the service uses a database</w:t>
       </w:r>
     </w:p>
     <w:p/>
@@ -4893,7 +5045,7 @@
       <w:pPr>
         <w:pStyle w:val="Heading3"/>
       </w:pPr>
-      <w:bookmarkStart w:id="30" w:name="_Toc167254109"/>
+      <w:bookmarkStart w:id="30" w:name="_Toc172179699"/>
       <w:r>
         <w:t>Configuration Scripts</w:t>
       </w:r>
@@ -4912,21 +5064,43 @@
         <w:rPr>
           <w:b/>
         </w:rPr>
-        <w:t xml:space="preserve">   </w:t>
-      </w:r>
-      <w:proofErr w:type="gramStart"/>
+        <w:t xml:space="preserve">   bin/exportconfig</w:t>
+      </w:r>
+      <w:r>
+        <w:t xml:space="preserve"> </w:t>
+      </w:r>
+    </w:p>
+    <w:p>
+      <w:pPr>
+        <w:pStyle w:val="BodyTextIndent"/>
+      </w:pPr>
+      <w:r>
+        <w:t xml:space="preserve">copies the config files to $OSCARS_HOME/&lt;ServiceName&gt;/conf and edits some file names to match $OSCARS_HOME. </w:t>
+      </w:r>
       <w:r>
         <w:rPr>
           <w:b/>
         </w:rPr>
-        <w:t>bin</w:t>
-      </w:r>
-      <w:proofErr w:type="gramEnd"/>
+        <w:t>Does not replace any files that already exist in $OSCARS_HOME</w:t>
+      </w:r>
+      <w:r>
+        <w:t>. If you want to get new versions of the configuration files deployed, you must delete any existing ones in $OSCARS_HOME before running bin/exportconfig.</w:t>
+      </w:r>
+    </w:p>
+    <w:p>
+      <w:pPr>
+        <w:pStyle w:val="TOC2"/>
+        <w:rPr>
+          <w:rFonts w:ascii="Palatino" w:hAnsi="Palatino"/>
+        </w:rPr>
+      </w:pPr>
+    </w:p>
+    <w:p>
       <w:r>
         <w:rPr>
           <w:b/>
         </w:rPr>
-        <w:t>/exportconfig</w:t>
+        <w:t xml:space="preserve">   sampleDomain/bin</w:t>
       </w:r>
       <w:r>
         <w:t xml:space="preserve"> </w:t>
@@ -4937,73 +5111,19 @@
         <w:pStyle w:val="BodyTextIndent"/>
       </w:pPr>
       <w:r>
-        <w:t xml:space="preserve">copies the config files to $OSCARS_HOME/&lt;ServiceName&gt;/conf and edits some file names to match $OSCARS_HOME. </w:t>
-      </w:r>
-      <w:proofErr w:type="gramStart"/>
-      <w:r>
-        <w:rPr>
-          <w:b/>
-        </w:rPr>
-        <w:t>Does not replace any files that already exist in $OSCARS_HOME</w:t>
-      </w:r>
-      <w:r>
-        <w:t>.</w:t>
-      </w:r>
-      <w:proofErr w:type="gramEnd"/>
-      <w:r>
-        <w:t xml:space="preserve"> If you want to get new versions of the configuration files deployed, you must delete any existing ones in $OSCARS_HOME before running bin/exportconfig.</w:t>
-      </w:r>
-    </w:p>
-    <w:p>
-      <w:pPr>
-        <w:pStyle w:val="TOC2"/>
-        <w:rPr>
-          <w:rFonts w:ascii="Palatino" w:hAnsi="Palatino"/>
-        </w:rPr>
-      </w:pPr>
-    </w:p>
-    <w:p>
-      <w:r>
-        <w:rPr>
-          <w:b/>
-        </w:rPr>
-        <w:t xml:space="preserve">   sampleDomain/bin</w:t>
-      </w:r>
-      <w:r>
-        <w:t xml:space="preserve"> </w:t>
+        <w:t xml:space="preserve">contains scripts to create </w:t>
+      </w:r>
+      <w:r>
+        <w:t>sample</w:t>
+      </w:r>
+      <w:r>
+        <w:t xml:space="preserve"> keystores that are needed by https and message signing. It also edits all the servers' deployed client/server-cxf files to use the correct pathnames for the keystores. Any time you do an exportconfig for a server, it must be followed by sampleDomain/bin/exportconfig. The  exportconfig scripts are not run automatically, but can all be run from the top  by $OSCARS_DIST/bin/exportconfig which will run sampleDomain last.</w:t>
       </w:r>
     </w:p>
     <w:p>
       <w:pPr>
         <w:pStyle w:val="BodyTextIndent"/>
       </w:pPr>
-      <w:proofErr w:type="gramStart"/>
-      <w:r>
-        <w:t>contains</w:t>
-      </w:r>
-      <w:proofErr w:type="gramEnd"/>
-      <w:r>
-        <w:t xml:space="preserve"> scripts to create </w:t>
-      </w:r>
-      <w:r>
-        <w:t>sample</w:t>
-      </w:r>
-      <w:r>
-        <w:t xml:space="preserve"> keystores that are needed by https and message signing. It also edits all the servers' deployed client/server-cxf files to use the correct pathnames for the keystores. Any time you do an exportconfig for a server, it must be followed by sampleDomain/bin/exportconfig. </w:t>
-      </w:r>
-      <w:proofErr w:type="gramStart"/>
-      <w:r>
-        <w:t>The  exportconfig</w:t>
-      </w:r>
-      <w:proofErr w:type="gramEnd"/>
-      <w:r>
-        <w:t xml:space="preserve"> scripts are not run automatically, but can all be run from the top  by $OSCARS_DIST/bin/exportconfig which will run sampleDomain last.</w:t>
-      </w:r>
-    </w:p>
-    <w:p>
-      <w:pPr>
-        <w:pStyle w:val="BodyTextIndent"/>
-      </w:pPr>
     </w:p>
     <w:p>
       <w:pPr>
@@ -5017,15 +5137,7 @@
     <w:bookmarkEnd w:id="31"/>
     <w:p>
       <w:r>
-        <w:t xml:space="preserve">Anyone who has login access to the host on which the mysql server is running and knows the </w:t>
-      </w:r>
-      <w:proofErr w:type="gramStart"/>
-      <w:r>
-        <w:t>oscars</w:t>
-      </w:r>
-      <w:proofErr w:type="gramEnd"/>
-      <w:r>
-        <w:t xml:space="preserve"> mysql password can modify the OSCARS database files with mysql commands. Thus</w:t>
+        <w:t>Anyone who has login access to the host on which the mysql server is running and knows the oscars mysql password can modify the OSCARS database files with mysql commands. Thus</w:t>
       </w:r>
       <w:r>
         <w:t>,</w:t>
@@ -5038,95 +5150,46 @@
       <w:pPr>
         <w:pStyle w:val="List2"/>
       </w:pPr>
-      <w:proofErr w:type="gramStart"/>
-      <w:r>
-        <w:t>authN</w:t>
-      </w:r>
-      <w:proofErr w:type="gramEnd"/>
-      <w:r>
-        <w:t>/config/authN.yaml.template</w:t>
+      <w:r>
+        <w:t>authN/config/authN.yaml.template</w:t>
       </w:r>
     </w:p>
     <w:p>
       <w:pPr>
         <w:pStyle w:val="List2"/>
       </w:pPr>
-      <w:proofErr w:type="gramStart"/>
-      <w:r>
-        <w:t>authNPolicy</w:t>
-      </w:r>
-      <w:proofErr w:type="gramEnd"/>
-      <w:r>
-        <w:t>/config/authNPolicy.yaml.template</w:t>
+      <w:r>
+        <w:t>authNPolicy/config/authNPolicy.yaml.template</w:t>
       </w:r>
     </w:p>
     <w:p>
       <w:pPr>
         <w:pStyle w:val="List2"/>
       </w:pPr>
-      <w:proofErr w:type="gramStart"/>
-      <w:r>
-        <w:t>authZconfig</w:t>
-      </w:r>
-      <w:proofErr w:type="gramEnd"/>
-      <w:r>
-        <w:t>/authZ.yaml.template</w:t>
+      <w:r>
+        <w:t>authZconfig/authZ.yaml.template</w:t>
       </w:r>
     </w:p>
     <w:p>
       <w:pPr>
         <w:pStyle w:val="List2"/>
       </w:pPr>
-      <w:proofErr w:type="gramStart"/>
-      <w:r>
-        <w:t>authZPolicy</w:t>
-      </w:r>
-      <w:proofErr w:type="gramEnd"/>
-      <w:r>
-        <w:t>/config/authZPolicy.yaml.template</w:t>
+      <w:r>
+        <w:t>authZPolicy/config/authZPolicy.yaml.template</w:t>
       </w:r>
     </w:p>
     <w:p>
       <w:pPr>
         <w:pStyle w:val="List2"/>
       </w:pPr>
-      <w:proofErr w:type="gramStart"/>
-      <w:r>
-        <w:t>resourceManager</w:t>
-      </w:r>
-      <w:proofErr w:type="gramEnd"/>
-      <w:r>
-        <w:t>/config/config.yaml.template</w:t>
+      <w:r>
+        <w:t>resourceManager/config/config.yaml.template</w:t>
       </w:r>
     </w:p>
     <w:p/>
     <w:p>
       <w:r>
-        <w:t xml:space="preserve">The deployOscarsSrc.sh script will copy the yaml.template files </w:t>
-      </w:r>
-      <w:proofErr w:type="gramStart"/>
-      <w:r>
-        <w:t>to .yaml</w:t>
-      </w:r>
-      <w:proofErr w:type="gramEnd"/>
-      <w:r>
-        <w:t xml:space="preserve"> files if  such files do not already exist. To change the default password edit the *</w:t>
-      </w:r>
-      <w:proofErr w:type="gramStart"/>
-      <w:r>
-        <w:t>.yaml</w:t>
-      </w:r>
-      <w:proofErr w:type="gramEnd"/>
-      <w:r>
-        <w:t xml:space="preserve"> files and change the protection of those files to be readable only by the userId that the service runs under. Each of the </w:t>
-      </w:r>
-      <w:proofErr w:type="gramStart"/>
-      <w:r>
-        <w:t>5 yaml</w:t>
-      </w:r>
-      <w:proofErr w:type="gramEnd"/>
-      <w:r>
-        <w:t xml:space="preserve"> files must have the same password. Once you have changed the password that the OSCARS software will use, you must change the password in the mysql database. To do this:</w:t>
+        <w:t>The deployOscarsSrc.sh script will copy the yaml.template files to .yaml files if  such files do not already exist. To change the default password edit the *.yaml files and change the protection of those files to be readable only by the userId that the service runs under. Each of the 5 yaml files must have the same password. Once you have changed the password that the OSCARS software will use, you must change the password in the mysql database. To do this:</w:t>
       </w:r>
     </w:p>
     <w:p/>
@@ -5140,48 +5203,20 @@
         <w:rPr>
           <w:rStyle w:val="PlainTextChar"/>
         </w:rPr>
-        <w:t xml:space="preserve">    </w:t>
-      </w:r>
-      <w:proofErr w:type="gramStart"/>
-      <w:r>
-        <w:rPr>
-          <w:rStyle w:val="PlainTextChar"/>
-        </w:rPr>
-        <w:t>mysql</w:t>
-      </w:r>
-      <w:proofErr w:type="gramEnd"/>
-      <w:r>
-        <w:rPr>
-          <w:rStyle w:val="PlainTextChar"/>
-        </w:rPr>
-        <w:t xml:space="preserve"> –u Oscars –p mypass</w:t>
-      </w:r>
-    </w:p>
-    <w:p>
-      <w:pPr>
-        <w:rPr>
-          <w:rStyle w:val="PlainTextChar"/>
-        </w:rPr>
-      </w:pPr>
-      <w:r>
-        <w:rPr>
-          <w:rStyle w:val="PlainTextChar"/>
-        </w:rPr>
-        <w:t xml:space="preserve">    SET PASSWORD = </w:t>
-      </w:r>
-      <w:proofErr w:type="gramStart"/>
-      <w:r>
-        <w:rPr>
-          <w:rStyle w:val="PlainTextChar"/>
-        </w:rPr>
-        <w:t>password(</w:t>
-      </w:r>
-      <w:proofErr w:type="gramEnd"/>
-      <w:r>
-        <w:rPr>
-          <w:rStyle w:val="PlainTextChar"/>
-        </w:rPr>
-        <w:t>’newpassword’);</w:t>
+        <w:t xml:space="preserve">    mysql –u Oscars –p mypass</w:t>
+      </w:r>
+    </w:p>
+    <w:p>
+      <w:pPr>
+        <w:rPr>
+          <w:rStyle w:val="PlainTextChar"/>
+        </w:rPr>
+      </w:pPr>
+      <w:r>
+        <w:rPr>
+          <w:rStyle w:val="PlainTextChar"/>
+        </w:rPr>
+        <w:t xml:space="preserve">    SET PASSWORD = password(’newpassword’);</w:t>
       </w:r>
     </w:p>
     <w:p>
@@ -5195,21 +5230,7 @@
         <w:rPr>
           <w:rStyle w:val="PlainTextChar"/>
         </w:rPr>
-        <w:t xml:space="preserve">    </w:t>
-      </w:r>
-      <w:proofErr w:type="gramStart"/>
-      <w:r>
-        <w:rPr>
-          <w:rStyle w:val="PlainTextChar"/>
-        </w:rPr>
-        <w:t>quit</w:t>
-      </w:r>
-      <w:proofErr w:type="gramEnd"/>
-      <w:r>
-        <w:rPr>
-          <w:rStyle w:val="PlainTextChar"/>
-        </w:rPr>
-        <w:t>;</w:t>
+        <w:t xml:space="preserve">    quit;</w:t>
       </w:r>
     </w:p>
     <w:p>
@@ -5227,7 +5248,7 @@
         <w:pStyle w:val="Heading3"/>
       </w:pPr>
       <w:bookmarkStart w:id="32" w:name="_Configuring_your_deployment"/>
-      <w:bookmarkStart w:id="33" w:name="_Toc167254110"/>
+      <w:bookmarkStart w:id="33" w:name="_Toc172179700"/>
       <w:bookmarkEnd w:id="32"/>
       <w:r>
         <w:t>Configuring</w:t>
@@ -5285,19 +5306,11 @@
       </w:r>
     </w:p>
     <w:p>
-      <w:proofErr w:type="gramStart"/>
-      <w:r>
-        <w:rPr>
-          <w:rStyle w:val="PlainTextChar"/>
-        </w:rPr>
-        <w:t>./</w:t>
-      </w:r>
-      <w:proofErr w:type="gramEnd"/>
-      <w:r>
-        <w:rPr>
-          <w:rStyle w:val="PlainTextChar"/>
-        </w:rPr>
-        <w:t xml:space="preserve"> idc-dbpassmod</w:t>
+      <w:r>
+        <w:rPr>
+          <w:rStyle w:val="PlainTextChar"/>
+        </w:rPr>
+        <w:t>./ idc-dbpassmod</w:t>
       </w:r>
     </w:p>
     <w:p/>
@@ -5337,21 +5350,7 @@
           <w:rStyle w:val="PlainTextChar"/>
         </w:rPr>
         <w:tab/>
-        <w:t xml:space="preserve">2. Change </w:t>
-      </w:r>
-      <w:proofErr w:type="gramStart"/>
-      <w:r>
-        <w:rPr>
-          <w:rStyle w:val="PlainTextChar"/>
-        </w:rPr>
-        <w:t>OSCARS</w:t>
-      </w:r>
-      <w:proofErr w:type="gramEnd"/>
-      <w:r>
-        <w:rPr>
-          <w:rStyle w:val="PlainTextChar"/>
-        </w:rPr>
-        <w:t xml:space="preserve"> references to Database password</w:t>
+        <w:t>2. Change OSCARS references to Database password</w:t>
       </w:r>
     </w:p>
     <w:p>
@@ -5396,15 +5395,7 @@
     <w:p/>
     <w:p>
       <w:r>
-        <w:t>Option 3 is a utility which helps set only the DB password. Please note that this is for the “Oscars</w:t>
-      </w:r>
-      <w:proofErr w:type="gramStart"/>
-      <w:r>
-        <w:t>”  MySQL</w:t>
-      </w:r>
-      <w:proofErr w:type="gramEnd"/>
-      <w:r>
-        <w:t xml:space="preserve"> user alone.</w:t>
+        <w:t>Option 3 is a utility which helps set only the DB password. Please note that this is for the “Oscars”  MySQL user alone.</w:t>
       </w:r>
     </w:p>
     <w:p/>
@@ -5450,19 +5441,72 @@
           <w:rStyle w:val="PlainTextChar"/>
         </w:rPr>
       </w:pPr>
-      <w:proofErr w:type="gramStart"/>
+      <w:r>
+        <w:rPr>
+          <w:rStyle w:val="PlainTextChar"/>
+        </w:rPr>
+        <w:t>./ idc-dbpassmod</w:t>
+      </w:r>
+    </w:p>
+    <w:p>
+      <w:pPr>
+        <w:ind w:left="720" w:firstLine="720"/>
+        <w:rPr>
+          <w:rStyle w:val="PlainTextChar"/>
+        </w:rPr>
+      </w:pPr>
+      <w:r>
+        <w:rPr>
+          <w:rStyle w:val="PlainTextChar"/>
+        </w:rPr>
+        <w:t>idc-localdomainview</w:t>
+      </w:r>
+    </w:p>
+    <w:p>
+      <w:pPr>
+        <w:rPr>
+          <w:rStyle w:val="PlainTextChar"/>
+        </w:rPr>
+      </w:pPr>
+    </w:p>
+    <w:p/>
+    <w:p>
+      <w:r>
+        <w:t>You can change the local domain used by your IDC installation using the steps below:</w:t>
+      </w:r>
+    </w:p>
+    <w:p>
+      <w:pPr>
+        <w:ind w:left="720" w:firstLine="720"/>
+        <w:rPr>
+          <w:rStyle w:val="PlainTextChar"/>
+        </w:rPr>
+      </w:pPr>
+      <w:r>
+        <w:rPr>
+          <w:rStyle w:val="PlainTextChar"/>
+        </w:rPr>
+        <w:t>cd $OSCARS_DIST/tools/bin</w:t>
+      </w:r>
+    </w:p>
+    <w:p>
+      <w:pPr>
+        <w:ind w:left="720" w:firstLine="720"/>
+        <w:rPr>
+          <w:rStyle w:val="PlainTextChar"/>
+        </w:rPr>
+      </w:pPr>
       <w:r>
         <w:rPr>
           <w:rStyle w:val="PlainTextChar"/>
         </w:rPr>
         <w:t>./</w:t>
       </w:r>
-      <w:proofErr w:type="gramEnd"/>
-      <w:r>
-        <w:rPr>
-          <w:rStyle w:val="PlainTextChar"/>
-        </w:rPr>
-        <w:t xml:space="preserve"> idc-dbpassmod</w:t>
+      <w:r>
+        <w:rPr>
+          <w:rStyle w:val="PlainTextChar"/>
+        </w:rPr>
+        <w:t>idc-dbpassmod</w:t>
       </w:r>
     </w:p>
     <w:p>
@@ -5472,90 +5516,11 @@
           <w:rStyle w:val="PlainTextChar"/>
         </w:rPr>
       </w:pPr>
-      <w:proofErr w:type="gramStart"/>
-      <w:r>
-        <w:rPr>
-          <w:rStyle w:val="PlainTextChar"/>
-        </w:rPr>
-        <w:t>idc</w:t>
-      </w:r>
-      <w:proofErr w:type="gramEnd"/>
-      <w:r>
-        <w:rPr>
-          <w:rStyle w:val="PlainTextChar"/>
-        </w:rPr>
-        <w:t>-localdomainview</w:t>
-      </w:r>
-    </w:p>
-    <w:p>
-      <w:pPr>
-        <w:rPr>
-          <w:rStyle w:val="PlainTextChar"/>
-        </w:rPr>
-      </w:pPr>
-    </w:p>
-    <w:p/>
-    <w:p>
-      <w:r>
-        <w:t>You can change the local domain used by your IDC installation using the steps below:</w:t>
-      </w:r>
-    </w:p>
-    <w:p>
-      <w:pPr>
-        <w:ind w:left="720" w:firstLine="720"/>
-        <w:rPr>
-          <w:rStyle w:val="PlainTextChar"/>
-        </w:rPr>
-      </w:pPr>
-      <w:r>
-        <w:rPr>
-          <w:rStyle w:val="PlainTextChar"/>
-        </w:rPr>
-        <w:t>cd $OSCARS_DIST/tools/bin</w:t>
-      </w:r>
-    </w:p>
-    <w:p>
-      <w:pPr>
-        <w:ind w:left="720" w:firstLine="720"/>
-        <w:rPr>
-          <w:rStyle w:val="PlainTextChar"/>
-        </w:rPr>
-      </w:pPr>
-      <w:proofErr w:type="gramStart"/>
-      <w:r>
-        <w:rPr>
-          <w:rStyle w:val="PlainTextChar"/>
-        </w:rPr>
-        <w:t>./</w:t>
-      </w:r>
-      <w:proofErr w:type="gramEnd"/>
-      <w:r>
-        <w:rPr>
-          <w:rStyle w:val="PlainTextChar"/>
-        </w:rPr>
-        <w:t>idc-dbpassmod</w:t>
-      </w:r>
-    </w:p>
-    <w:p>
-      <w:pPr>
-        <w:ind w:left="720" w:firstLine="720"/>
-        <w:rPr>
-          <w:rStyle w:val="PlainTextChar"/>
-        </w:rPr>
-      </w:pPr>
-      <w:proofErr w:type="gramStart"/>
-      <w:r>
-        <w:rPr>
-          <w:rStyle w:val="PlainTextChar"/>
-        </w:rPr>
-        <w:t>idc</w:t>
-      </w:r>
-      <w:proofErr w:type="gramEnd"/>
-      <w:r>
-        <w:rPr>
-          <w:rStyle w:val="PlainTextChar"/>
-        </w:rPr>
-        <w:t>-localdomain</w:t>
+      <w:r>
+        <w:rPr>
+          <w:rStyle w:val="PlainTextChar"/>
+        </w:rPr>
+        <w:t>idc-localdomain</w:t>
       </w:r>
       <w:r>
         <w:rPr>
@@ -5832,19 +5797,11 @@
           <w:rStyle w:val="PlainTextChar"/>
         </w:rPr>
       </w:pPr>
-      <w:proofErr w:type="gramStart"/>
-      <w:r>
-        <w:rPr>
-          <w:rStyle w:val="PlainTextChar"/>
-        </w:rPr>
-        <w:t>./</w:t>
-      </w:r>
-      <w:proofErr w:type="gramEnd"/>
-      <w:r>
-        <w:rPr>
-          <w:rStyle w:val="PlainTextChar"/>
-        </w:rPr>
-        <w:t>idc-</w:t>
+      <w:r>
+        <w:rPr>
+          <w:rStyle w:val="PlainTextChar"/>
+        </w:rPr>
+        <w:t>./idc-</w:t>
       </w:r>
       <w:r>
         <w:rPr>
@@ -5997,19 +5954,11 @@
           <w:rStyle w:val="PlainTextChar"/>
         </w:rPr>
       </w:pPr>
-      <w:proofErr w:type="gramStart"/>
-      <w:r>
-        <w:rPr>
-          <w:rStyle w:val="PlainTextChar"/>
-        </w:rPr>
-        <w:t>./</w:t>
-      </w:r>
-      <w:proofErr w:type="gramEnd"/>
-      <w:r>
-        <w:rPr>
-          <w:rStyle w:val="PlainTextChar"/>
-        </w:rPr>
-        <w:t xml:space="preserve">idc-toposerveradd </w:t>
+      <w:r>
+        <w:rPr>
+          <w:rStyle w:val="PlainTextChar"/>
+        </w:rPr>
+        <w:t xml:space="preserve">./idc-toposerveradd </w:t>
       </w:r>
       <w:r>
         <w:rPr>
@@ -6023,15 +5972,7 @@
         <w:t xml:space="preserve">You will be </w:t>
       </w:r>
       <w:r>
-        <w:t xml:space="preserve">now </w:t>
-      </w:r>
-      <w:proofErr w:type="gramStart"/>
-      <w:r>
-        <w:t>be</w:t>
-      </w:r>
-      <w:proofErr w:type="gramEnd"/>
-      <w:r>
-        <w:t xml:space="preserve"> </w:t>
+        <w:t xml:space="preserve">now be </w:t>
       </w:r>
       <w:r>
         <w:t xml:space="preserve">prompted for the domain. </w:t>
@@ -6134,19 +6075,11 @@
           <w:rStyle w:val="PlainTextChar"/>
         </w:rPr>
       </w:pPr>
-      <w:proofErr w:type="gramStart"/>
-      <w:r>
-        <w:rPr>
-          <w:rStyle w:val="PlainTextChar"/>
-        </w:rPr>
-        <w:t>./</w:t>
-      </w:r>
-      <w:proofErr w:type="gramEnd"/>
-      <w:r>
-        <w:rPr>
-          <w:rStyle w:val="PlainTextChar"/>
-        </w:rPr>
-        <w:t>idc-</w:t>
+      <w:r>
+        <w:rPr>
+          <w:rStyle w:val="PlainTextChar"/>
+        </w:rPr>
+        <w:t>./idc-</w:t>
       </w:r>
       <w:r>
         <w:rPr>
@@ -6236,19 +6169,11 @@
           <w:rStyle w:val="PlainTextChar"/>
         </w:rPr>
       </w:pPr>
-      <w:proofErr w:type="gramStart"/>
-      <w:r>
-        <w:rPr>
-          <w:rStyle w:val="PlainTextChar"/>
-        </w:rPr>
-        <w:t>./</w:t>
-      </w:r>
-      <w:proofErr w:type="gramEnd"/>
-      <w:r>
-        <w:rPr>
-          <w:rStyle w:val="PlainTextChar"/>
-        </w:rPr>
-        <w:t>idc-</w:t>
+      <w:r>
+        <w:rPr>
+          <w:rStyle w:val="PlainTextChar"/>
+        </w:rPr>
+        <w:t>./idc-</w:t>
       </w:r>
       <w:r>
         <w:rPr>
@@ -6284,19 +6209,11 @@
           <w:rStyle w:val="PlainTextChar"/>
         </w:rPr>
       </w:pPr>
-      <w:proofErr w:type="gramStart"/>
-      <w:r>
-        <w:rPr>
-          <w:rStyle w:val="PlainTextChar"/>
-        </w:rPr>
-        <w:t>./</w:t>
-      </w:r>
-      <w:proofErr w:type="gramEnd"/>
-      <w:r>
-        <w:rPr>
-          <w:rStyle w:val="PlainTextChar"/>
-        </w:rPr>
-        <w:t>idc-</w:t>
+      <w:r>
+        <w:rPr>
+          <w:rStyle w:val="PlainTextChar"/>
+        </w:rPr>
+        <w:t>./idc-</w:t>
       </w:r>
       <w:r>
         <w:rPr>
@@ -6340,15 +6257,7 @@
         <w:ind w:left="0"/>
       </w:pPr>
       <w:r>
-        <w:t xml:space="preserve">You can customize the ports on which </w:t>
-      </w:r>
-      <w:proofErr w:type="gramStart"/>
-      <w:r>
-        <w:t>OSCARS</w:t>
-      </w:r>
-      <w:proofErr w:type="gramEnd"/>
-      <w:r>
-        <w:t xml:space="preserve"> services are being run currently. </w:t>
+        <w:t xml:space="preserve">You can customize the ports on which OSCARS services are being run currently. </w:t>
       </w:r>
     </w:p>
     <w:p>
@@ -6384,11 +6293,9 @@
       <w:pPr>
         <w:pStyle w:val="BodyTextIndent"/>
       </w:pPr>
-      <w:proofErr w:type="gramStart"/>
       <w:r>
         <w:t>./</w:t>
       </w:r>
-      <w:proofErr w:type="gramEnd"/>
       <w:r>
         <w:t>idc-portview &lt;</w:t>
       </w:r>
@@ -6450,19 +6357,11 @@
           <w:rStyle w:val="PlainTextChar"/>
         </w:rPr>
       </w:pPr>
-      <w:proofErr w:type="gramStart"/>
-      <w:r>
-        <w:rPr>
-          <w:rStyle w:val="PlainTextChar"/>
-        </w:rPr>
-        <w:t>./</w:t>
-      </w:r>
-      <w:proofErr w:type="gramEnd"/>
-      <w:r>
-        <w:rPr>
-          <w:rStyle w:val="PlainTextChar"/>
-        </w:rPr>
-        <w:t>idc-portmod &lt;CONTEXT&gt; &lt;server&gt;</w:t>
+      <w:r>
+        <w:rPr>
+          <w:rStyle w:val="PlainTextChar"/>
+        </w:rPr>
+        <w:t>./idc-portmod &lt;CONTEXT&gt; &lt;server&gt;</w:t>
       </w:r>
     </w:p>
     <w:p>
@@ -6492,83 +6391,43 @@
       </w:r>
     </w:p>
     <w:p>
-      <w:proofErr w:type="gramStart"/>
-      <w:r>
-        <w:t>api</w:t>
-      </w:r>
-      <w:proofErr w:type="gramEnd"/>
-      <w:r>
-        <w:t>:  9001, 9002 (internal)</w:t>
-      </w:r>
-    </w:p>
-    <w:p>
-      <w:proofErr w:type="gramStart"/>
-      <w:r>
-        <w:t>authN</w:t>
-      </w:r>
-      <w:proofErr w:type="gramEnd"/>
-      <w:r>
-        <w:t>: 9090</w:t>
-      </w:r>
-    </w:p>
-    <w:p>
-      <w:proofErr w:type="gramStart"/>
-      <w:r>
-        <w:t>authNPolicy</w:t>
-      </w:r>
-      <w:proofErr w:type="gramEnd"/>
-      <w:r>
-        <w:t>: 9004</w:t>
-      </w:r>
-    </w:p>
-    <w:p>
-      <w:proofErr w:type="gramStart"/>
-      <w:r>
-        <w:t>authNStub</w:t>
-      </w:r>
-      <w:proofErr w:type="gramEnd"/>
-      <w:r>
-        <w:t>: 9011</w:t>
-      </w:r>
-    </w:p>
-    <w:p>
-      <w:proofErr w:type="gramStart"/>
-      <w:r>
-        <w:t>authZ</w:t>
-      </w:r>
-      <w:proofErr w:type="gramEnd"/>
-      <w:r>
-        <w:t>: 9190</w:t>
-      </w:r>
-    </w:p>
-    <w:p>
-      <w:proofErr w:type="gramStart"/>
-      <w:r>
-        <w:t>authZPolicy</w:t>
-      </w:r>
-      <w:proofErr w:type="gramEnd"/>
-      <w:r>
-        <w:t>: 9005</w:t>
-      </w:r>
-    </w:p>
-    <w:p>
-      <w:proofErr w:type="gramStart"/>
-      <w:r>
-        <w:t>coordinator</w:t>
-      </w:r>
-      <w:proofErr w:type="gramEnd"/>
-      <w:r>
-        <w:t>: 9003</w:t>
-      </w:r>
-    </w:p>
-    <w:p>
-      <w:proofErr w:type="gramStart"/>
-      <w:r>
-        <w:t>coordinator:pceRuntime</w:t>
-      </w:r>
-      <w:proofErr w:type="gramEnd"/>
-      <w:r>
-        <w:t>: 10000</w:t>
+      <w:r>
+        <w:t>api:  9001, 9002 (internal)</w:t>
+      </w:r>
+    </w:p>
+    <w:p>
+      <w:r>
+        <w:t>authN: 9090</w:t>
+      </w:r>
+    </w:p>
+    <w:p>
+      <w:r>
+        <w:t>authNPolicy: 9004</w:t>
+      </w:r>
+    </w:p>
+    <w:p>
+      <w:r>
+        <w:t>authNStub: 9011</w:t>
+      </w:r>
+    </w:p>
+    <w:p>
+      <w:r>
+        <w:t>authZ: 9190</w:t>
+      </w:r>
+    </w:p>
+    <w:p>
+      <w:r>
+        <w:t>authZPolicy: 9005</w:t>
+      </w:r>
+    </w:p>
+    <w:p>
+      <w:r>
+        <w:t>coordinator: 9003</w:t>
+      </w:r>
+    </w:p>
+    <w:p>
+      <w:r>
+        <w:t>coordinator:pceRuntime: 10000</w:t>
       </w:r>
     </w:p>
     <w:p>
@@ -6577,13 +6436,8 @@
           <w:tab w:val="right" w:pos="10082"/>
         </w:tabs>
       </w:pPr>
-      <w:proofErr w:type="gramStart"/>
-      <w:r>
-        <w:t>lookup</w:t>
-      </w:r>
-      <w:proofErr w:type="gramEnd"/>
-      <w:r>
-        <w:t>:  9014</w:t>
+      <w:r>
+        <w:t>lookup:  9014</w:t>
       </w:r>
     </w:p>
     <w:p>
@@ -6592,13 +6446,8 @@
           <w:tab w:val="right" w:pos="10082"/>
         </w:tabs>
       </w:pPr>
-      <w:proofErr w:type="gramStart"/>
-      <w:r>
-        <w:t>notify</w:t>
-      </w:r>
-      <w:proofErr w:type="gramEnd"/>
-      <w:r>
-        <w:t>: 9012</w:t>
+      <w:r>
+        <w:t>notify: 9012</w:t>
       </w:r>
     </w:p>
     <w:p>
@@ -6609,76 +6458,36 @@
     <w:p>
       <w:r>
         <w:tab/>
-      </w:r>
-      <w:proofErr w:type="gramStart"/>
-      <w:r>
-        <w:t>stubPCE</w:t>
-      </w:r>
-      <w:proofErr w:type="gramEnd"/>
-      <w:r>
-        <w:t xml:space="preserve"> 9007  (only run if no other PCE’s are run)</w:t>
+        <w:t>stubPCE 9007  (only run if no other PCE’s are run)</w:t>
       </w:r>
     </w:p>
     <w:p>
       <w:r>
         <w:tab/>
-      </w:r>
-      <w:proofErr w:type="gramStart"/>
-      <w:r>
-        <w:t>connectivityPCE</w:t>
-      </w:r>
-      <w:proofErr w:type="gramEnd"/>
-      <w:r>
-        <w:t xml:space="preserve"> 9007</w:t>
+        <w:t>connectivityPCE 9007</w:t>
       </w:r>
     </w:p>
     <w:p>
       <w:r>
         <w:tab/>
-      </w:r>
-      <w:proofErr w:type="gramStart"/>
-      <w:r>
-        <w:t>bandwidthPCE</w:t>
-      </w:r>
-      <w:proofErr w:type="gramEnd"/>
-      <w:r>
-        <w:t xml:space="preserve"> 9009</w:t>
+        <w:t>bandwidthPCE 9009</w:t>
       </w:r>
     </w:p>
     <w:p>
       <w:r>
         <w:tab/>
-      </w:r>
-      <w:proofErr w:type="gramStart"/>
-      <w:r>
-        <w:t>vlanPCE</w:t>
-      </w:r>
-      <w:proofErr w:type="gramEnd"/>
-      <w:r>
-        <w:t xml:space="preserve">            9010</w:t>
+        <w:t>vlanPCE            9010</w:t>
       </w:r>
     </w:p>
     <w:p>
       <w:r>
         <w:tab/>
-      </w:r>
-      <w:proofErr w:type="gramStart"/>
-      <w:r>
-        <w:t>dijkstraPCE</w:t>
-      </w:r>
-      <w:proofErr w:type="gramEnd"/>
-      <w:r>
-        <w:t>:  9008</w:t>
-      </w:r>
-    </w:p>
-    <w:p>
-      <w:proofErr w:type="gramStart"/>
-      <w:r>
-        <w:t>resourceManager</w:t>
-      </w:r>
-      <w:proofErr w:type="gramEnd"/>
-      <w:r>
-        <w:t>: 9006</w:t>
+        <w:t>dijkstraPCE:  9008</w:t>
+      </w:r>
+    </w:p>
+    <w:p>
+      <w:r>
+        <w:t>resourceManager: 9006</w:t>
       </w:r>
     </w:p>
     <w:p>
@@ -6687,33 +6496,18 @@
       </w:r>
     </w:p>
     <w:p>
-      <w:proofErr w:type="gramStart"/>
-      <w:r>
-        <w:t>topoBridge</w:t>
-      </w:r>
-      <w:proofErr w:type="gramEnd"/>
-      <w:r>
-        <w:t>: 9019</w:t>
-      </w:r>
-    </w:p>
-    <w:p>
-      <w:proofErr w:type="gramStart"/>
-      <w:r>
-        <w:t>wbui:http</w:t>
-      </w:r>
-      <w:proofErr w:type="gramEnd"/>
-      <w:r>
-        <w:t xml:space="preserve"> 8080</w:t>
-      </w:r>
-    </w:p>
-    <w:p>
-      <w:proofErr w:type="gramStart"/>
-      <w:r>
-        <w:t>wbui:https</w:t>
-      </w:r>
-      <w:proofErr w:type="gramEnd"/>
-      <w:r>
-        <w:t xml:space="preserve"> 8443</w:t>
+      <w:r>
+        <w:t>topoBridge: 9019</w:t>
+      </w:r>
+    </w:p>
+    <w:p>
+      <w:r>
+        <w:t>wbui:http 8080</w:t>
+      </w:r>
+    </w:p>
+    <w:p>
+      <w:r>
+        <w:t>wbui:https 8443</w:t>
       </w:r>
     </w:p>
     <w:p>
@@ -6748,7 +6542,7 @@
       <w:pPr>
         <w:pStyle w:val="Heading1"/>
       </w:pPr>
-      <w:bookmarkStart w:id="34" w:name="_Toc167254111"/>
+      <w:bookmarkStart w:id="34" w:name="_Toc172179701"/>
       <w:r>
         <w:t>Using the WBUI</w:t>
       </w:r>
@@ -6791,53 +6585,21 @@
           <w:rStyle w:val="PlainTextChar"/>
           <w:sz w:val="22"/>
         </w:rPr>
-        <w:t xml:space="preserve">    </w:t>
-      </w:r>
-      <w:proofErr w:type="gramStart"/>
+        <w:t xml:space="preserve">    mvn install</w:t>
+      </w:r>
+    </w:p>
+    <w:p>
+      <w:pPr>
+        <w:rPr>
+          <w:rStyle w:val="PlainTextChar"/>
+        </w:rPr>
+      </w:pPr>
       <w:r>
         <w:rPr>
           <w:rStyle w:val="PlainTextChar"/>
           <w:sz w:val="22"/>
         </w:rPr>
-        <w:t>mvn</w:t>
-      </w:r>
-      <w:proofErr w:type="gramEnd"/>
-      <w:r>
-        <w:rPr>
-          <w:rStyle w:val="PlainTextChar"/>
-          <w:sz w:val="22"/>
-        </w:rPr>
-        <w:t xml:space="preserve"> install</w:t>
-      </w:r>
-    </w:p>
-    <w:p>
-      <w:pPr>
-        <w:rPr>
-          <w:rStyle w:val="PlainTextChar"/>
-        </w:rPr>
-      </w:pPr>
-      <w:r>
-        <w:rPr>
-          <w:rStyle w:val="PlainTextChar"/>
-          <w:sz w:val="22"/>
-        </w:rPr>
-        <w:t xml:space="preserve">    </w:t>
-      </w:r>
-      <w:proofErr w:type="gramStart"/>
-      <w:r>
-        <w:rPr>
-          <w:rStyle w:val="PlainTextChar"/>
-          <w:sz w:val="22"/>
-        </w:rPr>
-        <w:t>bin</w:t>
-      </w:r>
-      <w:proofErr w:type="gramEnd"/>
-      <w:r>
-        <w:rPr>
-          <w:rStyle w:val="PlainTextChar"/>
-          <w:sz w:val="22"/>
-        </w:rPr>
-        <w:t xml:space="preserve">/idc-useradd </w:t>
+        <w:t xml:space="preserve">    bin/idc-useradd </w:t>
       </w:r>
     </w:p>
     <w:p>
@@ -6853,27 +6615,14 @@
       </w:r>
     </w:p>
     <w:p>
-      <w:proofErr w:type="gramStart"/>
-      <w:r>
-        <w:t>OSCARS-administrator attribute (1).</w:t>
-      </w:r>
-      <w:proofErr w:type="gramEnd"/>
-      <w:r>
-        <w:t xml:space="preserve"> If you wish to create, query or list reservations from the WBUI, you should also give this user the OSCARS-engineer attribute.</w:t>
+      <w:r>
+        <w:t>OSCARS-administrator attribute (1). If you wish to create, query or list reservations from the WBUI, you should also give this user the OSCARS-engineer attribute.</w:t>
       </w:r>
     </w:p>
     <w:p/>
     <w:p>
       <w:r>
-        <w:t xml:space="preserve">Verify that the </w:t>
-      </w:r>
-      <w:proofErr w:type="gramStart"/>
-      <w:r>
-        <w:t>authN ,</w:t>
-      </w:r>
-      <w:proofErr w:type="gramEnd"/>
-      <w:r>
-        <w:t xml:space="preserve"> authZ  and wbui servers are running and use your browser to go to https:/localhost:8443/OSCARS. Once there you will need to login as user you just created.</w:t>
+        <w:t>Verify that the authN , authZ  and wbui servers are running and use your browser to go to https:/localhost:8443/OSCARS. Once there you will need to login as user you just created.</w:t>
       </w:r>
     </w:p>
     <w:p/>
@@ -6931,15 +6680,43 @@
         <w:ind w:left="720"/>
         <w:rPr>
           <w:rStyle w:val="PlainTextChar"/>
+        </w:rPr>
+      </w:pPr>
+      <w:r>
+        <w:rPr>
+          <w:rStyle w:val="PlainTextChar"/>
           <w:sz w:val="22"/>
         </w:rPr>
+        <w:t>cd $OSCARS_DIST/tools/bin</w:t>
+      </w:r>
+    </w:p>
+    <w:p>
+      <w:pPr>
+        <w:ind w:left="720"/>
+        <w:rPr>
+          <w:rStyle w:val="PlainTextChar"/>
+        </w:rPr>
       </w:pPr>
       <w:r>
         <w:rPr>
           <w:rStyle w:val="PlainTextChar"/>
           <w:sz w:val="22"/>
         </w:rPr>
-        <w:t>cd $OSCARS_DIST/tools/bin</w:t>
+        <w:t>./idc-wbuiaccess &lt;CONTEXT&gt;</w:t>
+      </w:r>
+      <w:r>
+        <w:rPr>
+          <w:rStyle w:val="PlainTextChar"/>
+          <w:sz w:val="22"/>
+        </w:rPr>
+        <w:t xml:space="preserve"> </w:t>
+      </w:r>
+      <w:r>
+        <w:rPr>
+          <w:rStyle w:val="PlainTextChar"/>
+          <w:sz w:val="22"/>
+        </w:rPr>
+        <w:t>&lt;option&gt;</w:t>
       </w:r>
     </w:p>
     <w:p>
@@ -6947,30 +6724,316 @@
         <w:ind w:left="720"/>
         <w:rPr>
           <w:rStyle w:val="PlainTextChar"/>
+        </w:rPr>
+      </w:pPr>
+    </w:p>
+    <w:p>
+      <w:r>
+        <w:t>&lt;Option&gt; is one of allow or deny.</w:t>
+      </w:r>
+    </w:p>
+    <w:p/>
+    <w:p>
+      <w:r>
+        <w:t>Thus, the above script could be used to either allow web UI access to all hosts, or to limit it to the current host alone (i.e deny to every one but localhost).</w:t>
+      </w:r>
+    </w:p>
+    <w:p/>
+    <w:p>
+      <w:pPr>
+        <w:pStyle w:val="Heading1"/>
+      </w:pPr>
+      <w:bookmarkStart w:id="35" w:name="_Toc172179702"/>
+      <w:r>
+        <w:t>Using the ION UI</w:t>
+      </w:r>
+      <w:bookmarkEnd w:id="35"/>
+    </w:p>
+    <w:p>
+      <w:r>
+        <w:t>If you wish to use the ION UI web interface to use the OSCARS service capabilities, you must first create an administrative user. To do this:</w:t>
+      </w:r>
+    </w:p>
+    <w:p/>
+    <w:p>
+      <w:pPr>
+        <w:rPr>
+          <w:rStyle w:val="PlainTextChar"/>
+        </w:rPr>
+      </w:pPr>
+      <w:r>
+        <w:rPr>
+          <w:rStyle w:val="PlainTextChar"/>
+        </w:rPr>
+        <w:t xml:space="preserve">    </w:t>
+      </w:r>
+      <w:r>
+        <w:rPr>
+          <w:rStyle w:val="PlainTextChar"/>
           <w:sz w:val="22"/>
         </w:rPr>
-      </w:pPr>
-      <w:proofErr w:type="gramStart"/>
+        <w:t>cd $OSCARS_DIST/tools</w:t>
+      </w:r>
+    </w:p>
+    <w:p>
+      <w:pPr>
+        <w:rPr>
+          <w:rStyle w:val="PlainTextChar"/>
+        </w:rPr>
+      </w:pPr>
       <w:r>
         <w:rPr>
           <w:rStyle w:val="PlainTextChar"/>
           <w:sz w:val="22"/>
         </w:rPr>
-        <w:t>./</w:t>
-      </w:r>
-      <w:proofErr w:type="gramEnd"/>
+        <w:t xml:space="preserve">    mvn install</w:t>
+      </w:r>
+    </w:p>
+    <w:p>
+      <w:pPr>
+        <w:rPr>
+          <w:rStyle w:val="PlainTextChar"/>
+        </w:rPr>
+      </w:pPr>
       <w:r>
         <w:rPr>
           <w:rStyle w:val="PlainTextChar"/>
           <w:sz w:val="22"/>
         </w:rPr>
-        <w:t>idc-wbuiaccess &lt;CONTEXT&gt;</w:t>
+        <w:t xml:space="preserve">    bin/idc-useradd </w:t>
+      </w:r>
+    </w:p>
+    <w:p>
+      <w:pPr>
+        <w:rPr>
+          <w:rStyle w:val="PlainTextChar"/>
+        </w:rPr>
+      </w:pPr>
+    </w:p>
+    <w:p>
+      <w:r>
+        <w:t>The idc-useradd commad will prompt for all the necessary values. Be sure to grant your user the</w:t>
+      </w:r>
+    </w:p>
+    <w:p>
+      <w:r>
+        <w:t>ION-administrator</w:t>
+      </w:r>
+      <w:r>
+        <w:t>. Once you have created this user, you can log in to the IONUI and modify your attributes or create new user users and assign various attributes to them.</w:t>
+      </w:r>
+    </w:p>
+    <w:p/>
+    <w:p>
+      <w:pPr>
+        <w:pStyle w:val="Heading2"/>
+      </w:pPr>
+      <w:bookmarkStart w:id="36" w:name="_Toc172179703"/>
+      <w:r>
+        <w:t>Starting/Accessing ION UI Service</w:t>
+      </w:r>
+      <w:bookmarkEnd w:id="36"/>
+    </w:p>
+    <w:p>
+      <w:r>
+        <w:t>You can start the IONUI server by using this command:</w:t>
+      </w:r>
+    </w:p>
+    <w:p>
+      <w:pPr>
+        <w:pStyle w:val="PlainText"/>
+      </w:pPr>
+      <w:r>
+        <w:t>startServers.sh &lt;context&gt; ionui</w:t>
+      </w:r>
+    </w:p>
+    <w:p>
+      <w:r>
+        <w:t>&lt;context&gt; is one of: PRODUCTION|pro UNITTEST|test DEVELOPMENT|dev SDK|sdk</w:t>
+      </w:r>
+    </w:p>
+    <w:p/>
+    <w:p>
+      <w:r>
+        <w:t>Please note that currently, the “ALL” option that can be used with startServers.sh</w:t>
+      </w:r>
+      <w:r>
+        <w:t xml:space="preserve"> (to start all servers)</w:t>
+      </w:r>
+      <w:r>
+        <w:t xml:space="preserve"> does not include the ION UI service. You will thus need to run the above start command to individually start ION.</w:t>
+      </w:r>
+    </w:p>
+    <w:p/>
+    <w:p>
+      <w:r>
+        <w:t>Based on the context you choose, you will see an output print indicating the port on which the server has been started. Currently, IONUI runs on ports 9195, or 9196 if using SSL (i.e. https). Also currently, the “production”, and “development” context uses SSL, while the other 2 do not.</w:t>
+      </w:r>
+    </w:p>
+    <w:p/>
+    <w:p>
+      <w:r>
+        <w:t xml:space="preserve">Verify that the authN , authZ  and ionui servers are running. If you chose the context to be “production” or “development, you can access the ION UI using URL </w:t>
+      </w:r>
+    </w:p>
+    <w:p>
+      <w:hyperlink r:id="rId9" w:history="1">
+        <w:r>
+          <w:rPr>
+            <w:rStyle w:val="Hyperlink"/>
+          </w:rPr>
+          <w:t>https://localhost:9196/ion/</w:t>
+        </w:r>
+      </w:hyperlink>
+    </w:p>
+    <w:p>
+      <w:r>
+        <w:t>Once there you will need to login as user you just created. Currently you can use the browser interface to create, query or list reservations and manage users.</w:t>
+      </w:r>
+    </w:p>
+    <w:p/>
+    <w:p>
+      <w:r>
+        <w:t>If you chose the context to be “sdk” or “unittest”, use your browser to go to http://localhost:9195/ion/.</w:t>
+      </w:r>
+    </w:p>
+    <w:p/>
+    <w:p/>
+    <w:p/>
+    <w:p>
+      <w:pPr>
+        <w:pStyle w:val="Heading2"/>
+      </w:pPr>
+      <w:bookmarkStart w:id="37" w:name="_Toc172179704"/>
+      <w:r>
+        <w:t>Configuring the ION UI Service</w:t>
+      </w:r>
+      <w:bookmarkEnd w:id="37"/>
+    </w:p>
+    <w:p/>
+    <w:p>
+      <w:pPr>
+        <w:pStyle w:val="Heading3"/>
+      </w:pPr>
+      <w:bookmarkStart w:id="38" w:name="_Toc172179705"/>
+      <w:r>
+        <w:t xml:space="preserve">PerfSonar-PS </w:t>
+      </w:r>
+      <w:r>
+        <w:t>components</w:t>
+      </w:r>
+      <w:bookmarkEnd w:id="38"/>
+    </w:p>
+    <w:p>
+      <w:r>
+        <w:t xml:space="preserve">To be able to effectively use the ION UI, you need some </w:t>
+      </w:r>
+      <w:r>
+        <w:t>PerfSonar</w:t>
+      </w:r>
+      <w:r>
+        <w:t xml:space="preserve"> components. These are the lookup service (LS), the topology service (TS) and the friendly names service. These enable the user to associate “friendly names” to endpoint links in your topology, and makes creating circuits easier. To install these, use the instructions </w:t>
+      </w:r>
+      <w:hyperlink r:id="rId10" w:history="1">
+        <w:r>
+          <w:rPr>
+            <w:rStyle w:val="Hyperlink"/>
+          </w:rPr>
+          <w:t>here</w:t>
+        </w:r>
+      </w:hyperlink>
+      <w:r>
+        <w:t>. Refer to the “Deploying the Lookup Service”, “Deploying the Topology Service” and “Deploying the Friendly Names Service” sections.</w:t>
+      </w:r>
+    </w:p>
+    <w:p/>
+    <w:p>
+      <w:r>
+        <w:t>Once you have completed these steps, you can then configure your ION installation to use these.</w:t>
+      </w:r>
+    </w:p>
+    <w:p/>
+    <w:p>
+      <w:pPr>
+        <w:pStyle w:val="Heading4"/>
+      </w:pPr>
+      <w:r>
+        <w:t>Endpoint Browser Configuration</w:t>
+      </w:r>
+    </w:p>
+    <w:p>
+      <w:r>
+        <w:t>Endpoints can be associated with friendly names that make them easier to identify than raw link URLs.</w:t>
+      </w:r>
+      <w:r>
+        <w:br/>
+        <w:t xml:space="preserve">The endpoint browser uses the data dumps of friendly-names from the LS. The perfSONAR_PS-DCNNameAdmin packages include a script dcn_dump that outputs the friendly names registered in the lookup service. This dump file needs to be made available via HTTP. Since this package is already installed on the host with the LS, it's probably easiest to add a cron entry to dump the .csv file to a location where it's accessible via HTTP. </w:t>
+      </w:r>
+      <w:r>
+        <w:t>You could modify scripts/regular_backup.sh to make a copy to some e</w:t>
+      </w:r>
+      <w:r>
+        <w:t xml:space="preserve">asily accessible location. </w:t>
+      </w:r>
+    </w:p>
+    <w:p/>
+    <w:p>
+      <w:r>
+        <w:t xml:space="preserve">Once you have that at a given URL, change the URL in the “endpoints” section of '$OSCARS_HOME/IONUIService/conf/config.XXX.yaml’ file to the new URL. Here XXX is either SSL or HTTP. </w:t>
+      </w:r>
+    </w:p>
+    <w:p/>
+    <w:p>
+      <w:r>
+        <w:t xml:space="preserve">Then change the </w:t>
+      </w:r>
+      <w:r>
+        <w:t>'endpointData.l</w:t>
+      </w:r>
+      <w:r>
+        <w:t>ocalDomain' string to the local domain you have set up on your installation. This is the same local domain your topology files/other configuration files use. Alternatively, run the below commands to set the local domain:</w:t>
+      </w:r>
+    </w:p>
+    <w:p>
+      <w:pPr>
+        <w:ind w:firstLine="720"/>
+        <w:rPr>
+          <w:rStyle w:val="PlainTextChar"/>
+        </w:rPr>
+      </w:pPr>
+      <w:r>
+        <w:t xml:space="preserve"> </w:t>
+      </w:r>
+      <w:r>
+        <w:tab/>
       </w:r>
       <w:r>
         <w:rPr>
           <w:rStyle w:val="PlainTextChar"/>
           <w:sz w:val="22"/>
         </w:rPr>
+        <w:t>cd $OSCARS_DIST/tools</w:t>
+      </w:r>
+    </w:p>
+    <w:p>
+      <w:pPr>
+        <w:ind w:left="720" w:firstLine="720"/>
+        <w:rPr>
+          <w:rStyle w:val="PlainTextChar"/>
+        </w:rPr>
+      </w:pPr>
+      <w:r>
+        <w:rPr>
+          <w:rStyle w:val="PlainTextChar"/>
+          <w:sz w:val="22"/>
+        </w:rPr>
+        <w:t>bin/idc-localdomainmod</w:t>
+      </w:r>
+      <w:r>
+        <w:rPr>
+          <w:rStyle w:val="PlainTextChar"/>
+          <w:sz w:val="22"/>
+        </w:rPr>
         <w:t xml:space="preserve"> </w:t>
       </w:r>
       <w:r>
@@ -6978,45 +7041,431 @@
           <w:rStyle w:val="PlainTextChar"/>
           <w:sz w:val="22"/>
         </w:rPr>
-        <w:t>&lt;option&gt;</w:t>
-      </w:r>
-    </w:p>
-    <w:p>
-      <w:pPr>
-        <w:ind w:left="720"/>
+        <w:t>&lt;context&gt;</w:t>
+      </w:r>
+    </w:p>
+    <w:p>
+      <w:pPr>
+        <w:ind w:left="720" w:firstLine="720"/>
+        <w:rPr>
+          <w:rStyle w:val="PlainTextChar"/>
+        </w:rPr>
+      </w:pPr>
+    </w:p>
+    <w:p>
+      <w:pPr>
+        <w:rPr>
+          <w:rStyle w:val="PlainTextChar"/>
+        </w:rPr>
+      </w:pPr>
+      <w:r>
+        <w:t>Remember that this command will change all of your OSCARS’s “local domain” references to the one you specify.</w:t>
+      </w:r>
+    </w:p>
+    <w:p>
+      <w:pPr>
+        <w:rPr>
+          <w:rStyle w:val="PlainTextChar"/>
+        </w:rPr>
+      </w:pPr>
+    </w:p>
+    <w:p>
+      <w:r>
+        <w:t xml:space="preserve">For example, in </w:t>
+      </w:r>
+      <w:r>
+        <w:rPr>
+          <w:b/>
+          <w:bCs/>
+        </w:rPr>
+        <w:t>$OSCARS_HOME/IONUIService/</w:t>
+      </w:r>
+      <w:r>
+        <w:rPr>
+          <w:b/>
+          <w:bCs/>
+        </w:rPr>
+        <w:t>conf/</w:t>
+      </w:r>
+      <w:r>
+        <w:rPr>
+          <w:b/>
+          <w:bCs/>
+        </w:rPr>
+        <w:t>config.SSL.yaml</w:t>
+      </w:r>
+      <w:r>
+        <w:t xml:space="preserve">, </w:t>
+      </w:r>
+    </w:p>
+    <w:p>
+      <w:r>
+        <w:t xml:space="preserve">the endpoints section could be: </w:t>
+      </w:r>
+    </w:p>
+    <w:p>
+      <w:r>
+        <w:tab/>
+        <w:t>endpoint:</w:t>
+      </w:r>
+    </w:p>
+    <w:p>
+      <w:pPr>
+        <w:ind w:firstLine="720"/>
+      </w:pPr>
+      <w:r>
+        <w:t xml:space="preserve">    endpointData.url:'http://my-server-name/friendly_names.csv'</w:t>
+      </w:r>
+    </w:p>
+    <w:p>
+      <w:r>
+        <w:t xml:space="preserve">    </w:t>
+      </w:r>
+      <w:r>
+        <w:tab/>
+        <w:t xml:space="preserve">    endpointData.localDomain:'testdomain-1'</w:t>
+      </w:r>
+    </w:p>
+    <w:p/>
+    <w:p/>
+    <w:p>
+      <w:pPr>
+        <w:pStyle w:val="Heading4"/>
+      </w:pPr>
+      <w:r>
+        <w:t>Topology Configuration</w:t>
+      </w:r>
+    </w:p>
+    <w:p>
+      <w:r>
+        <w:br/>
+      </w:r>
+      <w:r>
+        <w:t>The file $OSCARS_HOME/IONUIService/conf/ion_topology.yaml' needs to be configured. This configuration is used for two aspects: the gps coordinates and ingress/egress utilization.</w:t>
+      </w:r>
+    </w:p>
+    <w:p/>
+    <w:p>
+      <w:r>
+        <w:t xml:space="preserve">Check the “Topology configuration” section </w:t>
+      </w:r>
+      <w:hyperlink r:id="rId11" w:history="1">
+        <w:r>
+          <w:t>here</w:t>
+        </w:r>
+      </w:hyperlink>
+      <w:r>
+        <w:t xml:space="preserve"> for examples on configuring this file.</w:t>
+      </w:r>
+    </w:p>
+    <w:p/>
+    <w:p>
+      <w:r>
+        <w:t xml:space="preserve">After you have completed these steps, restart your server using the commands </w:t>
+      </w:r>
+      <w:r>
+        <w:t>in the “Starting/Accessing ION UI Service” section above.</w:t>
+      </w:r>
+    </w:p>
+    <w:p/>
+    <w:p>
+      <w:pPr>
+        <w:pStyle w:val="Heading3"/>
+      </w:pPr>
+      <w:bookmarkStart w:id="39" w:name="_Toc172179706"/>
+      <w:r>
+        <w:t>Database (MySql)</w:t>
+      </w:r>
+      <w:r>
+        <w:t xml:space="preserve"> password</w:t>
+      </w:r>
+      <w:bookmarkEnd w:id="39"/>
+    </w:p>
+    <w:p/>
+    <w:p>
+      <w:r>
+        <w:t>As mentioned earlier, anyone who has login access to the host on which the mysql server is running and knows the oscars mysql password can modify the OSCARS database files with mysql commands. Thus you should change the default password and protect the files that contain it to the user that the services will run as. The distribution includes the following ION related files containing the password:</w:t>
+      </w:r>
+    </w:p>
+    <w:p>
+      <w:pPr>
+        <w:ind w:firstLine="720"/>
+        <w:rPr>
+          <w:rStyle w:val="PlainTextChar"/>
+        </w:rPr>
+      </w:pPr>
+      <w:r>
+        <w:rPr>
+          <w:rStyle w:val="PlainTextChar"/>
+        </w:rPr>
+        <w:t>ionui/config/config.HTTP.yaml where XXX=SSL or HTTP</w:t>
+      </w:r>
+    </w:p>
+    <w:p/>
+    <w:p>
+      <w:r>
+        <w:t xml:space="preserve">The deployOscarsSrc.sh script will copy the yaml.template files to .yaml files if  such files do not already exist. To change the default password edit the *.yaml files and change the protection of those files to be readable only by the userId that the service runs under. </w:t>
+      </w:r>
+    </w:p>
+    <w:p/>
+    <w:p>
+      <w:r>
+        <w:t>Alternatively, you could use these commands to set OSCARS MySql password:</w:t>
+      </w:r>
+    </w:p>
+    <w:p>
+      <w:pPr>
+        <w:ind w:firstLine="720"/>
+        <w:rPr>
+          <w:rStyle w:val="PlainTextChar"/>
+        </w:rPr>
+      </w:pPr>
+      <w:r>
         <w:rPr>
           <w:rStyle w:val="PlainTextChar"/>
           <w:sz w:val="22"/>
         </w:rPr>
-      </w:pPr>
-    </w:p>
-    <w:p>
-      <w:r>
-        <w:t>&lt;Option&gt; is one of allow or deny.</w:t>
+        <w:t>cd $OSCARS_DIST/tools</w:t>
+      </w:r>
+    </w:p>
+    <w:p>
+      <w:pPr>
+        <w:ind w:firstLine="720"/>
+        <w:rPr>
+          <w:rStyle w:val="PlainTextChar"/>
+        </w:rPr>
+      </w:pPr>
+      <w:r>
+        <w:rPr>
+          <w:rStyle w:val="PlainTextChar"/>
+          <w:sz w:val="22"/>
+        </w:rPr>
+        <w:t>bin/idc-</w:t>
+      </w:r>
+      <w:r>
+        <w:rPr>
+          <w:rStyle w:val="PlainTextChar"/>
+          <w:sz w:val="22"/>
+        </w:rPr>
+        <w:t>dbpass</w:t>
+      </w:r>
+      <w:r>
+        <w:rPr>
+          <w:rStyle w:val="PlainTextChar"/>
+          <w:sz w:val="22"/>
+        </w:rPr>
+        <w:t>mod</w:t>
+      </w:r>
+    </w:p>
+    <w:p>
+      <w:r>
+        <w:t>You will be prompted to choose options</w:t>
+      </w:r>
+      <w:r>
+        <w:t xml:space="preserve"> to change the database password and all references to the same in the OSCARS files, or just the DB password, or just the OSCARS references.</w:t>
+      </w:r>
+    </w:p>
+    <w:p>
+      <w:r>
+        <w:t>Note that the password is common across all other services like AuthN, AuthZ and Resourcemanager that use MySQL databases too.</w:t>
       </w:r>
     </w:p>
     <w:p/>
     <w:p>
-      <w:r>
-        <w:t>Thus, the above script could be used to either allow web UI access to all hosts, or to limit it to the current host alone (i.e deny to every one but localhost).</w:t>
-      </w:r>
-    </w:p>
+      <w:pPr>
+        <w:pStyle w:val="Heading3"/>
+      </w:pPr>
+      <w:bookmarkStart w:id="40" w:name="_Toc172179707"/>
+      <w:r>
+        <w:t>Port number</w:t>
+      </w:r>
+      <w:bookmarkEnd w:id="40"/>
+    </w:p>
+    <w:p>
+      <w:r>
+        <w:t>If you wish to change the ports on which you run IONUI, use these commands:</w:t>
+      </w:r>
+    </w:p>
+    <w:p>
+      <w:pPr>
+        <w:ind w:firstLine="720"/>
+        <w:rPr>
+          <w:rStyle w:val="PlainTextChar"/>
+        </w:rPr>
+      </w:pPr>
+      <w:r>
+        <w:rPr>
+          <w:rStyle w:val="PlainTextChar"/>
+          <w:sz w:val="22"/>
+        </w:rPr>
+        <w:t>cd $OSCARS_DIST/tools</w:t>
+      </w:r>
+    </w:p>
+    <w:p>
+      <w:pPr>
+        <w:ind w:firstLine="720"/>
+        <w:rPr>
+          <w:rStyle w:val="PlainTextChar"/>
+        </w:rPr>
+      </w:pPr>
+      <w:r>
+        <w:rPr>
+          <w:rStyle w:val="PlainTextChar"/>
+          <w:sz w:val="22"/>
+        </w:rPr>
+        <w:t>bin/idc-portmod</w:t>
+      </w:r>
+      <w:r>
+        <w:rPr>
+          <w:rStyle w:val="PlainTextChar"/>
+          <w:sz w:val="22"/>
+        </w:rPr>
+        <w:t xml:space="preserve"> &lt;context&gt; ionui</w:t>
+      </w:r>
+    </w:p>
+    <w:p>
+      <w:pPr>
+        <w:ind w:firstLine="720"/>
+        <w:rPr>
+          <w:rStyle w:val="PlainTextChar"/>
+        </w:rPr>
+      </w:pPr>
+    </w:p>
+    <w:p>
+      <w:r>
+        <w:t>You will now be prompted to enter a new port, and can proceed to use one of your choice. You can then restart your IONUI server using the commands in the “Starting/Accessing ION UI Service” section above. From this point onwards, you can access ion using an URL indicating your new choice of port (for example, https://localhost:4444/ion/).</w:t>
+      </w:r>
+    </w:p>
+    <w:p/>
+    <w:p>
+      <w:pPr>
+        <w:pStyle w:val="Heading3"/>
+      </w:pPr>
+      <w:bookmarkStart w:id="41" w:name="_Toc172179708"/>
+      <w:r>
+        <w:t>Allowing/Denying access to make requests to the ION UI Server</w:t>
+      </w:r>
+      <w:bookmarkEnd w:id="41"/>
+    </w:p>
+    <w:p/>
+    <w:p>
+      <w:r>
+        <w:t>If you wish to allow access to the outside world to your IONUI server, use these commands:</w:t>
+      </w:r>
+    </w:p>
+    <w:p>
+      <w:pPr>
+        <w:ind w:firstLine="720"/>
+        <w:rPr>
+          <w:rStyle w:val="PlainTextChar"/>
+        </w:rPr>
+      </w:pPr>
+      <w:r>
+        <w:rPr>
+          <w:rStyle w:val="PlainTextChar"/>
+          <w:sz w:val="22"/>
+        </w:rPr>
+        <w:t>cd $OSCARS_DIST/tools</w:t>
+      </w:r>
+    </w:p>
+    <w:p>
+      <w:pPr>
+        <w:ind w:firstLine="720"/>
+        <w:rPr>
+          <w:rStyle w:val="PlainTextChar"/>
+        </w:rPr>
+      </w:pPr>
+      <w:r>
+        <w:rPr>
+          <w:rStyle w:val="PlainTextChar"/>
+          <w:sz w:val="22"/>
+        </w:rPr>
+        <w:t>bin/idc-ionuiaccess</w:t>
+      </w:r>
+      <w:r>
+        <w:rPr>
+          <w:rStyle w:val="PlainTextChar"/>
+          <w:sz w:val="22"/>
+        </w:rPr>
+        <w:t xml:space="preserve"> </w:t>
+      </w:r>
+      <w:r>
+        <w:rPr>
+          <w:rStyle w:val="PlainTextChar"/>
+          <w:sz w:val="22"/>
+        </w:rPr>
+        <w:t>&lt;context&gt; &lt;option&gt;</w:t>
+      </w:r>
+    </w:p>
+    <w:p>
+      <w:pPr>
+        <w:ind w:firstLine="720"/>
+        <w:rPr>
+          <w:rStyle w:val="PlainTextChar"/>
+        </w:rPr>
+      </w:pPr>
+    </w:p>
+    <w:p>
+      <w:pPr>
+        <w:ind w:firstLine="720"/>
+        <w:rPr>
+          <w:rStyle w:val="PlainTextChar"/>
+        </w:rPr>
+      </w:pPr>
+      <w:r>
+        <w:rPr>
+          <w:rStyle w:val="PlainTextChar"/>
+          <w:sz w:val="22"/>
+        </w:rPr>
+        <w:t>&lt;context&gt; is one of: PRODUCTION|pro DEVELOPMENT|dev SDK|sdk</w:t>
+      </w:r>
+    </w:p>
+    <w:p>
+      <w:pPr>
+        <w:ind w:firstLine="720"/>
+      </w:pPr>
+      <w:r>
+        <w:rPr>
+          <w:rStyle w:val="PlainTextChar"/>
+          <w:sz w:val="22"/>
+        </w:rPr>
+        <w:t>&lt;option&gt; is one of : ALLOW|allow DENY|deny</w:t>
+      </w:r>
+    </w:p>
+    <w:p/>
+    <w:p>
+      <w:r>
+        <w:t>Once you allow access, you can now access ION UI using a URL like</w:t>
+      </w:r>
+    </w:p>
+    <w:p>
+      <w:r>
+        <w:tab/>
+        <w:t>https:/my-server-name:9196/ion/</w:t>
+      </w:r>
+    </w:p>
+    <w:p>
+      <w:r>
+        <w:t>where my-server-name is your server. Anytime you wish to remove access to non-local hosts, run the same set of commands above with the “deny” option.</w:t>
+      </w:r>
+    </w:p>
+    <w:p/>
     <w:p>
       <w:pPr>
         <w:pStyle w:val="Heading1"/>
       </w:pPr>
-      <w:bookmarkStart w:id="35" w:name="_Building_from_source"/>
-      <w:bookmarkStart w:id="36" w:name="_Toc125736884"/>
-      <w:bookmarkStart w:id="37" w:name="_Toc167254112"/>
-      <w:bookmarkEnd w:id="35"/>
+      <w:bookmarkStart w:id="42" w:name="_Building_from_source"/>
+      <w:bookmarkStart w:id="43" w:name="_Toc125736884"/>
+      <w:bookmarkStart w:id="44" w:name="_Toc172179709"/>
+      <w:bookmarkEnd w:id="42"/>
       <w:r>
         <w:t>R</w:t>
       </w:r>
-      <w:bookmarkEnd w:id="36"/>
+      <w:bookmarkEnd w:id="43"/>
       <w:r>
         <w:t>unning</w:t>
       </w:r>
-      <w:bookmarkEnd w:id="37"/>
+      <w:bookmarkEnd w:id="44"/>
     </w:p>
     <w:p>
       <w:r>
@@ -7101,15 +7550,7 @@
     <w:p>
       <w:r>
         <w:tab/>
-        <w:t xml:space="preserve"> </w:t>
-      </w:r>
-      <w:proofErr w:type="gramStart"/>
-      <w:r>
-        <w:t>authN</w:t>
-      </w:r>
-      <w:proofErr w:type="gramEnd"/>
-      <w:r>
-        <w:t xml:space="preserve"> authZ api coord topoBridge rm stubPSS lookup wbui stubPCE</w:t>
+        <w:t xml:space="preserve"> authN authZ api coord topoBridge rm stubPSS lookup wbui stubPCE</w:t>
       </w:r>
     </w:p>
     <w:p>
@@ -7135,15 +7576,7 @@
     <w:p>
       <w:r>
         <w:tab/>
-        <w:t xml:space="preserve"> </w:t>
-      </w:r>
-      <w:proofErr w:type="gramStart"/>
-      <w:r>
-        <w:t>authN</w:t>
-      </w:r>
-      <w:proofErr w:type="gramEnd"/>
-      <w:r>
-        <w:t xml:space="preserve"> authZ api coord topoBridge rm stubPSS lookup wbui stubPCE</w:t>
+        <w:t xml:space="preserve"> authN authZ api coord topoBridge rm stubPSS lookup wbui stubPCE</w:t>
       </w:r>
     </w:p>
     <w:p>
@@ -7185,24 +7618,17 @@
         <w:pStyle w:val="PlainText"/>
         <w:ind w:left="720"/>
       </w:pPr>
-      <w:proofErr w:type="gramStart"/>
       <w:r>
         <w:t>stopServers.sh  api</w:t>
       </w:r>
-      <w:proofErr w:type="gramEnd"/>
     </w:p>
     <w:p>
       <w:pPr>
         <w:pStyle w:val="PlainText"/>
         <w:ind w:left="720"/>
       </w:pPr>
-      <w:proofErr w:type="gramStart"/>
-      <w:r>
-        <w:t>startServers.sh</w:t>
-      </w:r>
-      <w:proofErr w:type="gramEnd"/>
-      <w:r>
-        <w:t xml:space="preserve"> &lt;context&gt; api</w:t>
+      <w:r>
+        <w:t>startServers.sh &lt;context&gt; api</w:t>
       </w:r>
     </w:p>
     <w:p/>
@@ -7210,23 +7636,15 @@
       <w:pPr>
         <w:pStyle w:val="Heading1"/>
       </w:pPr>
-      <w:bookmarkStart w:id="38" w:name="_Toc167254113"/>
+      <w:bookmarkStart w:id="45" w:name="_Toc172179710"/>
       <w:r>
         <w:t>Testing</w:t>
       </w:r>
-      <w:bookmarkEnd w:id="38"/>
-    </w:p>
-    <w:p>
-      <w:r>
-        <w:t xml:space="preserve">Currently the </w:t>
-      </w:r>
-      <w:proofErr w:type="gramStart"/>
-      <w:r>
-        <w:t>api</w:t>
-      </w:r>
-      <w:proofErr w:type="gramEnd"/>
-      <w:r>
-        <w:t>, authN, authZ, coordinator and resourceManager bin directories contain scripts to run client test programs. To test the whole system, only the commands in api/bin are needed. The other scripts can be used to test just their specific services. The scripts contain comments on how to run them and can be called with a –h option for more information. These scripts use the library jars in &lt;service&gt;/target/tmp/lib which is created from the latest one-jar.jar.</w:t>
+      <w:bookmarkEnd w:id="45"/>
+    </w:p>
+    <w:p>
+      <w:r>
+        <w:t>Currently the api, authN, authZ, coordinator and resourceManager bin directories contain scripts to run client test programs. To test the whole system, only the commands in api/bin are needed. The other scripts can be used to test just their specific services. The scripts contain comments on how to run them and can be called with a –h option for more information. These scripts use the library jars in &lt;service&gt;/target/tmp/lib which is created from the latest one-jar.jar.</w:t>
       </w:r>
     </w:p>
     <w:p/>
@@ -7366,13 +7784,8 @@
       <w:pPr>
         <w:pStyle w:val="List2"/>
       </w:pPr>
-      <w:proofErr w:type="gramStart"/>
-      <w:r>
-        <w:t>signalTD1.yaml</w:t>
-      </w:r>
-      <w:proofErr w:type="gramEnd"/>
-      <w:r>
-        <w:t xml:space="preserve"> – creates a signal-xml reservation in testdomain-1 that will be exist for 5 days. You can use this reservation to test the setupPath and teardownPath operations.</w:t>
+      <w:r>
+        <w:t>signalTD1.yaml – creates a signal-xml reservation in testdomain-1 that will be exist for 5 days. You can use this reservation to test the setupPath and teardownPath operations.</w:t>
       </w:r>
     </w:p>
     <w:p>
@@ -7387,23 +7800,15 @@
       <w:pPr>
         <w:pStyle w:val="Heading2"/>
       </w:pPr>
-      <w:bookmarkStart w:id="39" w:name="_Toc167254114"/>
+      <w:bookmarkStart w:id="46" w:name="_Toc172179711"/>
       <w:r>
         <w:t>Multi-domain testing</w:t>
       </w:r>
-      <w:bookmarkEnd w:id="39"/>
-    </w:p>
-    <w:p>
-      <w:r>
-        <w:t>To test a multi-domain reservation you will need to have two OSCARS IDC services running: the first should have the localDomain</w:t>
-      </w:r>
-      <w:proofErr w:type="gramStart"/>
-      <w:r>
-        <w:t>:id</w:t>
-      </w:r>
-      <w:proofErr w:type="gramEnd"/>
-      <w:r>
-        <w:t xml:space="preserve"> in topoBridge/config/config.yaml set to testdomain-3, the second should have  testdomain-4 as its localDomain:id.  An OSCARSService finds a peer service for another domain using a Lookup Service. The lookup service that we distribute is a bridge server can contact an external Lookup service and cache the URLs of services for peer domains. Since we are not currently deploying and external service, we  need to add the service/domain information directly to the Lookup Service cache. This is done for testdomain-3 (running on host3) and testdomain-4 (running on host3) by the following commands:</w:t>
+      <w:bookmarkEnd w:id="46"/>
+    </w:p>
+    <w:p>
+      <w:r>
+        <w:t>To test a multi-domain reservation you will need to have two OSCARS IDC services running: the first should have the localDomain:id in topoBridge/config/config.yaml set to testdomain-3, the second should have  testdomain-4 as its localDomain:id.  An OSCARSService finds a peer service for another domain using a Lookup Service. The lookup service that we distribute is a bridge server can contact an external Lookup service and cache the URLs of services for peer domains. Since we are not currently deploying and external service, we  need to add the service/domain information directly to the Lookup Service cache. This is done for testdomain-3 (running on host3) and testdomain-4 (running on host3) by the following commands:</w:t>
       </w:r>
     </w:p>
     <w:p>
@@ -7444,7 +7849,7 @@
         </w:rPr>
         <w:t xml:space="preserve">bin/oscars-idcadd -d testdomain-4 -p </w:t>
       </w:r>
-      <w:hyperlink r:id="rId9" w:history="1">
+      <w:hyperlink r:id="rId12" w:history="1">
         <w:r>
           <w:rPr>
             <w:rStyle w:val="PlainTextChar"/>
@@ -7473,7 +7878,7 @@
         <w:tab/>
         <w:t xml:space="preserve">-l </w:t>
       </w:r>
-      <w:hyperlink r:id="rId10" w:history="1">
+      <w:hyperlink r:id="rId13" w:history="1">
         <w:r>
           <w:rPr>
             <w:rStyle w:val="PlainTextChar"/>
@@ -7529,7 +7934,7 @@
         </w:rPr>
         <w:t xml:space="preserve">bin/oscars-idcadd -d testdomain-3 -p </w:t>
       </w:r>
-      <w:hyperlink r:id="rId11" w:history="1">
+      <w:hyperlink r:id="rId14" w:history="1">
         <w:r>
           <w:rPr>
             <w:rStyle w:val="PlainTextChar"/>
@@ -7558,7 +7963,7 @@
         <w:tab/>
         <w:t xml:space="preserve">-l </w:t>
       </w:r>
-      <w:hyperlink r:id="rId12" w:history="1">
+      <w:hyperlink r:id="rId15" w:history="1">
         <w:r>
           <w:rPr>
             <w:rStyle w:val="PlainTextChar"/>
@@ -7588,14 +7993,14 @@
       <w:pPr>
         <w:pStyle w:val="Heading1"/>
       </w:pPr>
-      <w:bookmarkStart w:id="40" w:name="_Toc167254115"/>
+      <w:bookmarkStart w:id="47" w:name="_Toc172179712"/>
       <w:r>
         <w:t xml:space="preserve">Customizing </w:t>
       </w:r>
       <w:r>
         <w:t>logging for your deployment</w:t>
       </w:r>
-      <w:bookmarkEnd w:id="40"/>
+      <w:bookmarkEnd w:id="47"/>
     </w:p>
     <w:p/>
     <w:p>
@@ -7711,15 +8116,7 @@
         <w:ind w:left="720"/>
       </w:pPr>
       <w:r>
-        <w:t>which will eliminate the log messages from the utils classes. &lt;</w:t>
-      </w:r>
-      <w:proofErr w:type="gramStart"/>
-      <w:r>
-        <w:t>serviceName</w:t>
-      </w:r>
-      <w:proofErr w:type="gramEnd"/>
-      <w:r>
-        <w:t xml:space="preserve">&gt; matches the name of the source directory for the service: e.g. api,coordinator,authN. </w:t>
+        <w:t xml:space="preserve">which will eliminate the log messages from the utils classes. &lt;serviceName&gt; matches the name of the source directory for the service: e.g. api,coordinator,authN. </w:t>
       </w:r>
     </w:p>
     <w:p/>
@@ -8446,6 +8843,8 @@
     <w:pPrDefault/>
   </w:docDefaults>
   <w:latentStyles w:defLockedState="0" w:defUIPriority="0" w:defSemiHidden="0" w:defUnhideWhenUsed="0" w:defQFormat="0" w:count="276">
+    <w:lsdException w:name="heading 1" w:qFormat="1"/>
+    <w:lsdException w:name="heading 2" w:qFormat="1"/>
     <w:lsdException w:name="heading 3" w:qFormat="1"/>
     <w:lsdException w:name="heading 4" w:uiPriority="9" w:qFormat="1"/>
     <w:lsdException w:name="toc 1" w:uiPriority="39"/>
@@ -8590,6 +8989,7 @@
   </w:style>
   <w:style w:type="character" w:default="1" w:styleId="DefaultParagraphFont">
     <w:name w:val="Default Paragraph Font"/>
+    <w:semiHidden/>
     <w:unhideWhenUsed/>
   </w:style>
   <w:style w:type="table" w:default="1" w:styleId="TableNormal">
@@ -9073,7 +9473,6 @@
     <w:name w:val="Heading 4 Char"/>
     <w:basedOn w:val="DefaultParagraphFont"/>
     <w:link w:val="Heading4"/>
-    <w:uiPriority w:val="9"/>
     <w:rsid w:val="00BC1094"/>
     <w:rPr>
       <w:rFonts w:asciiTheme="majorHAnsi" w:eastAsiaTheme="majorEastAsia" w:hAnsiTheme="majorHAnsi" w:cstheme="majorBidi"/>

</xml_diff>

<commit_message>
Removed sections that spoke about enabling wbui,ionui access
git-svn-id: https://oscars.es.net/repos/oscars/trunk@10260 c75a6b91-02ef-0310-b74a-e20389c9c41d
</commit_message>
<xml_diff>
--- a/doc/INSTALL_GUIDE.docx
+++ b/doc/INSTALL_GUIDE.docx
@@ -92,7 +92,7 @@
         <w:rPr>
           <w:noProof/>
         </w:rPr>
-        <w:instrText xml:space="preserve"> PAGEREF _Toc196281713 \h </w:instrText>
+        <w:instrText xml:space="preserve"> PAGEREF _Toc196454505 \h </w:instrText>
       </w:r>
       <w:r>
         <w:rPr>
@@ -109,7 +109,7 @@
         <w:rPr>
           <w:noProof/>
         </w:rPr>
-        <w:t>2</w:t>
+        <w:t>3</w:t>
       </w:r>
       <w:r>
         <w:rPr>
@@ -169,7 +169,7 @@
         <w:rPr>
           <w:noProof/>
         </w:rPr>
-        <w:instrText xml:space="preserve"> PAGEREF _Toc196281714 \h </w:instrText>
+        <w:instrText xml:space="preserve"> PAGEREF _Toc196454506 \h </w:instrText>
       </w:r>
       <w:r>
         <w:rPr>
@@ -186,7 +186,7 @@
         <w:rPr>
           <w:noProof/>
         </w:rPr>
-        <w:t>2</w:t>
+        <w:t>3</w:t>
       </w:r>
       <w:r>
         <w:rPr>
@@ -246,7 +246,7 @@
         <w:rPr>
           <w:noProof/>
         </w:rPr>
-        <w:instrText xml:space="preserve"> PAGEREF _Toc196281715 \h </w:instrText>
+        <w:instrText xml:space="preserve"> PAGEREF _Toc196454507 \h </w:instrText>
       </w:r>
       <w:r>
         <w:rPr>
@@ -263,7 +263,7 @@
         <w:rPr>
           <w:noProof/>
         </w:rPr>
-        <w:t>2</w:t>
+        <w:t>3</w:t>
       </w:r>
       <w:r>
         <w:rPr>
@@ -321,7 +321,7 @@
         <w:rPr>
           <w:noProof/>
         </w:rPr>
-        <w:instrText xml:space="preserve"> PAGEREF _Toc196281716 \h </w:instrText>
+        <w:instrText xml:space="preserve"> PAGEREF _Toc196454508 \h </w:instrText>
       </w:r>
       <w:r>
         <w:rPr>
@@ -338,7 +338,7 @@
         <w:rPr>
           <w:noProof/>
         </w:rPr>
-        <w:t>2</w:t>
+        <w:t>3</w:t>
       </w:r>
       <w:r>
         <w:rPr>
@@ -396,7 +396,7 @@
         <w:rPr>
           <w:noProof/>
         </w:rPr>
-        <w:instrText xml:space="preserve"> PAGEREF _Toc196281717 \h </w:instrText>
+        <w:instrText xml:space="preserve"> PAGEREF _Toc196454509 \h </w:instrText>
       </w:r>
       <w:r>
         <w:rPr>
@@ -413,7 +413,7 @@
         <w:rPr>
           <w:noProof/>
         </w:rPr>
-        <w:t>2</w:t>
+        <w:t>3</w:t>
       </w:r>
       <w:r>
         <w:rPr>
@@ -471,7 +471,7 @@
         <w:rPr>
           <w:noProof/>
         </w:rPr>
-        <w:instrText xml:space="preserve"> PAGEREF _Toc196281718 \h </w:instrText>
+        <w:instrText xml:space="preserve"> PAGEREF _Toc196454510 \h </w:instrText>
       </w:r>
       <w:r>
         <w:rPr>
@@ -488,7 +488,7 @@
         <w:rPr>
           <w:noProof/>
         </w:rPr>
-        <w:t>2</w:t>
+        <w:t>3</w:t>
       </w:r>
       <w:r>
         <w:rPr>
@@ -546,7 +546,7 @@
         <w:rPr>
           <w:noProof/>
         </w:rPr>
-        <w:instrText xml:space="preserve"> PAGEREF _Toc196281719 \h </w:instrText>
+        <w:instrText xml:space="preserve"> PAGEREF _Toc196454511 \h </w:instrText>
       </w:r>
       <w:r>
         <w:rPr>
@@ -563,7 +563,7 @@
         <w:rPr>
           <w:noProof/>
         </w:rPr>
-        <w:t>2</w:t>
+        <w:t>3</w:t>
       </w:r>
       <w:r>
         <w:rPr>
@@ -623,7 +623,7 @@
         <w:rPr>
           <w:noProof/>
         </w:rPr>
-        <w:instrText xml:space="preserve"> PAGEREF _Toc196281720 \h </w:instrText>
+        <w:instrText xml:space="preserve"> PAGEREF _Toc196454512 \h </w:instrText>
       </w:r>
       <w:r>
         <w:rPr>
@@ -640,7 +640,7 @@
         <w:rPr>
           <w:noProof/>
         </w:rPr>
-        <w:t>2</w:t>
+        <w:t>3</w:t>
       </w:r>
       <w:r>
         <w:rPr>
@@ -700,7 +700,7 @@
         <w:rPr>
           <w:noProof/>
         </w:rPr>
-        <w:instrText xml:space="preserve"> PAGEREF _Toc196281721 \h </w:instrText>
+        <w:instrText xml:space="preserve"> PAGEREF _Toc196454513 \h </w:instrText>
       </w:r>
       <w:r>
         <w:rPr>
@@ -717,7 +717,7 @@
         <w:rPr>
           <w:noProof/>
         </w:rPr>
-        <w:t>3</w:t>
+        <w:t>4</w:t>
       </w:r>
       <w:r>
         <w:rPr>
@@ -777,7 +777,7 @@
         <w:rPr>
           <w:noProof/>
         </w:rPr>
-        <w:instrText xml:space="preserve"> PAGEREF _Toc196281722 \h </w:instrText>
+        <w:instrText xml:space="preserve"> PAGEREF _Toc196454514 \h </w:instrText>
       </w:r>
       <w:r>
         <w:rPr>
@@ -794,7 +794,7 @@
         <w:rPr>
           <w:noProof/>
         </w:rPr>
-        <w:t>3</w:t>
+        <w:t>4</w:t>
       </w:r>
       <w:r>
         <w:rPr>
@@ -854,7 +854,7 @@
         <w:rPr>
           <w:noProof/>
         </w:rPr>
-        <w:instrText xml:space="preserve"> PAGEREF _Toc196281723 \h </w:instrText>
+        <w:instrText xml:space="preserve"> PAGEREF _Toc196454515 \h </w:instrText>
       </w:r>
       <w:r>
         <w:rPr>
@@ -871,7 +871,7 @@
         <w:rPr>
           <w:noProof/>
         </w:rPr>
-        <w:t>3</w:t>
+        <w:t>4</w:t>
       </w:r>
       <w:r>
         <w:rPr>
@@ -929,7 +929,7 @@
         <w:rPr>
           <w:noProof/>
         </w:rPr>
-        <w:instrText xml:space="preserve"> PAGEREF _Toc196281724 \h </w:instrText>
+        <w:instrText xml:space="preserve"> PAGEREF _Toc196454516 \h </w:instrText>
       </w:r>
       <w:r>
         <w:rPr>
@@ -946,7 +946,7 @@
         <w:rPr>
           <w:noProof/>
         </w:rPr>
-        <w:t>3</w:t>
+        <w:t>4</w:t>
       </w:r>
       <w:r>
         <w:rPr>
@@ -1004,7 +1004,7 @@
         <w:rPr>
           <w:noProof/>
         </w:rPr>
-        <w:instrText xml:space="preserve"> PAGEREF _Toc196281725 \h </w:instrText>
+        <w:instrText xml:space="preserve"> PAGEREF _Toc196454517 \h </w:instrText>
       </w:r>
       <w:r>
         <w:rPr>
@@ -1021,7 +1021,7 @@
         <w:rPr>
           <w:noProof/>
         </w:rPr>
-        <w:t>4</w:t>
+        <w:t>5</w:t>
       </w:r>
       <w:r>
         <w:rPr>
@@ -1079,7 +1079,7 @@
         <w:rPr>
           <w:noProof/>
         </w:rPr>
-        <w:instrText xml:space="preserve"> PAGEREF _Toc196281726 \h </w:instrText>
+        <w:instrText xml:space="preserve"> PAGEREF _Toc196454518 \h </w:instrText>
       </w:r>
       <w:r>
         <w:rPr>
@@ -1096,7 +1096,7 @@
         <w:rPr>
           <w:noProof/>
         </w:rPr>
-        <w:t>4</w:t>
+        <w:t>5</w:t>
       </w:r>
       <w:r>
         <w:rPr>
@@ -1154,7 +1154,7 @@
         <w:rPr>
           <w:noProof/>
         </w:rPr>
-        <w:instrText xml:space="preserve"> PAGEREF _Toc196281727 \h </w:instrText>
+        <w:instrText xml:space="preserve"> PAGEREF _Toc196454519 \h </w:instrText>
       </w:r>
       <w:r>
         <w:rPr>
@@ -1229,7 +1229,7 @@
         <w:rPr>
           <w:noProof/>
         </w:rPr>
-        <w:instrText xml:space="preserve"> PAGEREF _Toc196281728 \h </w:instrText>
+        <w:instrText xml:space="preserve"> PAGEREF _Toc196454520 \h </w:instrText>
       </w:r>
       <w:r>
         <w:rPr>
@@ -1246,7 +1246,7 @@
         <w:rPr>
           <w:noProof/>
         </w:rPr>
-        <w:t>6</w:t>
+        <w:t>7</w:t>
       </w:r>
       <w:r>
         <w:rPr>
@@ -1306,7 +1306,7 @@
         <w:rPr>
           <w:noProof/>
         </w:rPr>
-        <w:instrText xml:space="preserve"> PAGEREF _Toc196281729 \h </w:instrText>
+        <w:instrText xml:space="preserve"> PAGEREF _Toc196454521 \h </w:instrText>
       </w:r>
       <w:r>
         <w:rPr>
@@ -1323,7 +1323,7 @@
         <w:rPr>
           <w:noProof/>
         </w:rPr>
-        <w:t>16</w:t>
+        <w:t>17</w:t>
       </w:r>
       <w:r>
         <w:rPr>
@@ -1383,7 +1383,7 @@
         <w:rPr>
           <w:noProof/>
         </w:rPr>
-        <w:instrText xml:space="preserve"> PAGEREF _Toc196281730 \h </w:instrText>
+        <w:instrText xml:space="preserve"> PAGEREF _Toc196454522 \h </w:instrText>
       </w:r>
       <w:r>
         <w:rPr>
@@ -1400,7 +1400,7 @@
         <w:rPr>
           <w:noProof/>
         </w:rPr>
-        <w:t>17</w:t>
+        <w:t>18</w:t>
       </w:r>
       <w:r>
         <w:rPr>
@@ -1460,98 +1460,7 @@
         <w:rPr>
           <w:noProof/>
         </w:rPr>
-        <w:instrText xml:space="preserve"> PAGEREF _Toc196281731 \h </w:instrText>
-      </w:r>
-      <w:r>
-        <w:rPr>
-          <w:noProof/>
-        </w:rPr>
-      </w:r>
-      <w:r>
-        <w:rPr>
-          <w:noProof/>
-        </w:rPr>
-        <w:fldChar w:fldCharType="separate"/>
-      </w:r>
-      <w:r>
-        <w:rPr>
-          <w:noProof/>
-        </w:rPr>
-        <w:t>17</w:t>
-      </w:r>
-      <w:r>
-        <w:rPr>
-          <w:noProof/>
-        </w:rPr>
-        <w:fldChar w:fldCharType="end"/>
-      </w:r>
-    </w:p>
-    <w:p>
-      <w:pPr>
-        <w:pStyle w:val="TOC3"/>
-        <w:tabs>
-          <w:tab w:val="left" w:pos="1169"/>
-          <w:tab w:val="right" w:leader="dot" w:pos="10070"/>
-        </w:tabs>
-        <w:rPr>
-          <w:rFonts w:asciiTheme="minorHAnsi" w:eastAsiaTheme="minorEastAsia" w:hAnsiTheme="minorHAnsi" w:cstheme="minorBidi"/>
-          <w:noProof/>
-          <w:sz w:val="24"/>
-        </w:rPr>
-      </w:pPr>
-      <w:r>
-        <w:rPr>
-          <w:rFonts w:ascii="Arial" w:hAnsi="Arial" w:cs="Arial"/>
-          <w:noProof/>
-          <w:color w:val="000000"/>
-        </w:rPr>
-        <w:t>5.1.1</w:t>
-      </w:r>
-      <w:r>
-        <w:rPr>
-          <w:rFonts w:asciiTheme="minorHAnsi" w:eastAsiaTheme="minorEastAsia" w:hAnsiTheme="minorHAnsi" w:cstheme="minorBidi"/>
-          <w:noProof/>
-          <w:sz w:val="24"/>
-        </w:rPr>
-        <w:tab/>
-      </w:r>
-      <w:r>
-        <w:rPr>
-          <w:noProof/>
-        </w:rPr>
-        <w:t>WBUI</w:t>
-      </w:r>
-      <w:r>
-        <w:rPr>
-          <w:rFonts w:ascii="Arial" w:hAnsi="Arial" w:cs="Arial"/>
-          <w:noProof/>
-          <w:color w:val="000000"/>
-        </w:rPr>
-        <w:t xml:space="preserve"> </w:t>
-      </w:r>
-      <w:r>
-        <w:rPr>
-          <w:noProof/>
-        </w:rPr>
-        <w:t>access</w:t>
-      </w:r>
-      <w:r>
-        <w:rPr>
-          <w:noProof/>
-        </w:rPr>
-        <w:tab/>
-      </w:r>
-      <w:r>
-        <w:rPr>
-          <w:noProof/>
-        </w:rPr>
-        <w:fldChar w:fldCharType="begin"/>
-      </w:r>
-      <w:r>
-        <w:rPr>
-          <w:noProof/>
-        </w:rPr>
-        <w:instrText xml:space="preserve"> PAGEREF _Toc196281732 \h </w:instrText>
+        <w:instrText xml:space="preserve"> PAGEREF _Toc196454523 \h </w:instrText>
       </w:r>
       <w:r>
         <w:rPr>
@@ -1629,7 +1538,7 @@
         <w:rPr>
           <w:noProof/>
         </w:rPr>
-        <w:instrText xml:space="preserve"> PAGEREF _Toc196281733 \h </w:instrText>
+        <w:instrText xml:space="preserve"> PAGEREF _Toc196454524 \h </w:instrText>
       </w:r>
       <w:r>
         <w:rPr>
@@ -1646,7 +1555,7 @@
         <w:rPr>
           <w:noProof/>
         </w:rPr>
-        <w:t>18</w:t>
+        <w:t>19</w:t>
       </w:r>
       <w:r>
         <w:rPr>
@@ -1706,7 +1615,7 @@
         <w:rPr>
           <w:noProof/>
         </w:rPr>
-        <w:instrText xml:space="preserve"> PAGEREF _Toc196281734 \h </w:instrText>
+        <w:instrText xml:space="preserve"> PAGEREF _Toc196454525 \h </w:instrText>
       </w:r>
       <w:r>
         <w:rPr>
@@ -1723,7 +1632,7 @@
         <w:rPr>
           <w:noProof/>
         </w:rPr>
-        <w:t>18</w:t>
+        <w:t>19</w:t>
       </w:r>
       <w:r>
         <w:rPr>
@@ -1783,7 +1692,7 @@
         <w:rPr>
           <w:noProof/>
         </w:rPr>
-        <w:instrText xml:space="preserve"> PAGEREF _Toc196281735 \h </w:instrText>
+        <w:instrText xml:space="preserve"> PAGEREF _Toc196454526 \h </w:instrText>
       </w:r>
       <w:r>
         <w:rPr>
@@ -1858,7 +1767,7 @@
         <w:rPr>
           <w:noProof/>
         </w:rPr>
-        <w:instrText xml:space="preserve"> PAGEREF _Toc196281736 \h </w:instrText>
+        <w:instrText xml:space="preserve"> PAGEREF _Toc196454527 \h </w:instrText>
       </w:r>
       <w:r>
         <w:rPr>
@@ -1935,7 +1844,7 @@
         <w:rPr>
           <w:noProof/>
         </w:rPr>
-        <w:instrText xml:space="preserve"> PAGEREF _Toc196281737 \h </w:instrText>
+        <w:instrText xml:space="preserve"> PAGEREF _Toc196454528 \h </w:instrText>
       </w:r>
       <w:r>
         <w:rPr>
@@ -1952,7 +1861,7 @@
         <w:rPr>
           <w:noProof/>
         </w:rPr>
-        <w:t>19</w:t>
+        <w:t>20</w:t>
       </w:r>
       <w:r>
         <w:rPr>
@@ -2012,7 +1921,7 @@
         <w:rPr>
           <w:noProof/>
         </w:rPr>
-        <w:instrText xml:space="preserve"> PAGEREF _Toc196281738 \h </w:instrText>
+        <w:instrText xml:space="preserve"> PAGEREF _Toc196454529 \h </w:instrText>
       </w:r>
       <w:r>
         <w:rPr>
@@ -2089,7 +1998,7 @@
         <w:rPr>
           <w:noProof/>
         </w:rPr>
-        <w:instrText xml:space="preserve"> PAGEREF _Toc196281739 \h </w:instrText>
+        <w:instrText xml:space="preserve"> PAGEREF _Toc196454530 \h </w:instrText>
       </w:r>
       <w:r>
         <w:rPr>
@@ -2106,7 +2015,7 @@
         <w:rPr>
           <w:noProof/>
         </w:rPr>
-        <w:t>21</w:t>
+        <w:t>22</w:t>
       </w:r>
       <w:r>
         <w:rPr>
@@ -2168,7 +2077,7 @@
         <w:rPr>
           <w:noProof/>
         </w:rPr>
-        <w:instrText xml:space="preserve"> PAGEREF _Toc196281740 \h </w:instrText>
+        <w:instrText xml:space="preserve"> PAGEREF _Toc196454531 \h </w:instrText>
       </w:r>
       <w:r>
         <w:rPr>
@@ -2185,7 +2094,7 @@
         <w:rPr>
           <w:noProof/>
         </w:rPr>
-        <w:t>23</w:t>
+        <w:t>24</w:t>
       </w:r>
       <w:r>
         <w:rPr>
@@ -2247,7 +2156,7 @@
         <w:rPr>
           <w:noProof/>
         </w:rPr>
-        <w:instrText xml:space="preserve"> PAGEREF _Toc196281741 \h </w:instrText>
+        <w:instrText xml:space="preserve"> PAGEREF _Toc196454532 \h </w:instrText>
       </w:r>
       <w:r>
         <w:rPr>
@@ -2264,7 +2173,7 @@
         <w:rPr>
           <w:noProof/>
         </w:rPr>
-        <w:t>23</w:t>
+        <w:t>24</w:t>
       </w:r>
       <w:r>
         <w:rPr>
@@ -2324,7 +2233,7 @@
         <w:rPr>
           <w:noProof/>
         </w:rPr>
-        <w:instrText xml:space="preserve"> PAGEREF _Toc196281742 \h </w:instrText>
+        <w:instrText xml:space="preserve"> PAGEREF _Toc196454533 \h </w:instrText>
       </w:r>
       <w:r>
         <w:rPr>
@@ -2341,7 +2250,7 @@
         <w:rPr>
           <w:noProof/>
         </w:rPr>
-        <w:t>23</w:t>
+        <w:t>24</w:t>
       </w:r>
       <w:r>
         <w:rPr>
@@ -2401,7 +2310,7 @@
         <w:rPr>
           <w:noProof/>
         </w:rPr>
-        <w:instrText xml:space="preserve"> PAGEREF _Toc196281743 \h </w:instrText>
+        <w:instrText xml:space="preserve"> PAGEREF _Toc196454534 \h </w:instrText>
       </w:r>
       <w:r>
         <w:rPr>
@@ -2418,7 +2327,7 @@
         <w:rPr>
           <w:noProof/>
         </w:rPr>
-        <w:t>24</w:t>
+        <w:t>25</w:t>
       </w:r>
       <w:r>
         <w:rPr>
@@ -2478,7 +2387,7 @@
         <w:rPr>
           <w:noProof/>
         </w:rPr>
-        <w:instrText xml:space="preserve"> PAGEREF _Toc196281744 \h </w:instrText>
+        <w:instrText xml:space="preserve"> PAGEREF _Toc196454535 \h </w:instrText>
       </w:r>
       <w:r>
         <w:rPr>
@@ -2495,7 +2404,7 @@
         <w:rPr>
           <w:noProof/>
         </w:rPr>
-        <w:t>24</w:t>
+        <w:t>25</w:t>
       </w:r>
       <w:r>
         <w:rPr>
@@ -2557,7 +2466,7 @@
         <w:rPr>
           <w:noProof/>
         </w:rPr>
-        <w:instrText xml:space="preserve"> PAGEREF _Toc196281745 \h </w:instrText>
+        <w:instrText xml:space="preserve"> PAGEREF _Toc196454536 \h </w:instrText>
       </w:r>
       <w:r>
         <w:rPr>
@@ -2574,7 +2483,7 @@
         <w:rPr>
           <w:noProof/>
         </w:rPr>
-        <w:t>24</w:t>
+        <w:t>25</w:t>
       </w:r>
       <w:r>
         <w:rPr>
@@ -2634,7 +2543,7 @@
         <w:rPr>
           <w:noProof/>
         </w:rPr>
-        <w:instrText xml:space="preserve"> PAGEREF _Toc196281746 \h </w:instrText>
+        <w:instrText xml:space="preserve"> PAGEREF _Toc196454537 \h </w:instrText>
       </w:r>
       <w:r>
         <w:rPr>
@@ -2651,7 +2560,7 @@
         <w:rPr>
           <w:noProof/>
         </w:rPr>
-        <w:t>24</w:t>
+        <w:t>25</w:t>
       </w:r>
       <w:r>
         <w:rPr>
@@ -2711,7 +2620,7 @@
         <w:rPr>
           <w:noProof/>
         </w:rPr>
-        <w:instrText xml:space="preserve"> PAGEREF _Toc196281747 \h </w:instrText>
+        <w:instrText xml:space="preserve"> PAGEREF _Toc196454538 \h </w:instrText>
       </w:r>
       <w:r>
         <w:rPr>
@@ -2788,7 +2697,7 @@
         <w:rPr>
           <w:noProof/>
         </w:rPr>
-        <w:instrText xml:space="preserve"> PAGEREF _Toc196281748 \h </w:instrText>
+        <w:instrText xml:space="preserve"> PAGEREF _Toc196454539 \h </w:instrText>
       </w:r>
       <w:r>
         <w:rPr>
@@ -2805,7 +2714,7 @@
         <w:rPr>
           <w:noProof/>
         </w:rPr>
-        <w:t>25</w:t>
+        <w:t>26</w:t>
       </w:r>
       <w:r>
         <w:rPr>
@@ -2863,7 +2772,7 @@
         <w:rPr>
           <w:noProof/>
         </w:rPr>
-        <w:instrText xml:space="preserve"> PAGEREF _Toc196281749 \h </w:instrText>
+        <w:instrText xml:space="preserve"> PAGEREF _Toc196454540 \h </w:instrText>
       </w:r>
       <w:r>
         <w:rPr>
@@ -2880,7 +2789,7 @@
         <w:rPr>
           <w:noProof/>
         </w:rPr>
-        <w:t>25</w:t>
+        <w:t>26</w:t>
       </w:r>
       <w:r>
         <w:rPr>
@@ -2938,7 +2847,7 @@
         <w:rPr>
           <w:noProof/>
         </w:rPr>
-        <w:instrText xml:space="preserve"> PAGEREF _Toc196281750 \h </w:instrText>
+        <w:instrText xml:space="preserve"> PAGEREF _Toc196454541 \h </w:instrText>
       </w:r>
       <w:r>
         <w:rPr>
@@ -2955,7 +2864,7 @@
         <w:rPr>
           <w:noProof/>
         </w:rPr>
-        <w:t>26</w:t>
+        <w:t>27</w:t>
       </w:r>
       <w:r>
         <w:rPr>
@@ -3013,7 +2922,7 @@
         <w:rPr>
           <w:noProof/>
         </w:rPr>
-        <w:instrText xml:space="preserve"> PAGEREF _Toc196281751 \h </w:instrText>
+        <w:instrText xml:space="preserve"> PAGEREF _Toc196454542 \h </w:instrText>
       </w:r>
       <w:r>
         <w:rPr>
@@ -3030,82 +2939,7 @@
         <w:rPr>
           <w:noProof/>
         </w:rPr>
-        <w:t>26</w:t>
-      </w:r>
-      <w:r>
-        <w:rPr>
-          <w:noProof/>
-        </w:rPr>
-        <w:fldChar w:fldCharType="end"/>
-      </w:r>
-    </w:p>
-    <w:p>
-      <w:pPr>
-        <w:pStyle w:val="TOC3"/>
-        <w:tabs>
-          <w:tab w:val="left" w:pos="1136"/>
-          <w:tab w:val="right" w:leader="dot" w:pos="10070"/>
-        </w:tabs>
-        <w:rPr>
-          <w:rFonts w:asciiTheme="minorHAnsi" w:eastAsiaTheme="minorEastAsia" w:hAnsiTheme="minorHAnsi" w:cstheme="minorBidi"/>
-          <w:noProof/>
-          <w:sz w:val="24"/>
-        </w:rPr>
-      </w:pPr>
-      <w:r>
-        <w:rPr>
-          <w:noProof/>
-        </w:rPr>
-        <w:t>7.2.4</w:t>
-      </w:r>
-      <w:r>
-        <w:rPr>
-          <w:rFonts w:asciiTheme="minorHAnsi" w:eastAsiaTheme="minorEastAsia" w:hAnsiTheme="minorHAnsi" w:cstheme="minorBidi"/>
-          <w:noProof/>
-          <w:sz w:val="24"/>
-        </w:rPr>
-        <w:tab/>
-      </w:r>
-      <w:r>
-        <w:rPr>
-          <w:noProof/>
-        </w:rPr>
-        <w:t>Allowing/Denying access to make requests to the ION UI Server</w:t>
-      </w:r>
-      <w:r>
-        <w:rPr>
-          <w:noProof/>
-        </w:rPr>
-        <w:tab/>
-      </w:r>
-      <w:r>
-        <w:rPr>
-          <w:noProof/>
-        </w:rPr>
-        <w:fldChar w:fldCharType="begin"/>
-      </w:r>
-      <w:r>
-        <w:rPr>
-          <w:noProof/>
-        </w:rPr>
-        <w:instrText xml:space="preserve"> PAGEREF _Toc196281752 \h </w:instrText>
-      </w:r>
-      <w:r>
-        <w:rPr>
-          <w:noProof/>
-        </w:rPr>
-      </w:r>
-      <w:r>
-        <w:rPr>
-          <w:noProof/>
-        </w:rPr>
-        <w:fldChar w:fldCharType="separate"/>
-      </w:r>
-      <w:r>
-        <w:rPr>
-          <w:noProof/>
-        </w:rPr>
-        <w:t>26</w:t>
+        <w:t>27</w:t>
       </w:r>
       <w:r>
         <w:rPr>
@@ -3165,7 +2999,7 @@
         <w:rPr>
           <w:noProof/>
         </w:rPr>
-        <w:instrText xml:space="preserve"> PAGEREF _Toc196281753 \h </w:instrText>
+        <w:instrText xml:space="preserve"> PAGEREF _Toc196454543 \h </w:instrText>
       </w:r>
       <w:r>
         <w:rPr>
@@ -3244,7 +3078,7 @@
         <w:rPr>
           <w:noProof/>
         </w:rPr>
-        <w:instrText xml:space="preserve"> PAGEREF _Toc196281754 \h </w:instrText>
+        <w:instrText xml:space="preserve"> PAGEREF _Toc196454544 \h </w:instrText>
       </w:r>
       <w:r>
         <w:rPr>
@@ -3323,7 +3157,7 @@
         <w:rPr>
           <w:noProof/>
         </w:rPr>
-        <w:instrText xml:space="preserve"> PAGEREF _Toc196281755 \h </w:instrText>
+        <w:instrText xml:space="preserve"> PAGEREF _Toc196454545 \h </w:instrText>
       </w:r>
       <w:r>
         <w:rPr>
@@ -3340,7 +3174,7 @@
         <w:rPr>
           <w:noProof/>
         </w:rPr>
-        <w:t>27</w:t>
+        <w:t>28</w:t>
       </w:r>
       <w:r>
         <w:rPr>
@@ -3400,7 +3234,7 @@
         <w:rPr>
           <w:noProof/>
         </w:rPr>
-        <w:instrText xml:space="preserve"> PAGEREF _Toc196281756 \h </w:instrText>
+        <w:instrText xml:space="preserve"> PAGEREF _Toc196454546 \h </w:instrText>
       </w:r>
       <w:r>
         <w:rPr>
@@ -3417,7 +3251,7 @@
         <w:rPr>
           <w:noProof/>
         </w:rPr>
-        <w:t>27</w:t>
+        <w:t>28</w:t>
       </w:r>
       <w:r>
         <w:rPr>
@@ -3477,7 +3311,7 @@
         <w:rPr>
           <w:noProof/>
         </w:rPr>
-        <w:instrText xml:space="preserve"> PAGEREF _Toc196281757 \h </w:instrText>
+        <w:instrText xml:space="preserve"> PAGEREF _Toc196454547 \h </w:instrText>
       </w:r>
       <w:r>
         <w:rPr>
@@ -3524,7 +3358,6 @@
         </w:rPr>
       </w:pPr>
       <w:bookmarkStart w:id="1" w:name="_Toc195850627"/>
-      <w:bookmarkStart w:id="2" w:name="_Toc196281713"/>
       <w:r>
         <w:br w:type="page"/>
       </w:r>
@@ -3533,6 +3366,7 @@
       <w:pPr>
         <w:pStyle w:val="Heading1"/>
       </w:pPr>
+      <w:bookmarkStart w:id="2" w:name="_Toc196454505"/>
       <w:r>
         <w:t>Overview</w:t>
       </w:r>
@@ -3542,7 +3376,7 @@
       <w:pPr>
         <w:pStyle w:val="Heading2"/>
       </w:pPr>
-      <w:bookmarkStart w:id="3" w:name="_Toc196281714"/>
+      <w:bookmarkStart w:id="3" w:name="_Toc196454506"/>
       <w:r>
         <w:t>Introduction</w:t>
       </w:r>
@@ -3575,7 +3409,7 @@
       </w:pPr>
       <w:bookmarkStart w:id="4" w:name="_Toc156308394"/>
       <w:bookmarkStart w:id="5" w:name="_Toc195850628"/>
-      <w:bookmarkStart w:id="6" w:name="_Toc196281715"/>
+      <w:bookmarkStart w:id="6" w:name="_Toc196454507"/>
       <w:r>
         <w:t>Hardware are software requirements</w:t>
       </w:r>
@@ -3586,7 +3420,7 @@
       <w:pPr>
         <w:pStyle w:val="Heading3"/>
       </w:pPr>
-      <w:bookmarkStart w:id="7" w:name="_Toc196281716"/>
+      <w:bookmarkStart w:id="7" w:name="_Toc196454508"/>
       <w:r>
         <w:t>System Requirements</w:t>
       </w:r>
@@ -3648,7 +3482,7 @@
       <w:pPr>
         <w:pStyle w:val="Heading3"/>
       </w:pPr>
-      <w:bookmarkStart w:id="8" w:name="_Toc196281717"/>
+      <w:bookmarkStart w:id="8" w:name="_Toc196454509"/>
       <w:r>
         <w:t>Network Requirements</w:t>
       </w:r>
@@ -3658,7 +3492,7 @@
       <w:pPr>
         <w:pStyle w:val="Heading3"/>
       </w:pPr>
-      <w:bookmarkStart w:id="9" w:name="_Toc196281718"/>
+      <w:bookmarkStart w:id="9" w:name="_Toc196454510"/>
       <w:r>
         <w:t>Firewall Requirements</w:t>
       </w:r>
@@ -3682,7 +3516,7 @@
       <w:pPr>
         <w:pStyle w:val="Heading3"/>
       </w:pPr>
-      <w:bookmarkStart w:id="10" w:name="_Toc196281719"/>
+      <w:bookmarkStart w:id="10" w:name="_Toc196454511"/>
       <w:r>
         <w:t>Third-Party Library and Package Requirements</w:t>
       </w:r>
@@ -3707,7 +3541,7 @@
         <w:pStyle w:val="Heading1"/>
       </w:pPr>
       <w:bookmarkStart w:id="11" w:name="_Preparing_your_environment"/>
-      <w:bookmarkStart w:id="12" w:name="_Toc196281720"/>
+      <w:bookmarkStart w:id="12" w:name="_Toc196454512"/>
       <w:bookmarkEnd w:id="11"/>
       <w:r>
         <w:t>Preparing your environment</w:t>
@@ -4398,7 +4232,7 @@
         <w:pStyle w:val="Heading1"/>
       </w:pPr>
       <w:bookmarkStart w:id="14" w:name="_Toc195850638"/>
-      <w:bookmarkStart w:id="15" w:name="_Toc196281721"/>
+      <w:bookmarkStart w:id="15" w:name="_Toc196454513"/>
       <w:r>
         <w:t xml:space="preserve">Installing the </w:t>
       </w:r>
@@ -4426,7 +4260,7 @@
       </w:pPr>
       <w:bookmarkStart w:id="16" w:name="_Toc125736882"/>
       <w:bookmarkStart w:id="17" w:name="_Toc191374097"/>
-      <w:bookmarkStart w:id="18" w:name="_Toc196281722"/>
+      <w:bookmarkStart w:id="18" w:name="_Toc196454514"/>
       <w:bookmarkEnd w:id="13"/>
       <w:r>
         <w:t>Installing OSCARS .6 for the first time</w:t>
@@ -4805,7 +4639,7 @@
         <w:pStyle w:val="Heading2"/>
       </w:pPr>
       <w:bookmarkStart w:id="19" w:name="_Toc195850644"/>
-      <w:bookmarkStart w:id="20" w:name="_Toc196281723"/>
+      <w:bookmarkStart w:id="20" w:name="_Toc196454515"/>
       <w:r>
         <w:t xml:space="preserve">Upgrading an </w:t>
       </w:r>
@@ -4848,7 +4682,7 @@
       </w:pPr>
       <w:bookmarkStart w:id="21" w:name="_Toc191374098"/>
       <w:bookmarkStart w:id="22" w:name="_Toc195850645"/>
-      <w:bookmarkStart w:id="23" w:name="_Toc196281724"/>
+      <w:bookmarkStart w:id="23" w:name="_Toc196454516"/>
       <w:r>
         <w:t>Prepare your environment</w:t>
       </w:r>
@@ -4961,7 +4795,7 @@
       </w:pPr>
       <w:bookmarkStart w:id="24" w:name="_Install_OSCARS_v6"/>
       <w:bookmarkStart w:id="25" w:name="_Toc195850646"/>
-      <w:bookmarkStart w:id="26" w:name="_Toc196281725"/>
+      <w:bookmarkStart w:id="26" w:name="_Toc196454517"/>
       <w:bookmarkEnd w:id="24"/>
       <w:r>
         <w:t>I</w:t>
@@ -5438,7 +5272,7 @@
       <w:bookmarkStart w:id="28" w:name="_Migrating_certificates"/>
       <w:bookmarkStart w:id="29" w:name="_Toc191374100"/>
       <w:bookmarkStart w:id="30" w:name="_Toc195850648"/>
-      <w:bookmarkStart w:id="31" w:name="_Toc196281726"/>
+      <w:bookmarkStart w:id="31" w:name="_Toc196454518"/>
       <w:bookmarkEnd w:id="21"/>
       <w:bookmarkEnd w:id="28"/>
       <w:r>
@@ -6273,7 +6107,7 @@
       </w:pPr>
       <w:bookmarkStart w:id="33" w:name="_Toc191374101"/>
       <w:bookmarkStart w:id="34" w:name="_Toc195850649"/>
-      <w:bookmarkStart w:id="35" w:name="_Toc196281727"/>
+      <w:bookmarkStart w:id="35" w:name="_Toc196454519"/>
       <w:r>
         <w:t>Firewall requirements</w:t>
       </w:r>
@@ -6474,7 +6308,7 @@
         <w:pStyle w:val="Heading3"/>
       </w:pPr>
       <w:bookmarkStart w:id="36" w:name="_Toc195850650"/>
-      <w:bookmarkStart w:id="37" w:name="_Toc196281728"/>
+      <w:bookmarkStart w:id="37" w:name="_Toc196454520"/>
       <w:r>
         <w:t xml:space="preserve">Update </w:t>
       </w:r>
@@ -20355,7 +20189,7 @@
       </w:pPr>
       <w:bookmarkStart w:id="58" w:name="_Toc195850664"/>
       <w:bookmarkStart w:id="59" w:name="_Starting/Stopping_OSCARS"/>
-      <w:bookmarkStart w:id="60" w:name="_Toc196281729"/>
+      <w:bookmarkStart w:id="60" w:name="_Toc196454521"/>
       <w:bookmarkEnd w:id="59"/>
       <w:r>
         <w:t>Starting/Stopping OSCARS</w:t>
@@ -21014,7 +20848,7 @@
       <w:pPr>
         <w:pStyle w:val="Heading1"/>
       </w:pPr>
-      <w:bookmarkStart w:id="61" w:name="_Toc196281730"/>
+      <w:bookmarkStart w:id="61" w:name="_Toc196454522"/>
       <w:r>
         <w:t>C</w:t>
       </w:r>
@@ -21044,7 +20878,7 @@
       <w:bookmarkStart w:id="62" w:name="_Toc195850669"/>
       <w:bookmarkStart w:id="63" w:name="_Create_the_first"/>
       <w:bookmarkStart w:id="64" w:name="_Create_the_first_1"/>
-      <w:bookmarkStart w:id="65" w:name="_Toc196281731"/>
+      <w:bookmarkStart w:id="65" w:name="_Toc196454523"/>
       <w:bookmarkEnd w:id="63"/>
       <w:bookmarkEnd w:id="64"/>
       <w:r>
@@ -21235,166 +21069,6 @@
     </w:p>
     <w:p>
       <w:pPr>
-        <w:pStyle w:val="Heading3"/>
-        <w:rPr>
-          <w:rFonts w:ascii="Arial" w:hAnsi="Arial" w:cs="Arial"/>
-          <w:color w:val="000000"/>
-          <w:sz w:val="21"/>
-          <w:szCs w:val="21"/>
-        </w:rPr>
-      </w:pPr>
-      <w:bookmarkStart w:id="66" w:name="_Toc196281732"/>
-      <w:r>
-        <w:t>WBUI</w:t>
-      </w:r>
-      <w:r>
-        <w:rPr>
-          <w:rFonts w:ascii="Arial" w:hAnsi="Arial" w:cs="Arial"/>
-          <w:color w:val="000000"/>
-          <w:sz w:val="21"/>
-          <w:szCs w:val="21"/>
-        </w:rPr>
-        <w:t xml:space="preserve"> </w:t>
-      </w:r>
-      <w:r>
-        <w:t>access</w:t>
-      </w:r>
-      <w:bookmarkEnd w:id="66"/>
-      <w:r>
-        <w:rPr>
-          <w:rFonts w:ascii="Arial" w:hAnsi="Arial" w:cs="Arial"/>
-          <w:color w:val="000000"/>
-          <w:sz w:val="21"/>
-          <w:szCs w:val="21"/>
-        </w:rPr>
-        <w:t xml:space="preserve"> </w:t>
-      </w:r>
-    </w:p>
-    <w:p>
-      <w:r>
-        <w:t>TBD the RPM install has changed this</w:t>
-      </w:r>
-    </w:p>
-    <w:p>
-      <w:r>
-        <w:t xml:space="preserve">The default configuration for the WBUI is to allow access to </w:t>
-      </w:r>
-      <w:r>
-        <w:t>all hosts</w:t>
-      </w:r>
-      <w:r>
-        <w:t>. To allow web access to all hosts other than the one hosting the WBUI, use the following script:</w:t>
-      </w:r>
-    </w:p>
-    <w:tbl>
-      <w:tblPr>
-        <w:tblStyle w:val="TableGrid"/>
-        <w:tblW w:w="0" w:type="auto"/>
-        <w:tblInd w:w="648" w:type="dxa"/>
-        <w:tblLook w:val="00BF"/>
-      </w:tblPr>
-      <w:tblGrid>
-        <w:gridCol w:w="5760"/>
-      </w:tblGrid>
-      <w:tr>
-        <w:tc>
-          <w:tcPr>
-            <w:tcW w:w="5760" w:type="dxa"/>
-          </w:tcPr>
-          <w:p>
-            <w:pPr>
-              <w:ind w:left="720"/>
-              <w:rPr>
-                <w:rStyle w:val="PlainTextChar"/>
-              </w:rPr>
-            </w:pPr>
-            <w:r>
-              <w:rPr>
-                <w:rStyle w:val="PlainTextChar"/>
-                <w:sz w:val="22"/>
-              </w:rPr>
-              <w:t>cd $OSCARS_DIST/tools/bin</w:t>
-            </w:r>
-          </w:p>
-          <w:p>
-            <w:pPr>
-              <w:ind w:left="720"/>
-              <w:rPr>
-                <w:rStyle w:val="PlainTextChar"/>
-                <w:sz w:val="22"/>
-              </w:rPr>
-            </w:pPr>
-            <w:proofErr w:type="gramStart"/>
-            <w:r>
-              <w:rPr>
-                <w:rStyle w:val="PlainTextChar"/>
-                <w:sz w:val="22"/>
-              </w:rPr>
-              <w:t>./</w:t>
-            </w:r>
-            <w:proofErr w:type="gramEnd"/>
-            <w:r>
-              <w:rPr>
-                <w:rStyle w:val="PlainTextChar"/>
-                <w:sz w:val="22"/>
-              </w:rPr>
-              <w:t>idc-wbuiaccess &lt;CONTEXT&gt;</w:t>
-            </w:r>
-            <w:r>
-              <w:rPr>
-                <w:rStyle w:val="PlainTextChar"/>
-                <w:sz w:val="22"/>
-              </w:rPr>
-              <w:t xml:space="preserve"> </w:t>
-            </w:r>
-            <w:r>
-              <w:rPr>
-                <w:rStyle w:val="PlainTextChar"/>
-                <w:sz w:val="22"/>
-              </w:rPr>
-              <w:t>&lt;option&gt;</w:t>
-            </w:r>
-          </w:p>
-          <w:p>
-            <w:pPr>
-              <w:ind w:left="720"/>
-              <w:rPr>
-                <w:rStyle w:val="PlainTextChar"/>
-              </w:rPr>
-            </w:pPr>
-          </w:p>
-        </w:tc>
-      </w:tr>
-    </w:tbl>
-    <w:p>
-      <w:pPr>
-        <w:ind w:left="720"/>
-        <w:rPr>
-          <w:rStyle w:val="PlainTextChar"/>
-        </w:rPr>
-      </w:pPr>
-    </w:p>
-    <w:p>
-      <w:r>
-        <w:t>&lt;Option&gt; is one of allow or deny.</w:t>
-      </w:r>
-    </w:p>
-    <w:p/>
-    <w:p>
-      <w:r>
-        <w:t>Thus, the above script could be used to either allow web UI access to all hosts, or to limit it to the current host alone (i.e</w:t>
-      </w:r>
-      <w:r>
-        <w:t>.</w:t>
-      </w:r>
-      <w:r>
-        <w:t xml:space="preserve"> deny to every one but localhost).</w:t>
-      </w:r>
-      <w:bookmarkStart w:id="67" w:name="_Ref197401479"/>
-      <w:bookmarkStart w:id="68" w:name="_Toc156308420"/>
-    </w:p>
-    <w:p>
-      <w:pPr>
         <w:pStyle w:val="Heading2"/>
         <w:keepLines w:val="0"/>
         <w:tabs>
@@ -21403,17 +21077,25 @@
         <w:suppressAutoHyphens/>
         <w:spacing w:before="240" w:after="60"/>
       </w:pPr>
-      <w:bookmarkStart w:id="69" w:name="_Toc196281733"/>
+      <w:bookmarkStart w:id="66" w:name="_Ref197401479"/>
+      <w:bookmarkStart w:id="67" w:name="_Toc156308420"/>
+      <w:bookmarkStart w:id="68" w:name="_Toc196454524"/>
       <w:r>
         <w:rPr>
           <w:lang w:eastAsia="ar-SA"/>
         </w:rPr>
-        <w:t>Verifying that your basic installation was succe</w:t>
+        <w:t>V</w:t>
       </w:r>
       <w:r>
         <w:rPr>
           <w:lang w:eastAsia="ar-SA"/>
         </w:rPr>
+        <w:t>erifying that your basic installation was succe</w:t>
+      </w:r>
+      <w:r>
+        <w:rPr>
+          <w:lang w:eastAsia="ar-SA"/>
+        </w:rPr>
         <w:t>s</w:t>
       </w:r>
       <w:r>
@@ -21422,15 +21104,15 @@
         </w:rPr>
         <w:t>sful</w:t>
       </w:r>
-      <w:bookmarkEnd w:id="69"/>
+      <w:bookmarkEnd w:id="68"/>
       <w:r>
         <w:rPr>
           <w:lang w:eastAsia="ar-SA"/>
         </w:rPr>
         <w:t xml:space="preserve"> </w:t>
       </w:r>
+      <w:bookmarkEnd w:id="66"/>
       <w:bookmarkEnd w:id="67"/>
-      <w:bookmarkEnd w:id="68"/>
     </w:p>
     <w:p>
       <w:r>
@@ -21571,7 +21253,7 @@
         <w:suppressAutoHyphens/>
         <w:spacing w:before="240" w:after="60"/>
       </w:pPr>
-      <w:bookmarkStart w:id="70" w:name="_Toc196281734"/>
+      <w:bookmarkStart w:id="69" w:name="_Toc196454525"/>
       <w:r>
         <w:t>Define</w:t>
       </w:r>
@@ -21581,7 +21263,7 @@
       <w:r>
         <w:t>ocal domain</w:t>
       </w:r>
-      <w:bookmarkEnd w:id="70"/>
+      <w:bookmarkEnd w:id="69"/>
     </w:p>
     <w:p>
       <w:r>
@@ -21835,7 +21517,7 @@
         <w:suppressAutoHyphens/>
         <w:spacing w:before="240" w:after="60"/>
       </w:pPr>
-      <w:bookmarkStart w:id="71" w:name="_Toc196281735"/>
+      <w:bookmarkStart w:id="70" w:name="_Toc196454526"/>
       <w:r>
         <w:t>Define</w:t>
       </w:r>
@@ -21845,21 +21527,21 @@
       <w:r>
         <w:t>Topology</w:t>
       </w:r>
+      <w:bookmarkEnd w:id="70"/>
+    </w:p>
+    <w:p/>
+    <w:p>
+      <w:pPr>
+        <w:pStyle w:val="Heading3"/>
+      </w:pPr>
+      <w:bookmarkStart w:id="71" w:name="_Toc196454527"/>
+      <w:r>
+        <w:t>Creating</w:t>
+      </w:r>
+      <w:r>
+        <w:t xml:space="preserve"> an XML Topology Description</w:t>
+      </w:r>
       <w:bookmarkEnd w:id="71"/>
-    </w:p>
-    <w:p/>
-    <w:p>
-      <w:pPr>
-        <w:pStyle w:val="Heading3"/>
-      </w:pPr>
-      <w:bookmarkStart w:id="72" w:name="_Toc196281736"/>
-      <w:r>
-        <w:t>Creating</w:t>
-      </w:r>
-      <w:r>
-        <w:t xml:space="preserve"> an XML Topology Description</w:t>
-      </w:r>
-      <w:bookmarkEnd w:id="72"/>
     </w:p>
     <w:p/>
     <w:p>
@@ -22027,14 +21709,14 @@
           <w:rFonts w:eastAsiaTheme="majorEastAsia"/>
         </w:rPr>
       </w:pPr>
-      <w:bookmarkStart w:id="73" w:name="_Toc196281737"/>
+      <w:bookmarkStart w:id="72" w:name="_Toc196454528"/>
       <w:r>
         <w:rPr>
           <w:rFonts w:eastAsiaTheme="majorEastAsia"/>
         </w:rPr>
         <w:t>Configure Topology information</w:t>
       </w:r>
-      <w:bookmarkEnd w:id="73"/>
+      <w:bookmarkEnd w:id="72"/>
     </w:p>
     <w:p>
       <w:pPr>
@@ -23019,11 +22701,11 @@
         <w:suppressAutoHyphens/>
         <w:spacing w:before="240" w:after="60"/>
       </w:pPr>
-      <w:bookmarkStart w:id="74" w:name="_Toc196281738"/>
+      <w:bookmarkStart w:id="73" w:name="_Toc196454529"/>
       <w:r>
         <w:t>Changing ports used</w:t>
       </w:r>
-      <w:bookmarkEnd w:id="74"/>
+      <w:bookmarkEnd w:id="73"/>
     </w:p>
     <w:p>
       <w:pPr>
@@ -23526,11 +23208,11 @@
         <w:suppressAutoHyphens/>
         <w:spacing w:before="240" w:after="60"/>
       </w:pPr>
-      <w:bookmarkStart w:id="75" w:name="_Toc196281739"/>
+      <w:bookmarkStart w:id="74" w:name="_Toc196454530"/>
       <w:r>
         <w:t>Changing your DB password</w:t>
       </w:r>
-      <w:bookmarkEnd w:id="75"/>
+      <w:bookmarkEnd w:id="74"/>
     </w:p>
     <w:p>
       <w:r>
@@ -24356,21 +24038,21 @@
           <w:lang w:eastAsia="ar-SA"/>
         </w:rPr>
       </w:pPr>
-      <w:bookmarkStart w:id="76" w:name="_Toc195850670"/>
-      <w:bookmarkStart w:id="77" w:name="_Ref188156549"/>
-      <w:bookmarkStart w:id="78" w:name="_Ref188156530"/>
-      <w:bookmarkStart w:id="79" w:name="_Toc156308421"/>
-      <w:bookmarkStart w:id="80" w:name="_Toc196281740"/>
+      <w:bookmarkStart w:id="75" w:name="_Toc195850670"/>
+      <w:bookmarkStart w:id="76" w:name="_Ref188156549"/>
+      <w:bookmarkStart w:id="77" w:name="_Ref188156530"/>
+      <w:bookmarkStart w:id="78" w:name="_Toc156308421"/>
+      <w:bookmarkStart w:id="79" w:name="_Toc196454531"/>
       <w:r>
         <w:rPr>
           <w:lang w:eastAsia="ar-SA"/>
         </w:rPr>
         <w:t>Creating and Managing User Accounts</w:t>
       </w:r>
+      <w:bookmarkEnd w:id="76"/>
       <w:bookmarkEnd w:id="77"/>
       <w:bookmarkEnd w:id="78"/>
       <w:bookmarkEnd w:id="79"/>
-      <w:bookmarkEnd w:id="80"/>
     </w:p>
     <w:p>
       <w:pPr>
@@ -24433,18 +24115,18 @@
           <w:lang w:eastAsia="ar-SA"/>
         </w:rPr>
       </w:pPr>
-      <w:bookmarkStart w:id="81" w:name="_Ref197401986"/>
-      <w:bookmarkStart w:id="82" w:name="_Toc156308422"/>
-      <w:bookmarkStart w:id="83" w:name="_Toc196281741"/>
+      <w:bookmarkStart w:id="80" w:name="_Ref197401986"/>
+      <w:bookmarkStart w:id="81" w:name="_Toc156308422"/>
+      <w:bookmarkStart w:id="82" w:name="_Toc196454532"/>
       <w:r>
         <w:rPr>
           <w:lang w:eastAsia="ar-SA"/>
         </w:rPr>
         <w:t>Adding Users to the Database</w:t>
       </w:r>
+      <w:bookmarkEnd w:id="80"/>
       <w:bookmarkEnd w:id="81"/>
       <w:bookmarkEnd w:id="82"/>
-      <w:bookmarkEnd w:id="83"/>
     </w:p>
     <w:p>
       <w:r>
@@ -24465,20 +24147,20 @@
           <w:lang w:eastAsia="ar-SA"/>
         </w:rPr>
       </w:pPr>
-      <w:bookmarkStart w:id="84" w:name="_Ref197324483"/>
-      <w:bookmarkStart w:id="85" w:name="_Ref197324478"/>
-      <w:bookmarkStart w:id="86" w:name="_Toc156308423"/>
-      <w:bookmarkStart w:id="87" w:name="_Toc196281742"/>
+      <w:bookmarkStart w:id="83" w:name="_Ref197324483"/>
+      <w:bookmarkStart w:id="84" w:name="_Ref197324478"/>
+      <w:bookmarkStart w:id="85" w:name="_Toc156308423"/>
+      <w:bookmarkStart w:id="86" w:name="_Toc196454533"/>
       <w:r>
         <w:rPr>
           <w:lang w:eastAsia="ar-SA"/>
         </w:rPr>
         <w:t>Creating New User Accounts</w:t>
       </w:r>
+      <w:bookmarkEnd w:id="83"/>
       <w:bookmarkEnd w:id="84"/>
       <w:bookmarkEnd w:id="85"/>
       <w:bookmarkEnd w:id="86"/>
-      <w:bookmarkEnd w:id="87"/>
     </w:p>
     <w:p>
       <w:r>
@@ -24839,20 +24521,20 @@
           <w:lang w:eastAsia="ar-SA"/>
         </w:rPr>
       </w:pPr>
-      <w:bookmarkStart w:id="88" w:name="_Ref197402640"/>
-      <w:bookmarkStart w:id="89" w:name="_Ref197402638"/>
-      <w:bookmarkStart w:id="90" w:name="_Toc156308424"/>
-      <w:bookmarkStart w:id="91" w:name="_Toc196281743"/>
+      <w:bookmarkStart w:id="87" w:name="_Ref197402640"/>
+      <w:bookmarkStart w:id="88" w:name="_Ref197402638"/>
+      <w:bookmarkStart w:id="89" w:name="_Toc156308424"/>
+      <w:bookmarkStart w:id="90" w:name="_Toc196454534"/>
       <w:r>
         <w:rPr>
           <w:lang w:eastAsia="ar-SA"/>
         </w:rPr>
         <w:t>Modifying Users</w:t>
       </w:r>
+      <w:bookmarkEnd w:id="87"/>
       <w:bookmarkEnd w:id="88"/>
       <w:bookmarkEnd w:id="89"/>
       <w:bookmarkEnd w:id="90"/>
-      <w:bookmarkEnd w:id="91"/>
     </w:p>
     <w:p>
       <w:r>
@@ -24882,16 +24564,16 @@
           <w:lang w:eastAsia="ar-SA"/>
         </w:rPr>
       </w:pPr>
-      <w:bookmarkStart w:id="92" w:name="_Toc156308425"/>
-      <w:bookmarkStart w:id="93" w:name="_Toc196281744"/>
+      <w:bookmarkStart w:id="91" w:name="_Toc156308425"/>
+      <w:bookmarkStart w:id="92" w:name="_Toc196454535"/>
       <w:r>
         <w:rPr>
           <w:lang w:eastAsia="ar-SA"/>
         </w:rPr>
         <w:t>Deleting Users</w:t>
       </w:r>
+      <w:bookmarkEnd w:id="91"/>
       <w:bookmarkEnd w:id="92"/>
-      <w:bookmarkEnd w:id="93"/>
     </w:p>
     <w:p>
       <w:r>
@@ -24918,37 +24600,37 @@
           <w:lang w:eastAsia="ar-SA"/>
         </w:rPr>
       </w:pPr>
-      <w:bookmarkStart w:id="94" w:name="_Ref197402157"/>
-      <w:bookmarkStart w:id="95" w:name="_Toc156308426"/>
-      <w:bookmarkStart w:id="96" w:name="_Toc196281745"/>
+      <w:bookmarkStart w:id="93" w:name="_Ref197402157"/>
+      <w:bookmarkStart w:id="94" w:name="_Toc156308426"/>
+      <w:bookmarkStart w:id="95" w:name="_Toc196454536"/>
       <w:r>
         <w:rPr>
           <w:lang w:eastAsia="ar-SA"/>
         </w:rPr>
         <w:t>Managing X.509 Certificates from Users and Other IDCs</w:t>
       </w:r>
+      <w:bookmarkEnd w:id="93"/>
       <w:bookmarkEnd w:id="94"/>
       <w:bookmarkEnd w:id="95"/>
+    </w:p>
+    <w:p>
+      <w:r>
+        <w:t>TBD</w:t>
+      </w:r>
+    </w:p>
+    <w:p>
+      <w:pPr>
+        <w:pStyle w:val="Heading1"/>
+      </w:pPr>
+      <w:bookmarkStart w:id="96" w:name="_Toc196454537"/>
+      <w:r>
+        <w:t>Using</w:t>
+      </w:r>
+      <w:r>
+        <w:t xml:space="preserve"> the ION UI</w:t>
+      </w:r>
+      <w:bookmarkEnd w:id="75"/>
       <w:bookmarkEnd w:id="96"/>
-    </w:p>
-    <w:p>
-      <w:r>
-        <w:t>TBD</w:t>
-      </w:r>
-    </w:p>
-    <w:p>
-      <w:pPr>
-        <w:pStyle w:val="Heading1"/>
-      </w:pPr>
-      <w:bookmarkStart w:id="97" w:name="_Toc196281746"/>
-      <w:r>
-        <w:t>Using</w:t>
-      </w:r>
-      <w:r>
-        <w:t xml:space="preserve"> the ION UI</w:t>
-      </w:r>
-      <w:bookmarkEnd w:id="76"/>
-      <w:bookmarkEnd w:id="97"/>
     </w:p>
     <w:p>
       <w:r>
@@ -25117,8 +24799,8 @@
       <w:pPr>
         <w:pStyle w:val="Heading2"/>
       </w:pPr>
-      <w:bookmarkStart w:id="98" w:name="_Toc195850671"/>
-      <w:bookmarkStart w:id="99" w:name="_Toc196281747"/>
+      <w:bookmarkStart w:id="97" w:name="_Toc195850671"/>
+      <w:bookmarkStart w:id="98" w:name="_Toc196454538"/>
       <w:r>
         <w:t>Starting/</w:t>
       </w:r>
@@ -25128,8 +24810,8 @@
       <w:r>
         <w:t xml:space="preserve"> ION UI Service</w:t>
       </w:r>
+      <w:bookmarkEnd w:id="97"/>
       <w:bookmarkEnd w:id="98"/>
-      <w:bookmarkEnd w:id="99"/>
     </w:p>
     <w:p>
       <w:r>
@@ -25196,7 +24878,19 @@
               <w:t xml:space="preserve"> options </w:t>
             </w:r>
             <w:r>
-              <w:t>are one among start,stop,restar</w:t>
+              <w:t>are one among start,</w:t>
+            </w:r>
+            <w:r>
+              <w:t xml:space="preserve"> </w:t>
+            </w:r>
+            <w:r>
+              <w:t>stop,</w:t>
+            </w:r>
+            <w:r>
+              <w:t xml:space="preserve"> </w:t>
+            </w:r>
+            <w:r>
+              <w:t>restar</w:t>
             </w:r>
             <w:r>
               <w:t>t</w:t>
@@ -25275,28 +24969,28 @@
       <w:pPr>
         <w:pStyle w:val="Heading2"/>
       </w:pPr>
-      <w:bookmarkStart w:id="100" w:name="_Toc195850672"/>
-      <w:bookmarkStart w:id="101" w:name="_Toc196281748"/>
+      <w:bookmarkStart w:id="99" w:name="_Toc195850672"/>
+      <w:bookmarkStart w:id="100" w:name="_Toc196454539"/>
       <w:r>
         <w:t>Configuring the ION UI Service</w:t>
       </w:r>
+      <w:bookmarkEnd w:id="99"/>
       <w:bookmarkEnd w:id="100"/>
+    </w:p>
+    <w:p>
+      <w:pPr>
+        <w:pStyle w:val="Heading3"/>
+      </w:pPr>
+      <w:bookmarkStart w:id="101" w:name="_Toc195850673"/>
+      <w:bookmarkStart w:id="102" w:name="_Toc196454540"/>
+      <w:r>
+        <w:t xml:space="preserve">PerfSonar-PS </w:t>
+      </w:r>
+      <w:r>
+        <w:t>components</w:t>
+      </w:r>
       <w:bookmarkEnd w:id="101"/>
-    </w:p>
-    <w:p>
-      <w:pPr>
-        <w:pStyle w:val="Heading3"/>
-      </w:pPr>
-      <w:bookmarkStart w:id="102" w:name="_Toc195850673"/>
-      <w:bookmarkStart w:id="103" w:name="_Toc196281749"/>
-      <w:r>
-        <w:t xml:space="preserve">PerfSonar-PS </w:t>
-      </w:r>
-      <w:r>
-        <w:t>components</w:t>
-      </w:r>
       <w:bookmarkEnd w:id="102"/>
-      <w:bookmarkEnd w:id="103"/>
     </w:p>
     <w:p>
       <w:r>
@@ -25523,16 +25217,16 @@
       <w:pPr>
         <w:pStyle w:val="Heading3"/>
       </w:pPr>
-      <w:bookmarkStart w:id="104" w:name="_Toc195850674"/>
-      <w:bookmarkStart w:id="105" w:name="_Toc196281750"/>
+      <w:bookmarkStart w:id="103" w:name="_Toc195850674"/>
+      <w:bookmarkStart w:id="104" w:name="_Toc196454541"/>
       <w:r>
         <w:t>Database (MySql)</w:t>
       </w:r>
       <w:r>
         <w:t xml:space="preserve"> password</w:t>
       </w:r>
+      <w:bookmarkEnd w:id="103"/>
       <w:bookmarkEnd w:id="104"/>
-      <w:bookmarkEnd w:id="105"/>
     </w:p>
     <w:p/>
     <w:p>
@@ -25668,13 +25362,13 @@
       <w:pPr>
         <w:pStyle w:val="Heading3"/>
       </w:pPr>
-      <w:bookmarkStart w:id="106" w:name="_Toc195850675"/>
-      <w:bookmarkStart w:id="107" w:name="_Toc196281751"/>
+      <w:bookmarkStart w:id="105" w:name="_Toc195850675"/>
+      <w:bookmarkStart w:id="106" w:name="_Toc196454542"/>
       <w:r>
         <w:t>Port number</w:t>
       </w:r>
+      <w:bookmarkEnd w:id="105"/>
       <w:bookmarkEnd w:id="106"/>
-      <w:bookmarkEnd w:id="107"/>
     </w:p>
     <w:p>
       <w:r>
@@ -25821,205 +25515,25 @@
         <w:t>/ion/).</w:t>
       </w:r>
     </w:p>
-    <w:p/>
-    <w:p>
-      <w:pPr>
-        <w:pStyle w:val="Heading3"/>
-      </w:pPr>
-      <w:bookmarkStart w:id="108" w:name="_Toc195850676"/>
-      <w:bookmarkStart w:id="109" w:name="_Toc196281752"/>
-      <w:r>
-        <w:t>Allowing/Denying access to make requests to the ION UI Server</w:t>
+    <w:p>
+      <w:pPr>
+        <w:pStyle w:val="Heading1"/>
+      </w:pPr>
+      <w:bookmarkStart w:id="107" w:name="_Building_from_source"/>
+      <w:bookmarkStart w:id="108" w:name="_Toc195850679"/>
+      <w:bookmarkStart w:id="109" w:name="_Toc196454543"/>
+      <w:bookmarkEnd w:id="107"/>
+      <w:r>
+        <w:t>Inter</w:t>
+      </w:r>
+      <w:r>
+        <w:t>-</w:t>
+      </w:r>
+      <w:r>
+        <w:t>domain configuration</w:t>
       </w:r>
       <w:bookmarkEnd w:id="108"/>
       <w:bookmarkEnd w:id="109"/>
-    </w:p>
-    <w:p/>
-    <w:p>
-      <w:r>
-        <w:t>If you wish to allow access to the outside world to your IONUI server, use these commands:</w:t>
-      </w:r>
-    </w:p>
-    <w:p>
-      <w:pPr>
-        <w:ind w:firstLine="720"/>
-        <w:rPr>
-          <w:rStyle w:val="PlainTextChar"/>
-        </w:rPr>
-      </w:pPr>
-      <w:r>
-        <w:rPr>
-          <w:rStyle w:val="PlainTextChar"/>
-          <w:sz w:val="22"/>
-        </w:rPr>
-        <w:t>cd $OSCARS_DIST/tools</w:t>
-      </w:r>
-    </w:p>
-    <w:p>
-      <w:pPr>
-        <w:ind w:firstLine="720"/>
-        <w:rPr>
-          <w:rStyle w:val="PlainTextChar"/>
-        </w:rPr>
-      </w:pPr>
-      <w:proofErr w:type="gramStart"/>
-      <w:r>
-        <w:rPr>
-          <w:rStyle w:val="PlainTextChar"/>
-          <w:sz w:val="22"/>
-        </w:rPr>
-        <w:t>bin</w:t>
-      </w:r>
-      <w:proofErr w:type="gramEnd"/>
-      <w:r>
-        <w:rPr>
-          <w:rStyle w:val="PlainTextChar"/>
-          <w:sz w:val="22"/>
-        </w:rPr>
-        <w:t>/idc-ionuiaccess</w:t>
-      </w:r>
-      <w:r>
-        <w:rPr>
-          <w:rStyle w:val="PlainTextChar"/>
-          <w:sz w:val="22"/>
-        </w:rPr>
-        <w:t xml:space="preserve"> </w:t>
-      </w:r>
-      <w:r>
-        <w:rPr>
-          <w:rStyle w:val="PlainTextChar"/>
-          <w:rFonts w:eastAsiaTheme="minorEastAsia" w:cstheme="minorBidi"/>
-          <w:i/>
-          <w:sz w:val="22"/>
-          <w:lang w:eastAsia="ja-JP"/>
-        </w:rPr>
-        <w:t>context</w:t>
-      </w:r>
-      <w:r>
-        <w:rPr>
-          <w:rStyle w:val="PlainTextChar"/>
-          <w:sz w:val="22"/>
-        </w:rPr>
-        <w:t xml:space="preserve"> </w:t>
-      </w:r>
-      <w:r>
-        <w:rPr>
-          <w:rStyle w:val="PlainTextChar"/>
-          <w:rFonts w:eastAsiaTheme="minorEastAsia" w:cstheme="minorBidi"/>
-          <w:i/>
-          <w:sz w:val="22"/>
-          <w:lang w:eastAsia="ja-JP"/>
-        </w:rPr>
-        <w:t>option</w:t>
-      </w:r>
-    </w:p>
-    <w:p>
-      <w:pPr>
-        <w:ind w:firstLine="720"/>
-        <w:rPr>
-          <w:rStyle w:val="PlainTextChar"/>
-        </w:rPr>
-      </w:pPr>
-    </w:p>
-    <w:p>
-      <w:pPr>
-        <w:ind w:firstLine="720"/>
-        <w:rPr>
-          <w:rStyle w:val="PlainTextChar"/>
-        </w:rPr>
-      </w:pPr>
-      <w:proofErr w:type="gramStart"/>
-      <w:r>
-        <w:rPr>
-          <w:rStyle w:val="PlainTextChar"/>
-          <w:i/>
-          <w:sz w:val="22"/>
-        </w:rPr>
-        <w:t>context</w:t>
-      </w:r>
-      <w:proofErr w:type="gramEnd"/>
-      <w:r>
-        <w:rPr>
-          <w:rStyle w:val="PlainTextChar"/>
-          <w:sz w:val="22"/>
-        </w:rPr>
-        <w:t xml:space="preserve"> is one of: PRODUCTION|pro </w:t>
-      </w:r>
-    </w:p>
-    <w:p>
-      <w:pPr>
-        <w:ind w:firstLine="720"/>
-      </w:pPr>
-      <w:proofErr w:type="gramStart"/>
-      <w:r>
-        <w:rPr>
-          <w:rStyle w:val="PlainTextChar"/>
-          <w:i/>
-          <w:sz w:val="22"/>
-        </w:rPr>
-        <w:t>option</w:t>
-      </w:r>
-      <w:proofErr w:type="gramEnd"/>
-      <w:r>
-        <w:rPr>
-          <w:rStyle w:val="PlainTextChar"/>
-          <w:sz w:val="22"/>
-        </w:rPr>
-        <w:t xml:space="preserve"> is one of : ALLOW|allow DENY|deny</w:t>
-      </w:r>
-    </w:p>
-    <w:p/>
-    <w:p>
-      <w:r>
-        <w:t>Once you allow access, you can now access ION UI using a URL like</w:t>
-      </w:r>
-    </w:p>
-    <w:p>
-      <w:r>
-        <w:tab/>
-        <w:t>https:/my</w:t>
-      </w:r>
-      <w:r>
-        <w:t>host.mydomain</w:t>
-      </w:r>
-      <w:proofErr w:type="gramStart"/>
-      <w:r>
-        <w:t>:9196</w:t>
-      </w:r>
-      <w:proofErr w:type="gramEnd"/>
-      <w:r>
-        <w:t>/ion/</w:t>
-      </w:r>
-    </w:p>
-    <w:p>
-      <w:proofErr w:type="gramStart"/>
-      <w:r>
-        <w:t>where</w:t>
-      </w:r>
-      <w:proofErr w:type="gramEnd"/>
-      <w:r>
-        <w:t xml:space="preserve"> my-server-name is your server. Anytime you wish to remove access to non-local hosts, run the same set of commands above with the “deny” option.</w:t>
-      </w:r>
-    </w:p>
-    <w:p>
-      <w:pPr>
-        <w:pStyle w:val="Heading1"/>
-      </w:pPr>
-      <w:bookmarkStart w:id="110" w:name="_Building_from_source"/>
-      <w:bookmarkStart w:id="111" w:name="_Toc195850679"/>
-      <w:bookmarkStart w:id="112" w:name="_Toc196281753"/>
-      <w:bookmarkEnd w:id="110"/>
-      <w:r>
-        <w:t>Inter</w:t>
-      </w:r>
-      <w:r>
-        <w:t>-</w:t>
-      </w:r>
-      <w:r>
-        <w:t>domain configuration</w:t>
-      </w:r>
-      <w:bookmarkEnd w:id="111"/>
-      <w:bookmarkEnd w:id="112"/>
     </w:p>
     <w:p>
       <w:r>
@@ -26041,16 +25555,16 @@
           <w:lang w:eastAsia="ar-SA"/>
         </w:rPr>
       </w:pPr>
-      <w:bookmarkStart w:id="113" w:name="_Toc156308449"/>
-      <w:bookmarkStart w:id="114" w:name="_Toc196281754"/>
+      <w:bookmarkStart w:id="110" w:name="_Toc156308449"/>
+      <w:bookmarkStart w:id="111" w:name="_Toc196454544"/>
       <w:r>
         <w:rPr>
           <w:lang w:eastAsia="ar-SA"/>
         </w:rPr>
         <w:t>Making your IDC Aware of Other Domains</w:t>
       </w:r>
-      <w:bookmarkEnd w:id="113"/>
-      <w:bookmarkEnd w:id="114"/>
+      <w:bookmarkEnd w:id="110"/>
+      <w:bookmarkEnd w:id="111"/>
     </w:p>
     <w:p>
       <w:r>
@@ -26325,14 +25839,14 @@
           <w:lang w:eastAsia="ar-SA"/>
         </w:rPr>
       </w:pPr>
-      <w:bookmarkStart w:id="115" w:name="_Toc196281755"/>
+      <w:bookmarkStart w:id="112" w:name="_Toc196454545"/>
       <w:r>
         <w:rPr>
           <w:lang w:eastAsia="ar-SA"/>
         </w:rPr>
         <w:t>IDC certificates for sending inter-domain requests</w:t>
       </w:r>
-      <w:bookmarkEnd w:id="115"/>
+      <w:bookmarkEnd w:id="112"/>
     </w:p>
     <w:p>
       <w:pPr>
@@ -26352,14 +25866,14 @@
       <w:pPr>
         <w:pStyle w:val="Heading2"/>
       </w:pPr>
-      <w:bookmarkStart w:id="116" w:name="_Toc196281756"/>
+      <w:bookmarkStart w:id="113" w:name="_Toc196454546"/>
       <w:r>
         <w:t>Test your s</w:t>
       </w:r>
       <w:r>
         <w:t>ample multi-domain installation</w:t>
       </w:r>
-      <w:bookmarkEnd w:id="116"/>
+      <w:bookmarkEnd w:id="113"/>
     </w:p>
     <w:p/>
     <w:p>
@@ -26669,16 +26183,16 @@
       <w:pPr>
         <w:pStyle w:val="Heading1"/>
       </w:pPr>
-      <w:bookmarkStart w:id="117" w:name="_Toc195850680"/>
-      <w:bookmarkStart w:id="118" w:name="_Toc196281757"/>
+      <w:bookmarkStart w:id="114" w:name="_Toc195850680"/>
+      <w:bookmarkStart w:id="115" w:name="_Toc196454547"/>
       <w:r>
         <w:t xml:space="preserve">Customizing </w:t>
       </w:r>
       <w:r>
         <w:t>logging for your deployment</w:t>
       </w:r>
-      <w:bookmarkEnd w:id="117"/>
-      <w:bookmarkEnd w:id="118"/>
+      <w:bookmarkEnd w:id="114"/>
+      <w:bookmarkEnd w:id="115"/>
     </w:p>
     <w:p/>
     <w:p>

</xml_diff>